<commit_message>
Revise cheatsheet with more opinions
</commit_message>
<xml_diff>
--- a/LandoCheatSheet.docx
+++ b/LandoCheatSheet.docx
@@ -133,8 +133,29 @@
     </w:p>
     <w:p>
       <w:pPr>
-        <w:rPr>
-          <w:rFonts w:ascii="Open Sans" w:eastAsia="Times New Roman" w:hAnsi="Open Sans" w:cs="Open Sans"/>
+        <w:jc w:val="center"/>
+        <w:rPr>
+          <w:rFonts w:ascii="Open Sans" w:eastAsia="Times New Roman" w:hAnsi="Open Sans" w:cs="Open Sans"/>
+          <w:sz w:val="16"/>
+          <w:szCs w:val="16"/>
+        </w:rPr>
+      </w:pPr>
+      <w:r>
+        <w:rPr>
+          <w:rFonts w:ascii="Open Sans" w:eastAsia="Times New Roman" w:hAnsi="Open Sans" w:cs="Open Sans"/>
+          <w:sz w:val="16"/>
+          <w:szCs w:val="16"/>
+        </w:rPr>
+        <w:t>https://git.io/JqLaI</w:t>
+      </w:r>
+    </w:p>
+    <w:p>
+      <w:pPr>
+        <w:jc w:val="center"/>
+        <w:rPr>
+          <w:rFonts w:ascii="Open Sans" w:eastAsia="Times New Roman" w:hAnsi="Open Sans" w:cs="Open Sans"/>
+          <w:sz w:val="16"/>
+          <w:szCs w:val="16"/>
         </w:rPr>
       </w:pPr>
     </w:p>
@@ -408,15 +429,7 @@
           <w:sz w:val="18"/>
           <w:szCs w:val="18"/>
         </w:rPr>
-        <w:t xml:space="preserve">    type: </w:t>
-      </w:r>
-      <w:r>
-        <w:rPr>
-          <w:rFonts w:ascii="Consolas" w:eastAsia="Times New Roman" w:hAnsi="Consolas" w:cs="Consolas"/>
-          <w:sz w:val="18"/>
-          <w:szCs w:val="18"/>
-        </w:rPr>
-        <w:t>python</w:t>
+        <w:t xml:space="preserve">    type: python</w:t>
       </w:r>
     </w:p>
     <w:p>
@@ -728,23 +741,7 @@
           <w:sz w:val="18"/>
           <w:szCs w:val="18"/>
         </w:rPr>
-        <w:t xml:space="preserve">  </w:t>
-      </w:r>
-      <w:r>
-        <w:rPr>
-          <w:rFonts w:ascii="Consolas" w:eastAsia="Times New Roman" w:hAnsi="Consolas" w:cs="Consolas"/>
-          <w:sz w:val="18"/>
-          <w:szCs w:val="18"/>
-        </w:rPr>
-        <w:t>python</w:t>
-      </w:r>
-      <w:r>
-        <w:rPr>
-          <w:rFonts w:ascii="Consolas" w:eastAsia="Times New Roman" w:hAnsi="Consolas" w:cs="Consolas"/>
-          <w:sz w:val="18"/>
-          <w:szCs w:val="18"/>
-        </w:rPr>
-        <w:t>:</w:t>
+        <w:t xml:space="preserve">  python:</w:t>
       </w:r>
     </w:p>
     <w:p>
@@ -800,23 +797,7 @@
           <w:sz w:val="18"/>
           <w:szCs w:val="18"/>
         </w:rPr>
-        <w:t xml:space="preserve">  </w:t>
-      </w:r>
-      <w:r>
-        <w:rPr>
-          <w:rFonts w:ascii="Consolas" w:eastAsia="Times New Roman" w:hAnsi="Consolas" w:cs="Consolas"/>
-          <w:sz w:val="18"/>
-          <w:szCs w:val="18"/>
-        </w:rPr>
-        <w:t>pip</w:t>
-      </w:r>
-      <w:r>
-        <w:rPr>
-          <w:rFonts w:ascii="Consolas" w:eastAsia="Times New Roman" w:hAnsi="Consolas" w:cs="Consolas"/>
-          <w:sz w:val="18"/>
-          <w:szCs w:val="18"/>
-        </w:rPr>
-        <w:t>:</w:t>
+        <w:t xml:space="preserve">  pip:</w:t>
       </w:r>
     </w:p>
     <w:p>
@@ -1432,6 +1413,73 @@
       <w:r>
         <w:rPr>
           <w:rFonts w:ascii="Open Sans" w:eastAsia="Times New Roman" w:hAnsi="Open Sans" w:cs="Open Sans"/>
+          <w:noProof/>
+          <w:sz w:val="16"/>
+          <w:szCs w:val="16"/>
+        </w:rPr>
+        <mc:AlternateContent>
+          <mc:Choice Requires="wpi">
+            <w:drawing>
+              <wp:anchor distT="0" distB="0" distL="114300" distR="114300" simplePos="0" relativeHeight="251663360" behindDoc="0" locked="0" layoutInCell="1" allowOverlap="1" wp14:anchorId="7B47A52D" wp14:editId="197BA97B">
+                <wp:simplePos x="0" y="0"/>
+                <wp:positionH relativeFrom="column">
+                  <wp:posOffset>1552575</wp:posOffset>
+                </wp:positionH>
+                <wp:positionV relativeFrom="paragraph">
+                  <wp:posOffset>-114935</wp:posOffset>
+                </wp:positionV>
+                <wp:extent cx="171450" cy="397735"/>
+                <wp:effectExtent l="38100" t="38100" r="19050" b="46990"/>
+                <wp:wrapNone/>
+                <wp:docPr id="7" name="Ink 7"/>
+                <wp:cNvGraphicFramePr/>
+                <a:graphic xmlns:a="http://schemas.openxmlformats.org/drawingml/2006/main">
+                  <a:graphicData uri="http://schemas.microsoft.com/office/word/2010/wordprocessingInk">
+                    <w14:contentPart bwMode="auto" r:id="rId6">
+                      <w14:nvContentPartPr>
+                        <w14:cNvContentPartPr/>
+                      </w14:nvContentPartPr>
+                      <w14:xfrm>
+                        <a:off x="0" y="0"/>
+                        <a:ext cx="171450" cy="397735"/>
+                      </w14:xfrm>
+                    </w14:contentPart>
+                  </a:graphicData>
+                </a:graphic>
+              </wp:anchor>
+            </w:drawing>
+          </mc:Choice>
+          <mc:Fallback>
+            <w:pict>
+              <v:shapetype w14:anchorId="2A9F39B9" id="_x0000_t75" coordsize="21600,21600" o:spt="75" o:preferrelative="t" path="m@4@5l@4@11@9@11@9@5xe" filled="f" stroked="f">
+                <v:stroke joinstyle="miter"/>
+                <v:formulas>
+                  <v:f eqn="if lineDrawn pixelLineWidth 0"/>
+                  <v:f eqn="sum @0 1 0"/>
+                  <v:f eqn="sum 0 0 @1"/>
+                  <v:f eqn="prod @2 1 2"/>
+                  <v:f eqn="prod @3 21600 pixelWidth"/>
+                  <v:f eqn="prod @3 21600 pixelHeight"/>
+                  <v:f eqn="sum @0 0 1"/>
+                  <v:f eqn="prod @6 1 2"/>
+                  <v:f eqn="prod @7 21600 pixelWidth"/>
+                  <v:f eqn="sum @8 21600 0"/>
+                  <v:f eqn="prod @7 21600 pixelHeight"/>
+                  <v:f eqn="sum @10 21600 0"/>
+                </v:formulas>
+                <v:path o:extrusionok="f" gradientshapeok="t" o:connecttype="rect"/>
+                <o:lock v:ext="edit" aspectratio="t"/>
+              </v:shapetype>
+              <v:shape id="Ink 7" o:spid="_x0000_s1026" type="#_x0000_t75" style="position:absolute;margin-left:121.55pt;margin-top:-9.75pt;width:14.9pt;height:32.7pt;z-index:251663360;visibility:visible;mso-wrap-style:square;mso-wrap-distance-left:9pt;mso-wrap-distance-top:0;mso-wrap-distance-right:9pt;mso-wrap-distance-bottom:0;mso-position-horizontal:absolute;mso-position-horizontal-relative:text;mso-position-vertical:absolute;mso-position-vertical-relative:text" o:gfxdata="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">
+                <v:imagedata r:id="rId7" o:title=""/>
+              </v:shape>
+            </w:pict>
+          </mc:Fallback>
+        </mc:AlternateContent>
+      </w:r>
+      <w:r>
+        <w:rPr>
+          <w:rFonts w:ascii="Open Sans" w:eastAsia="Times New Roman" w:hAnsi="Open Sans" w:cs="Open Sans"/>
           <w:sz w:val="16"/>
           <w:szCs w:val="16"/>
         </w:rPr>
@@ -1473,6 +1521,14 @@
         <w:t>elasticsearch</w:t>
       </w:r>
       <w:proofErr w:type="spellEnd"/>
+      <w:r>
+        <w:rPr>
+          <w:rFonts w:ascii="Open Sans" w:eastAsia="Times New Roman" w:hAnsi="Open Sans" w:cs="Open Sans"/>
+          <w:sz w:val="16"/>
+          <w:szCs w:val="16"/>
+        </w:rPr>
+        <w:t xml:space="preserve">                        This page is awesome! it contains all</w:t>
+      </w:r>
     </w:p>
     <w:p>
       <w:pPr>
@@ -1490,6 +1546,14 @@
         </w:rPr>
         <w:t>go</w:t>
       </w:r>
+      <w:r>
+        <w:rPr>
+          <w:rFonts w:ascii="Open Sans" w:eastAsia="Times New Roman" w:hAnsi="Open Sans" w:cs="Open Sans"/>
+          <w:sz w:val="16"/>
+          <w:szCs w:val="16"/>
+        </w:rPr>
+        <w:t xml:space="preserve">                                           of the contents of this cheat sheet, plus</w:t>
+      </w:r>
     </w:p>
     <w:p>
       <w:pPr>
@@ -1509,6 +1573,14 @@
         <w:t>mailhog</w:t>
       </w:r>
       <w:proofErr w:type="spellEnd"/>
+      <w:r>
+        <w:rPr>
+          <w:rFonts w:ascii="Open Sans" w:eastAsia="Times New Roman" w:hAnsi="Open Sans" w:cs="Open Sans"/>
+          <w:sz w:val="16"/>
+          <w:szCs w:val="16"/>
+        </w:rPr>
+        <w:t xml:space="preserve">                                 details on every supported service,</w:t>
+      </w:r>
     </w:p>
     <w:p>
       <w:pPr>
@@ -1528,25 +1600,31 @@
         <w:t>mariadb</w:t>
       </w:r>
       <w:proofErr w:type="spellEnd"/>
-    </w:p>
-    <w:p>
-      <w:pPr>
-        <w:rPr>
-          <w:rFonts w:ascii="Open Sans" w:eastAsia="Times New Roman" w:hAnsi="Open Sans" w:cs="Open Sans"/>
-          <w:sz w:val="16"/>
-          <w:szCs w:val="16"/>
-        </w:rPr>
-      </w:pPr>
-      <w:proofErr w:type="spellStart"/>
-      <w:r>
-        <w:rPr>
-          <w:rFonts w:ascii="Open Sans" w:eastAsia="Times New Roman" w:hAnsi="Open Sans" w:cs="Open Sans"/>
-          <w:sz w:val="16"/>
-          <w:szCs w:val="16"/>
-        </w:rPr>
-        <w:t>memcached</w:t>
-      </w:r>
-      <w:proofErr w:type="spellEnd"/>
+      <w:r>
+        <w:rPr>
+          <w:rFonts w:ascii="Open Sans" w:eastAsia="Times New Roman" w:hAnsi="Open Sans" w:cs="Open Sans"/>
+          <w:sz w:val="16"/>
+          <w:szCs w:val="16"/>
+        </w:rPr>
+        <w:t xml:space="preserve">                                definitely check it out, and leave it open</w:t>
+      </w:r>
+    </w:p>
+    <w:p>
+      <w:pPr>
+        <w:rPr>
+          <w:rFonts w:ascii="Open Sans" w:eastAsia="Times New Roman" w:hAnsi="Open Sans" w:cs="Open Sans"/>
+          <w:sz w:val="16"/>
+          <w:szCs w:val="16"/>
+        </w:rPr>
+      </w:pPr>
+      <w:r>
+        <w:rPr>
+          <w:rFonts w:ascii="Open Sans" w:eastAsia="Times New Roman" w:hAnsi="Open Sans" w:cs="Open Sans"/>
+          <w:sz w:val="16"/>
+          <w:szCs w:val="16"/>
+        </w:rPr>
+        <w:t>Memcached                          while you work with Lando.</w:t>
+      </w:r>
     </w:p>
     <w:p>
       <w:pPr>
@@ -1858,6 +1936,22 @@
           <w:szCs w:val="16"/>
         </w:rPr>
         <w:t>! Run concurrently, if you need to control order of steps, chain the commands</w:t>
+      </w:r>
+      <w:r>
+        <w:rPr>
+          <w:rFonts w:ascii="Open Sans" w:eastAsia="Times New Roman" w:hAnsi="Open Sans" w:cs="Open Sans"/>
+          <w:sz w:val="16"/>
+          <w:szCs w:val="16"/>
+        </w:rPr>
+        <w:t xml:space="preserve">: </w:t>
+      </w:r>
+      <w:r>
+        <w:rPr>
+          <w:rFonts w:ascii="Consolas" w:eastAsia="Times New Roman" w:hAnsi="Consolas" w:cs="Consolas"/>
+          <w:sz w:val="16"/>
+          <w:szCs w:val="16"/>
+        </w:rPr>
+        <w:t>do_first.sh &amp;&amp; do_next.sh &amp;&amp; do_last.sh</w:t>
       </w:r>
     </w:p>
     <w:p>
@@ -2639,7 +2733,123 @@
     <w:semiHidden/>
     <w:unhideWhenUsed/>
   </w:style>
+  <w:style w:type="character" w:styleId="Hyperlink">
+    <w:name w:val="Hyperlink"/>
+    <w:basedOn w:val="DefaultParagraphFont"/>
+    <w:uiPriority w:val="99"/>
+    <w:unhideWhenUsed/>
+    <w:rsid w:val="00852CEF"/>
+    <w:rPr>
+      <w:color w:val="0563C1" w:themeColor="hyperlink"/>
+      <w:u w:val="single"/>
+    </w:rPr>
+  </w:style>
+  <w:style w:type="character" w:styleId="UnresolvedMention">
+    <w:name w:val="Unresolved Mention"/>
+    <w:basedOn w:val="DefaultParagraphFont"/>
+    <w:uiPriority w:val="99"/>
+    <w:rsid w:val="00852CEF"/>
+    <w:rPr>
+      <w:color w:val="605E5C"/>
+      <w:shd w:val="clear" w:color="auto" w:fill="E1DFDD"/>
+    </w:rPr>
+  </w:style>
+  <w:style w:type="character" w:styleId="CommentReference">
+    <w:name w:val="annotation reference"/>
+    <w:basedOn w:val="DefaultParagraphFont"/>
+    <w:uiPriority w:val="99"/>
+    <w:semiHidden/>
+    <w:unhideWhenUsed/>
+    <w:rsid w:val="00E567B3"/>
+    <w:rPr>
+      <w:sz w:val="16"/>
+      <w:szCs w:val="16"/>
+    </w:rPr>
+  </w:style>
+  <w:style w:type="paragraph" w:styleId="CommentText">
+    <w:name w:val="annotation text"/>
+    <w:basedOn w:val="Normal"/>
+    <w:link w:val="CommentTextChar"/>
+    <w:uiPriority w:val="99"/>
+    <w:semiHidden/>
+    <w:unhideWhenUsed/>
+    <w:rsid w:val="00E567B3"/>
+    <w:rPr>
+      <w:sz w:val="20"/>
+      <w:szCs w:val="20"/>
+    </w:rPr>
+  </w:style>
+  <w:style w:type="character" w:customStyle="1" w:styleId="CommentTextChar">
+    <w:name w:val="Comment Text Char"/>
+    <w:basedOn w:val="DefaultParagraphFont"/>
+    <w:link w:val="CommentText"/>
+    <w:uiPriority w:val="99"/>
+    <w:semiHidden/>
+    <w:rsid w:val="00E567B3"/>
+    <w:rPr>
+      <w:sz w:val="20"/>
+      <w:szCs w:val="20"/>
+    </w:rPr>
+  </w:style>
+  <w:style w:type="paragraph" w:styleId="CommentSubject">
+    <w:name w:val="annotation subject"/>
+    <w:basedOn w:val="CommentText"/>
+    <w:next w:val="CommentText"/>
+    <w:link w:val="CommentSubjectChar"/>
+    <w:uiPriority w:val="99"/>
+    <w:semiHidden/>
+    <w:unhideWhenUsed/>
+    <w:rsid w:val="00E567B3"/>
+    <w:rPr>
+      <w:b/>
+      <w:bCs/>
+    </w:rPr>
+  </w:style>
+  <w:style w:type="character" w:customStyle="1" w:styleId="CommentSubjectChar">
+    <w:name w:val="Comment Subject Char"/>
+    <w:basedOn w:val="CommentTextChar"/>
+    <w:link w:val="CommentSubject"/>
+    <w:uiPriority w:val="99"/>
+    <w:semiHidden/>
+    <w:rsid w:val="00E567B3"/>
+    <w:rPr>
+      <w:b/>
+      <w:bCs/>
+      <w:sz w:val="20"/>
+      <w:szCs w:val="20"/>
+    </w:rPr>
+  </w:style>
 </w:styles>
+</file>
+
+<file path=word/ink/ink1.xml><?xml version="1.0" encoding="utf-8"?>
+<inkml:ink xmlns:inkml="http://www.w3.org/2003/InkML">
+  <inkml:definitions>
+    <inkml:context xml:id="ctx0">
+      <inkml:inkSource xml:id="inkSrc0">
+        <inkml:traceFormat>
+          <inkml:channel name="X" type="integer" min="-2.14748E9" max="2.14748E9" units="cm"/>
+          <inkml:channel name="Y" type="integer" min="-2.14748E9" max="2.14748E9" units="cm"/>
+          <inkml:channel name="F" type="integer" max="32767" units="dev"/>
+        </inkml:traceFormat>
+        <inkml:channelProperties>
+          <inkml:channelProperty channel="X" name="resolution" value="1000" units="1/cm"/>
+          <inkml:channelProperty channel="Y" name="resolution" value="1000" units="1/cm"/>
+          <inkml:channelProperty channel="F" name="resolution" value="0" units="1/dev"/>
+        </inkml:channelProperties>
+      </inkml:inkSource>
+      <inkml:timestamp xml:id="ts0" timeString="2021-03-09T01:32:53.919"/>
+    </inkml:context>
+    <inkml:brush xml:id="br0">
+      <inkml:brushProperty name="width" value="0.05" units="cm"/>
+      <inkml:brushProperty name="height" value="0.05" units="cm"/>
+      <inkml:brushProperty name="color" value="#E71224"/>
+    </inkml:brush>
+  </inkml:definitions>
+  <inkml:trace contextRef="#ctx0" brushRef="#br0">218 1 24575,'-11'0'0,"0"3"0,3 1 0,-3 14 0,6-8 0,-4 8 0,-1-7 0,5 0 0,-5 4 0,3-1 0,-1-2 0,-6 1 0,6-5 0,-9 14 0,9-12 0,-3 11 0,2-9 0,7 2 0,-4 1 0,1 7 0,-3-5 0,2 2 0,-1-6 0,4-1 0,2 2 0,-5 1 0,2-4 0,0 0 0,1-7 0,3-1 0</inkml:trace>
+  <inkml:trace contextRef="#ctx0" brushRef="#br0" timeOffset="1696">255 34 24575,'10'12'0,"-2"-2"0,0-3 0,-2 1 0,-2-1 0,7 0 0,-3-3 0,3 3 0,-1-3 0,-2 3 0,3 0 0,-1 4 0,-1-3 0,1 2 0,-6-3 0,-1 4 0,1-3 0,1 14 0,3-12 0,1 8 0,-5-11 0,-1 11 0,0-8 0,2 12 0,2-11 0,0 4 0,4-1 0,-6 1 0,4-4 0,-4 0 0,-1-7 0,-1-1 0</inkml:trace>
+  <inkml:trace contextRef="#ctx0" brushRef="#br0" timeOffset="3567">192 10 24575,'0'18'0,"0"-8"0,5 19 0,-4-16 0,4 7 0,-5 1 0,7-8 0,-6 6 0,6 3 0,-7-1 0,0 3 0,5 6 0,-4-16 0,4 15 0,1-16 0,-4 10 0,4-9 0,-6 1 0,0 7 0,0 2 0,0-3 0,5 9 0,-4-17 0,4 6 0,0 2 0,-1-11 0,2 9 0,-3-12 0,-3 4 0,0-3 0,0 5 0,0-5 0,3 3 0,-2-4 0,2 0 0,-3 4 0,0-3 0,0 6 0,0-6 0,0 6 0,0-6 0,15 29 0,-11-23 0,11 20 0,-10-15 0,-4-6 0,4 6 0,-2-9 0,1-2 0,1-1 0,-2 3 0,-3-2 0,3 6 0,-2-6 0,2 6 0,-3-6 0,0 6 0,0-6 0,5 13 0,-1-11 0,2 9 0,-3-12 0,-3 3 0,3-1 0,-2 4 0,3-5 0,2 6 0,-4-6 0,4 6 0,-6-6 0,0 6 0,0-6 0,3 2 0,-2-3 0,2-2 0,-3-2 0</inkml:trace>
+</inkml:ink>
 </file>
 
 <file path=word/theme/theme1.xml><?xml version="1.0" encoding="utf-8"?>

</xml_diff>

<commit_message>
Add credits and license to cheat sheet
</commit_message>
<xml_diff>
--- a/LandoCheatSheet.docx
+++ b/LandoCheatSheet.docx
@@ -5,7 +5,7 @@
     <w:p>
       <w:pPr>
         <w:rPr>
-          <w:rFonts w:ascii="Open Sans" w:eastAsia="Times New Roman" w:hAnsi="Open Sans" w:cs="Open Sans"/>
+          <w:rFonts w:ascii="Open Sans" w:hAnsi="Open Sans" w:cs="Open Sans"/>
           <w:b/>
           <w:bCs/>
           <w:sz w:val="36"/>
@@ -14,7 +14,7 @@
       </w:pPr>
       <w:r>
         <w:rPr>
-          <w:rFonts w:ascii="Open Sans" w:eastAsia="Times New Roman" w:hAnsi="Open Sans" w:cs="Open Sans"/>
+          <w:rFonts w:ascii="Open Sans" w:hAnsi="Open Sans" w:cs="Open Sans"/>
           <w:b/>
           <w:bCs/>
           <w:sz w:val="36"/>
@@ -24,7 +24,7 @@
       </w:r>
       <w:r>
         <w:rPr>
-          <w:rFonts w:ascii="Open Sans" w:eastAsia="Times New Roman" w:hAnsi="Open Sans" w:cs="Open Sans"/>
+          <w:rFonts w:ascii="Open Sans" w:hAnsi="Open Sans" w:cs="Open Sans"/>
           <w:b/>
           <w:bCs/>
           <w:sz w:val="36"/>
@@ -34,7 +34,7 @@
       </w:r>
       <w:r>
         <w:rPr>
-          <w:rFonts w:ascii="Open Sans" w:eastAsia="Times New Roman" w:hAnsi="Open Sans" w:cs="Open Sans"/>
+          <w:rFonts w:ascii="Open Sans" w:hAnsi="Open Sans" w:cs="Open Sans"/>
           <w:b/>
           <w:bCs/>
           <w:sz w:val="36"/>
@@ -44,7 +44,7 @@
       </w:r>
       <w:r>
         <w:rPr>
-          <w:rFonts w:ascii="Open Sans" w:eastAsia="Times New Roman" w:hAnsi="Open Sans" w:cs="Open Sans"/>
+          <w:rFonts w:ascii="Open Sans" w:hAnsi="Open Sans" w:cs="Open Sans"/>
           <w:b/>
           <w:bCs/>
           <w:noProof/>
@@ -102,7 +102,7 @@
       </w:r>
       <w:r>
         <w:rPr>
-          <w:rFonts w:ascii="Open Sans" w:eastAsia="Times New Roman" w:hAnsi="Open Sans" w:cs="Open Sans"/>
+          <w:rFonts w:ascii="Open Sans" w:hAnsi="Open Sans" w:cs="Open Sans"/>
           <w:b/>
           <w:bCs/>
           <w:sz w:val="36"/>
@@ -112,7 +112,7 @@
       </w:r>
       <w:r>
         <w:rPr>
-          <w:rFonts w:ascii="Open Sans" w:eastAsia="Times New Roman" w:hAnsi="Open Sans" w:cs="Open Sans"/>
+          <w:rFonts w:ascii="Open Sans" w:hAnsi="Open Sans" w:cs="Open Sans"/>
           <w:b/>
           <w:bCs/>
           <w:sz w:val="36"/>
@@ -122,7 +122,7 @@
       </w:r>
       <w:r>
         <w:rPr>
-          <w:rFonts w:ascii="Open Sans" w:eastAsia="Times New Roman" w:hAnsi="Open Sans" w:cs="Open Sans"/>
+          <w:rFonts w:ascii="Open Sans" w:hAnsi="Open Sans" w:cs="Open Sans"/>
           <w:b/>
           <w:bCs/>
           <w:sz w:val="36"/>
@@ -135,14 +135,14 @@
       <w:pPr>
         <w:jc w:val="center"/>
         <w:rPr>
-          <w:rFonts w:ascii="Open Sans" w:eastAsia="Times New Roman" w:hAnsi="Open Sans" w:cs="Open Sans"/>
-          <w:sz w:val="16"/>
-          <w:szCs w:val="16"/>
-        </w:rPr>
-      </w:pPr>
-      <w:r>
-        <w:rPr>
-          <w:rFonts w:ascii="Open Sans" w:eastAsia="Times New Roman" w:hAnsi="Open Sans" w:cs="Open Sans"/>
+          <w:rFonts w:ascii="Open Sans" w:hAnsi="Open Sans" w:cs="Open Sans"/>
+          <w:sz w:val="16"/>
+          <w:szCs w:val="16"/>
+        </w:rPr>
+      </w:pPr>
+      <w:r>
+        <w:rPr>
+          <w:rFonts w:ascii="Open Sans" w:hAnsi="Open Sans" w:cs="Open Sans"/>
           <w:sz w:val="16"/>
           <w:szCs w:val="16"/>
         </w:rPr>
@@ -153,7 +153,7 @@
       <w:pPr>
         <w:jc w:val="center"/>
         <w:rPr>
-          <w:rFonts w:ascii="Open Sans" w:eastAsia="Times New Roman" w:hAnsi="Open Sans" w:cs="Open Sans"/>
+          <w:rFonts w:ascii="Open Sans" w:hAnsi="Open Sans" w:cs="Open Sans"/>
           <w:sz w:val="16"/>
           <w:szCs w:val="16"/>
         </w:rPr>
@@ -169,7 +169,7 @@
         </w:pBdr>
         <w:jc w:val="center"/>
         <w:rPr>
-          <w:rFonts w:ascii="Consolas" w:eastAsia="Times New Roman" w:hAnsi="Consolas" w:cs="Consolas"/>
+          <w:rFonts w:ascii="Consolas" w:hAnsi="Consolas" w:cs="Consolas"/>
           <w:sz w:val="18"/>
           <w:szCs w:val="18"/>
         </w:rPr>
@@ -178,7 +178,7 @@
       <w:proofErr w:type="gramStart"/>
       <w:r>
         <w:rPr>
-          <w:rFonts w:ascii="Consolas" w:eastAsia="Times New Roman" w:hAnsi="Consolas" w:cs="Consolas"/>
+          <w:rFonts w:ascii="Consolas" w:hAnsi="Consolas" w:cs="Consolas"/>
           <w:i/>
           <w:iCs/>
           <w:sz w:val="18"/>
@@ -189,7 +189,7 @@
       <w:proofErr w:type="spellEnd"/>
       <w:r>
         <w:rPr>
-          <w:rFonts w:ascii="Consolas" w:eastAsia="Times New Roman" w:hAnsi="Consolas" w:cs="Consolas"/>
+          <w:rFonts w:ascii="Consolas" w:hAnsi="Consolas" w:cs="Consolas"/>
           <w:sz w:val="18"/>
           <w:szCs w:val="18"/>
         </w:rPr>
@@ -199,7 +199,7 @@
       <w:proofErr w:type="gramEnd"/>
       <w:r>
         <w:rPr>
-          <w:rFonts w:ascii="Consolas" w:eastAsia="Times New Roman" w:hAnsi="Consolas" w:cs="Consolas"/>
+          <w:rFonts w:ascii="Consolas" w:hAnsi="Consolas" w:cs="Consolas"/>
           <w:sz w:val="18"/>
           <w:szCs w:val="18"/>
         </w:rPr>
@@ -216,14 +216,14 @@
           <w:right w:val="single" w:sz="4" w:space="4" w:color="auto"/>
         </w:pBdr>
         <w:rPr>
-          <w:rFonts w:ascii="Consolas" w:eastAsia="Times New Roman" w:hAnsi="Consolas" w:cs="Consolas"/>
-          <w:sz w:val="18"/>
-          <w:szCs w:val="18"/>
-        </w:rPr>
-      </w:pPr>
-      <w:r>
-        <w:rPr>
-          <w:rFonts w:ascii="Consolas" w:eastAsia="Times New Roman" w:hAnsi="Consolas" w:cs="Consolas"/>
+          <w:rFonts w:ascii="Consolas" w:hAnsi="Consolas" w:cs="Consolas"/>
+          <w:sz w:val="18"/>
+          <w:szCs w:val="18"/>
+        </w:rPr>
+      </w:pPr>
+      <w:r>
+        <w:rPr>
+          <w:rFonts w:ascii="Consolas" w:hAnsi="Consolas" w:cs="Consolas"/>
           <w:sz w:val="18"/>
           <w:szCs w:val="18"/>
         </w:rPr>
@@ -231,7 +231,7 @@
       </w:r>
       <w:r>
         <w:rPr>
-          <w:rFonts w:ascii="Consolas" w:eastAsia="Times New Roman" w:hAnsi="Consolas" w:cs="Consolas"/>
+          <w:rFonts w:ascii="Consolas" w:hAnsi="Consolas" w:cs="Consolas"/>
           <w:sz w:val="18"/>
           <w:szCs w:val="18"/>
         </w:rPr>
@@ -239,7 +239,7 @@
       </w:r>
       <w:r>
         <w:rPr>
-          <w:rFonts w:ascii="Consolas" w:eastAsia="Times New Roman" w:hAnsi="Consolas" w:cs="Consolas"/>
+          <w:rFonts w:ascii="Consolas" w:hAnsi="Consolas" w:cs="Consolas"/>
           <w:sz w:val="18"/>
           <w:szCs w:val="18"/>
         </w:rPr>
@@ -255,15 +255,15 @@
           <w:right w:val="single" w:sz="4" w:space="4" w:color="auto"/>
         </w:pBdr>
         <w:rPr>
-          <w:rFonts w:ascii="Consolas" w:eastAsia="Times New Roman" w:hAnsi="Consolas" w:cs="Consolas"/>
-          <w:sz w:val="18"/>
-          <w:szCs w:val="18"/>
-        </w:rPr>
-      </w:pPr>
-      <w:proofErr w:type="spellStart"/>
-      <w:r>
-        <w:rPr>
-          <w:rFonts w:ascii="Consolas" w:eastAsia="Times New Roman" w:hAnsi="Consolas" w:cs="Consolas"/>
+          <w:rFonts w:ascii="Consolas" w:hAnsi="Consolas" w:cs="Consolas"/>
+          <w:sz w:val="18"/>
+          <w:szCs w:val="18"/>
+        </w:rPr>
+      </w:pPr>
+      <w:proofErr w:type="spellStart"/>
+      <w:r>
+        <w:rPr>
+          <w:rFonts w:ascii="Consolas" w:hAnsi="Consolas" w:cs="Consolas"/>
           <w:sz w:val="18"/>
           <w:szCs w:val="18"/>
         </w:rPr>
@@ -272,7 +272,7 @@
       <w:proofErr w:type="spellEnd"/>
       <w:r>
         <w:rPr>
-          <w:rFonts w:ascii="Consolas" w:eastAsia="Times New Roman" w:hAnsi="Consolas" w:cs="Consolas"/>
+          <w:rFonts w:ascii="Consolas" w:hAnsi="Consolas" w:cs="Consolas"/>
           <w:sz w:val="18"/>
           <w:szCs w:val="18"/>
         </w:rPr>
@@ -288,14 +288,14 @@
           <w:right w:val="single" w:sz="4" w:space="4" w:color="auto"/>
         </w:pBdr>
         <w:rPr>
-          <w:rFonts w:ascii="Consolas" w:eastAsia="Times New Roman" w:hAnsi="Consolas" w:cs="Consolas"/>
-          <w:sz w:val="18"/>
-          <w:szCs w:val="18"/>
-        </w:rPr>
-      </w:pPr>
-      <w:r>
-        <w:rPr>
-          <w:rFonts w:ascii="Consolas" w:eastAsia="Times New Roman" w:hAnsi="Consolas" w:cs="Consolas"/>
+          <w:rFonts w:ascii="Consolas" w:hAnsi="Consolas" w:cs="Consolas"/>
+          <w:sz w:val="18"/>
+          <w:szCs w:val="18"/>
+        </w:rPr>
+      </w:pPr>
+      <w:r>
+        <w:rPr>
+          <w:rFonts w:ascii="Consolas" w:hAnsi="Consolas" w:cs="Consolas"/>
           <w:sz w:val="18"/>
           <w:szCs w:val="18"/>
         </w:rPr>
@@ -304,7 +304,7 @@
       <w:proofErr w:type="spellStart"/>
       <w:r>
         <w:rPr>
-          <w:rFonts w:ascii="Consolas" w:eastAsia="Times New Roman" w:hAnsi="Consolas" w:cs="Consolas"/>
+          <w:rFonts w:ascii="Consolas" w:hAnsi="Consolas" w:cs="Consolas"/>
           <w:sz w:val="18"/>
           <w:szCs w:val="18"/>
         </w:rPr>
@@ -321,14 +321,14 @@
           <w:right w:val="single" w:sz="4" w:space="4" w:color="auto"/>
         </w:pBdr>
         <w:rPr>
-          <w:rFonts w:ascii="Consolas" w:eastAsia="Times New Roman" w:hAnsi="Consolas" w:cs="Consolas"/>
-          <w:sz w:val="18"/>
-          <w:szCs w:val="18"/>
-        </w:rPr>
-      </w:pPr>
-      <w:r>
-        <w:rPr>
-          <w:rFonts w:ascii="Consolas" w:eastAsia="Times New Roman" w:hAnsi="Consolas" w:cs="Consolas"/>
+          <w:rFonts w:ascii="Consolas" w:hAnsi="Consolas" w:cs="Consolas"/>
+          <w:sz w:val="18"/>
+          <w:szCs w:val="18"/>
+        </w:rPr>
+      </w:pPr>
+      <w:r>
+        <w:rPr>
+          <w:rFonts w:ascii="Consolas" w:hAnsi="Consolas" w:cs="Consolas"/>
           <w:sz w:val="18"/>
           <w:szCs w:val="18"/>
         </w:rPr>
@@ -337,7 +337,7 @@
       <w:proofErr w:type="spellStart"/>
       <w:r>
         <w:rPr>
-          <w:rFonts w:ascii="Consolas" w:eastAsia="Times New Roman" w:hAnsi="Consolas" w:cs="Consolas"/>
+          <w:rFonts w:ascii="Consolas" w:hAnsi="Consolas" w:cs="Consolas"/>
           <w:sz w:val="18"/>
           <w:szCs w:val="18"/>
         </w:rPr>
@@ -354,14 +354,14 @@
           <w:right w:val="single" w:sz="4" w:space="4" w:color="auto"/>
         </w:pBdr>
         <w:rPr>
-          <w:rFonts w:ascii="Consolas" w:eastAsia="Times New Roman" w:hAnsi="Consolas" w:cs="Consolas"/>
-          <w:sz w:val="18"/>
-          <w:szCs w:val="18"/>
-        </w:rPr>
-      </w:pPr>
-      <w:r>
-        <w:rPr>
-          <w:rFonts w:ascii="Consolas" w:eastAsia="Times New Roman" w:hAnsi="Consolas" w:cs="Consolas"/>
+          <w:rFonts w:ascii="Consolas" w:hAnsi="Consolas" w:cs="Consolas"/>
+          <w:sz w:val="18"/>
+          <w:szCs w:val="18"/>
+        </w:rPr>
+      </w:pPr>
+      <w:r>
+        <w:rPr>
+          <w:rFonts w:ascii="Consolas" w:hAnsi="Consolas" w:cs="Consolas"/>
           <w:sz w:val="18"/>
           <w:szCs w:val="18"/>
         </w:rPr>
@@ -377,14 +377,14 @@
           <w:right w:val="single" w:sz="4" w:space="4" w:color="auto"/>
         </w:pBdr>
         <w:rPr>
-          <w:rFonts w:ascii="Consolas" w:eastAsia="Times New Roman" w:hAnsi="Consolas" w:cs="Consolas"/>
-          <w:sz w:val="18"/>
-          <w:szCs w:val="18"/>
-        </w:rPr>
-      </w:pPr>
-      <w:r>
-        <w:rPr>
-          <w:rFonts w:ascii="Consolas" w:eastAsia="Times New Roman" w:hAnsi="Consolas" w:cs="Consolas"/>
+          <w:rFonts w:ascii="Consolas" w:hAnsi="Consolas" w:cs="Consolas"/>
+          <w:sz w:val="18"/>
+          <w:szCs w:val="18"/>
+        </w:rPr>
+      </w:pPr>
+      <w:r>
+        <w:rPr>
+          <w:rFonts w:ascii="Consolas" w:hAnsi="Consolas" w:cs="Consolas"/>
           <w:sz w:val="18"/>
           <w:szCs w:val="18"/>
         </w:rPr>
@@ -393,7 +393,7 @@
       <w:proofErr w:type="spellStart"/>
       <w:r>
         <w:rPr>
-          <w:rFonts w:ascii="Consolas" w:eastAsia="Times New Roman" w:hAnsi="Consolas" w:cs="Consolas"/>
+          <w:rFonts w:ascii="Consolas" w:hAnsi="Consolas" w:cs="Consolas"/>
           <w:sz w:val="18"/>
           <w:szCs w:val="18"/>
         </w:rPr>
@@ -402,7 +402,7 @@
       <w:proofErr w:type="spellEnd"/>
       <w:r>
         <w:rPr>
-          <w:rFonts w:ascii="Consolas" w:eastAsia="Times New Roman" w:hAnsi="Consolas" w:cs="Consolas"/>
+          <w:rFonts w:ascii="Consolas" w:hAnsi="Consolas" w:cs="Consolas"/>
           <w:sz w:val="18"/>
           <w:szCs w:val="18"/>
         </w:rPr>
@@ -418,14 +418,14 @@
           <w:right w:val="single" w:sz="4" w:space="4" w:color="auto"/>
         </w:pBdr>
         <w:rPr>
-          <w:rFonts w:ascii="Consolas" w:eastAsia="Times New Roman" w:hAnsi="Consolas" w:cs="Consolas"/>
-          <w:sz w:val="18"/>
-          <w:szCs w:val="18"/>
-        </w:rPr>
-      </w:pPr>
-      <w:r>
-        <w:rPr>
-          <w:rFonts w:ascii="Consolas" w:eastAsia="Times New Roman" w:hAnsi="Consolas" w:cs="Consolas"/>
+          <w:rFonts w:ascii="Consolas" w:hAnsi="Consolas" w:cs="Consolas"/>
+          <w:sz w:val="18"/>
+          <w:szCs w:val="18"/>
+        </w:rPr>
+      </w:pPr>
+      <w:r>
+        <w:rPr>
+          <w:rFonts w:ascii="Consolas" w:hAnsi="Consolas" w:cs="Consolas"/>
           <w:sz w:val="18"/>
           <w:szCs w:val="18"/>
         </w:rPr>
@@ -441,14 +441,14 @@
           <w:right w:val="single" w:sz="4" w:space="4" w:color="auto"/>
         </w:pBdr>
         <w:rPr>
-          <w:rFonts w:ascii="Consolas" w:eastAsia="Times New Roman" w:hAnsi="Consolas" w:cs="Consolas"/>
-          <w:sz w:val="18"/>
-          <w:szCs w:val="18"/>
-        </w:rPr>
-      </w:pPr>
-      <w:r>
-        <w:rPr>
-          <w:rFonts w:ascii="Consolas" w:eastAsia="Times New Roman" w:hAnsi="Consolas" w:cs="Consolas"/>
+          <w:rFonts w:ascii="Consolas" w:hAnsi="Consolas" w:cs="Consolas"/>
+          <w:sz w:val="18"/>
+          <w:szCs w:val="18"/>
+        </w:rPr>
+      </w:pPr>
+      <w:r>
+        <w:rPr>
+          <w:rFonts w:ascii="Consolas" w:hAnsi="Consolas" w:cs="Consolas"/>
           <w:sz w:val="18"/>
           <w:szCs w:val="18"/>
         </w:rPr>
@@ -456,7 +456,7 @@
       </w:r>
       <w:r>
         <w:rPr>
-          <w:rFonts w:ascii="Consolas" w:eastAsia="Times New Roman" w:hAnsi="Consolas" w:cs="Consolas"/>
+          <w:rFonts w:ascii="Consolas" w:hAnsi="Consolas" w:cs="Consolas"/>
           <w:sz w:val="18"/>
           <w:szCs w:val="18"/>
         </w:rPr>
@@ -472,14 +472,14 @@
           <w:right w:val="single" w:sz="4" w:space="4" w:color="auto"/>
         </w:pBdr>
         <w:rPr>
-          <w:rFonts w:ascii="Consolas" w:eastAsia="Times New Roman" w:hAnsi="Consolas" w:cs="Consolas"/>
-          <w:sz w:val="18"/>
-          <w:szCs w:val="18"/>
-        </w:rPr>
-      </w:pPr>
-      <w:r>
-        <w:rPr>
-          <w:rFonts w:ascii="Consolas" w:eastAsia="Times New Roman" w:hAnsi="Consolas" w:cs="Consolas"/>
+          <w:rFonts w:ascii="Consolas" w:hAnsi="Consolas" w:cs="Consolas"/>
+          <w:sz w:val="18"/>
+          <w:szCs w:val="18"/>
+        </w:rPr>
+      </w:pPr>
+      <w:r>
+        <w:rPr>
+          <w:rFonts w:ascii="Consolas" w:hAnsi="Consolas" w:cs="Consolas"/>
           <w:sz w:val="18"/>
           <w:szCs w:val="18"/>
         </w:rPr>
@@ -495,14 +495,14 @@
           <w:right w:val="single" w:sz="4" w:space="4" w:color="auto"/>
         </w:pBdr>
         <w:rPr>
-          <w:rFonts w:ascii="Consolas" w:eastAsia="Times New Roman" w:hAnsi="Consolas" w:cs="Consolas"/>
-          <w:sz w:val="18"/>
-          <w:szCs w:val="18"/>
-        </w:rPr>
-      </w:pPr>
-      <w:r>
-        <w:rPr>
-          <w:rFonts w:ascii="Consolas" w:eastAsia="Times New Roman" w:hAnsi="Consolas" w:cs="Consolas"/>
+          <w:rFonts w:ascii="Consolas" w:hAnsi="Consolas" w:cs="Consolas"/>
+          <w:sz w:val="18"/>
+          <w:szCs w:val="18"/>
+        </w:rPr>
+      </w:pPr>
+      <w:r>
+        <w:rPr>
+          <w:rFonts w:ascii="Consolas" w:hAnsi="Consolas" w:cs="Consolas"/>
           <w:sz w:val="18"/>
           <w:szCs w:val="18"/>
         </w:rPr>
@@ -511,7 +511,7 @@
       <w:proofErr w:type="spellStart"/>
       <w:r>
         <w:rPr>
-          <w:rFonts w:ascii="Consolas" w:eastAsia="Times New Roman" w:hAnsi="Consolas" w:cs="Consolas"/>
+          <w:rFonts w:ascii="Consolas" w:hAnsi="Consolas" w:cs="Consolas"/>
           <w:sz w:val="18"/>
           <w:szCs w:val="18"/>
         </w:rPr>
@@ -520,7 +520,7 @@
       <w:proofErr w:type="spellEnd"/>
       <w:r>
         <w:rPr>
-          <w:rFonts w:ascii="Consolas" w:eastAsia="Times New Roman" w:hAnsi="Consolas" w:cs="Consolas"/>
+          <w:rFonts w:ascii="Consolas" w:hAnsi="Consolas" w:cs="Consolas"/>
           <w:sz w:val="18"/>
           <w:szCs w:val="18"/>
         </w:rPr>
@@ -536,14 +536,14 @@
           <w:right w:val="single" w:sz="4" w:space="4" w:color="auto"/>
         </w:pBdr>
         <w:rPr>
-          <w:rFonts w:ascii="Consolas" w:eastAsia="Times New Roman" w:hAnsi="Consolas" w:cs="Consolas"/>
-          <w:sz w:val="18"/>
-          <w:szCs w:val="18"/>
-        </w:rPr>
-      </w:pPr>
-      <w:r>
-        <w:rPr>
-          <w:rFonts w:ascii="Consolas" w:eastAsia="Times New Roman" w:hAnsi="Consolas" w:cs="Consolas"/>
+          <w:rFonts w:ascii="Consolas" w:hAnsi="Consolas" w:cs="Consolas"/>
+          <w:sz w:val="18"/>
+          <w:szCs w:val="18"/>
+        </w:rPr>
+      </w:pPr>
+      <w:r>
+        <w:rPr>
+          <w:rFonts w:ascii="Consolas" w:hAnsi="Consolas" w:cs="Consolas"/>
           <w:sz w:val="18"/>
           <w:szCs w:val="18"/>
         </w:rPr>
@@ -559,14 +559,14 @@
           <w:right w:val="single" w:sz="4" w:space="4" w:color="auto"/>
         </w:pBdr>
         <w:rPr>
-          <w:rFonts w:ascii="Consolas" w:eastAsia="Times New Roman" w:hAnsi="Consolas" w:cs="Consolas"/>
-          <w:sz w:val="18"/>
-          <w:szCs w:val="18"/>
-        </w:rPr>
-      </w:pPr>
-      <w:r>
-        <w:rPr>
-          <w:rFonts w:ascii="Consolas" w:eastAsia="Times New Roman" w:hAnsi="Consolas" w:cs="Consolas"/>
+          <w:rFonts w:ascii="Consolas" w:hAnsi="Consolas" w:cs="Consolas"/>
+          <w:sz w:val="18"/>
+          <w:szCs w:val="18"/>
+        </w:rPr>
+      </w:pPr>
+      <w:r>
+        <w:rPr>
+          <w:rFonts w:ascii="Consolas" w:hAnsi="Consolas" w:cs="Consolas"/>
           <w:sz w:val="18"/>
           <w:szCs w:val="18"/>
         </w:rPr>
@@ -582,14 +582,14 @@
           <w:right w:val="single" w:sz="4" w:space="4" w:color="auto"/>
         </w:pBdr>
         <w:rPr>
-          <w:rFonts w:ascii="Consolas" w:eastAsia="Times New Roman" w:hAnsi="Consolas" w:cs="Consolas"/>
-          <w:sz w:val="18"/>
-          <w:szCs w:val="18"/>
-        </w:rPr>
-      </w:pPr>
-      <w:r>
-        <w:rPr>
-          <w:rFonts w:ascii="Consolas" w:eastAsia="Times New Roman" w:hAnsi="Consolas" w:cs="Consolas"/>
+          <w:rFonts w:ascii="Consolas" w:hAnsi="Consolas" w:cs="Consolas"/>
+          <w:sz w:val="18"/>
+          <w:szCs w:val="18"/>
+        </w:rPr>
+      </w:pPr>
+      <w:r>
+        <w:rPr>
+          <w:rFonts w:ascii="Consolas" w:hAnsi="Consolas" w:cs="Consolas"/>
           <w:sz w:val="18"/>
           <w:szCs w:val="18"/>
         </w:rPr>
@@ -598,7 +598,7 @@
       <w:proofErr w:type="spellStart"/>
       <w:r>
         <w:rPr>
-          <w:rFonts w:ascii="Consolas" w:eastAsia="Times New Roman" w:hAnsi="Consolas" w:cs="Consolas"/>
+          <w:rFonts w:ascii="Consolas" w:hAnsi="Consolas" w:cs="Consolas"/>
           <w:sz w:val="18"/>
           <w:szCs w:val="18"/>
         </w:rPr>
@@ -607,7 +607,7 @@
       <w:proofErr w:type="spellEnd"/>
       <w:r>
         <w:rPr>
-          <w:rFonts w:ascii="Consolas" w:eastAsia="Times New Roman" w:hAnsi="Consolas" w:cs="Consolas"/>
+          <w:rFonts w:ascii="Consolas" w:hAnsi="Consolas" w:cs="Consolas"/>
           <w:sz w:val="18"/>
           <w:szCs w:val="18"/>
         </w:rPr>
@@ -623,14 +623,14 @@
           <w:right w:val="single" w:sz="4" w:space="4" w:color="auto"/>
         </w:pBdr>
         <w:rPr>
-          <w:rFonts w:ascii="Consolas" w:eastAsia="Times New Roman" w:hAnsi="Consolas" w:cs="Consolas"/>
-          <w:sz w:val="18"/>
-          <w:szCs w:val="18"/>
-        </w:rPr>
-      </w:pPr>
-      <w:r>
-        <w:rPr>
-          <w:rFonts w:ascii="Consolas" w:eastAsia="Times New Roman" w:hAnsi="Consolas" w:cs="Consolas"/>
+          <w:rFonts w:ascii="Consolas" w:hAnsi="Consolas" w:cs="Consolas"/>
+          <w:sz w:val="18"/>
+          <w:szCs w:val="18"/>
+        </w:rPr>
+      </w:pPr>
+      <w:r>
+        <w:rPr>
+          <w:rFonts w:ascii="Consolas" w:hAnsi="Consolas" w:cs="Consolas"/>
           <w:sz w:val="18"/>
           <w:szCs w:val="18"/>
         </w:rPr>
@@ -646,14 +646,14 @@
           <w:right w:val="single" w:sz="4" w:space="4" w:color="auto"/>
         </w:pBdr>
         <w:rPr>
-          <w:rFonts w:ascii="Consolas" w:eastAsia="Times New Roman" w:hAnsi="Consolas" w:cs="Consolas"/>
-          <w:sz w:val="18"/>
-          <w:szCs w:val="18"/>
-        </w:rPr>
-      </w:pPr>
-      <w:r>
-        <w:rPr>
-          <w:rFonts w:ascii="Consolas" w:eastAsia="Times New Roman" w:hAnsi="Consolas" w:cs="Consolas"/>
+          <w:rFonts w:ascii="Consolas" w:hAnsi="Consolas" w:cs="Consolas"/>
+          <w:sz w:val="18"/>
+          <w:szCs w:val="18"/>
+        </w:rPr>
+      </w:pPr>
+      <w:r>
+        <w:rPr>
+          <w:rFonts w:ascii="Consolas" w:hAnsi="Consolas" w:cs="Consolas"/>
           <w:sz w:val="18"/>
           <w:szCs w:val="18"/>
         </w:rPr>
@@ -669,14 +669,14 @@
           <w:right w:val="single" w:sz="4" w:space="4" w:color="auto"/>
         </w:pBdr>
         <w:rPr>
-          <w:rFonts w:ascii="Consolas" w:eastAsia="Times New Roman" w:hAnsi="Consolas" w:cs="Consolas"/>
-          <w:sz w:val="18"/>
-          <w:szCs w:val="18"/>
-        </w:rPr>
-      </w:pPr>
-      <w:r>
-        <w:rPr>
-          <w:rFonts w:ascii="Consolas" w:eastAsia="Times New Roman" w:hAnsi="Consolas" w:cs="Consolas"/>
+          <w:rFonts w:ascii="Consolas" w:hAnsi="Consolas" w:cs="Consolas"/>
+          <w:sz w:val="18"/>
+          <w:szCs w:val="18"/>
+        </w:rPr>
+      </w:pPr>
+      <w:r>
+        <w:rPr>
+          <w:rFonts w:ascii="Consolas" w:hAnsi="Consolas" w:cs="Consolas"/>
           <w:sz w:val="18"/>
           <w:szCs w:val="18"/>
         </w:rPr>
@@ -692,7 +692,7 @@
           <w:right w:val="single" w:sz="4" w:space="4" w:color="auto"/>
         </w:pBdr>
         <w:rPr>
-          <w:rFonts w:ascii="Consolas" w:eastAsia="Times New Roman" w:hAnsi="Consolas" w:cs="Consolas"/>
+          <w:rFonts w:ascii="Consolas" w:hAnsi="Consolas" w:cs="Consolas"/>
           <w:sz w:val="18"/>
           <w:szCs w:val="18"/>
         </w:rPr>
@@ -707,14 +707,14 @@
           <w:right w:val="single" w:sz="4" w:space="4" w:color="auto"/>
         </w:pBdr>
         <w:rPr>
-          <w:rFonts w:ascii="Consolas" w:eastAsia="Times New Roman" w:hAnsi="Consolas" w:cs="Consolas"/>
-          <w:sz w:val="18"/>
-          <w:szCs w:val="18"/>
-        </w:rPr>
-      </w:pPr>
-      <w:r>
-        <w:rPr>
-          <w:rFonts w:ascii="Consolas" w:eastAsia="Times New Roman" w:hAnsi="Consolas" w:cs="Consolas"/>
+          <w:rFonts w:ascii="Consolas" w:hAnsi="Consolas" w:cs="Consolas"/>
+          <w:sz w:val="18"/>
+          <w:szCs w:val="18"/>
+        </w:rPr>
+      </w:pPr>
+      <w:r>
+        <w:rPr>
+          <w:rFonts w:ascii="Consolas" w:hAnsi="Consolas" w:cs="Consolas"/>
           <w:sz w:val="18"/>
           <w:szCs w:val="18"/>
         </w:rPr>
@@ -730,14 +730,14 @@
           <w:right w:val="single" w:sz="4" w:space="4" w:color="auto"/>
         </w:pBdr>
         <w:rPr>
-          <w:rFonts w:ascii="Consolas" w:eastAsia="Times New Roman" w:hAnsi="Consolas" w:cs="Consolas"/>
-          <w:sz w:val="18"/>
-          <w:szCs w:val="18"/>
-        </w:rPr>
-      </w:pPr>
-      <w:r>
-        <w:rPr>
-          <w:rFonts w:ascii="Consolas" w:eastAsia="Times New Roman" w:hAnsi="Consolas" w:cs="Consolas"/>
+          <w:rFonts w:ascii="Consolas" w:hAnsi="Consolas" w:cs="Consolas"/>
+          <w:sz w:val="18"/>
+          <w:szCs w:val="18"/>
+        </w:rPr>
+      </w:pPr>
+      <w:r>
+        <w:rPr>
+          <w:rFonts w:ascii="Consolas" w:hAnsi="Consolas" w:cs="Consolas"/>
           <w:sz w:val="18"/>
           <w:szCs w:val="18"/>
         </w:rPr>
@@ -753,14 +753,14 @@
           <w:right w:val="single" w:sz="4" w:space="4" w:color="auto"/>
         </w:pBdr>
         <w:rPr>
-          <w:rFonts w:ascii="Consolas" w:eastAsia="Times New Roman" w:hAnsi="Consolas" w:cs="Consolas"/>
-          <w:sz w:val="18"/>
-          <w:szCs w:val="18"/>
-        </w:rPr>
-      </w:pPr>
-      <w:r>
-        <w:rPr>
-          <w:rFonts w:ascii="Consolas" w:eastAsia="Times New Roman" w:hAnsi="Consolas" w:cs="Consolas"/>
+          <w:rFonts w:ascii="Consolas" w:hAnsi="Consolas" w:cs="Consolas"/>
+          <w:sz w:val="18"/>
+          <w:szCs w:val="18"/>
+        </w:rPr>
+      </w:pPr>
+      <w:r>
+        <w:rPr>
+          <w:rFonts w:ascii="Consolas" w:hAnsi="Consolas" w:cs="Consolas"/>
           <w:sz w:val="18"/>
           <w:szCs w:val="18"/>
         </w:rPr>
@@ -769,7 +769,7 @@
       <w:proofErr w:type="spellStart"/>
       <w:r>
         <w:rPr>
-          <w:rFonts w:ascii="Consolas" w:eastAsia="Times New Roman" w:hAnsi="Consolas" w:cs="Consolas"/>
+          <w:rFonts w:ascii="Consolas" w:hAnsi="Consolas" w:cs="Consolas"/>
           <w:sz w:val="18"/>
           <w:szCs w:val="18"/>
         </w:rPr>
@@ -786,14 +786,14 @@
           <w:right w:val="single" w:sz="4" w:space="4" w:color="auto"/>
         </w:pBdr>
         <w:rPr>
-          <w:rFonts w:ascii="Consolas" w:eastAsia="Times New Roman" w:hAnsi="Consolas" w:cs="Consolas"/>
-          <w:sz w:val="18"/>
-          <w:szCs w:val="18"/>
-        </w:rPr>
-      </w:pPr>
-      <w:r>
-        <w:rPr>
-          <w:rFonts w:ascii="Consolas" w:eastAsia="Times New Roman" w:hAnsi="Consolas" w:cs="Consolas"/>
+          <w:rFonts w:ascii="Consolas" w:hAnsi="Consolas" w:cs="Consolas"/>
+          <w:sz w:val="18"/>
+          <w:szCs w:val="18"/>
+        </w:rPr>
+      </w:pPr>
+      <w:r>
+        <w:rPr>
+          <w:rFonts w:ascii="Consolas" w:hAnsi="Consolas" w:cs="Consolas"/>
           <w:sz w:val="18"/>
           <w:szCs w:val="18"/>
         </w:rPr>
@@ -809,14 +809,14 @@
           <w:right w:val="single" w:sz="4" w:space="4" w:color="auto"/>
         </w:pBdr>
         <w:rPr>
-          <w:rFonts w:ascii="Consolas" w:eastAsia="Times New Roman" w:hAnsi="Consolas" w:cs="Consolas"/>
-          <w:sz w:val="18"/>
-          <w:szCs w:val="18"/>
-        </w:rPr>
-      </w:pPr>
-      <w:r>
-        <w:rPr>
-          <w:rFonts w:ascii="Consolas" w:eastAsia="Times New Roman" w:hAnsi="Consolas" w:cs="Consolas"/>
+          <w:rFonts w:ascii="Consolas" w:hAnsi="Consolas" w:cs="Consolas"/>
+          <w:sz w:val="18"/>
+          <w:szCs w:val="18"/>
+        </w:rPr>
+      </w:pPr>
+      <w:r>
+        <w:rPr>
+          <w:rFonts w:ascii="Consolas" w:hAnsi="Consolas" w:cs="Consolas"/>
           <w:sz w:val="18"/>
           <w:szCs w:val="18"/>
         </w:rPr>
@@ -825,7 +825,7 @@
       <w:proofErr w:type="spellStart"/>
       <w:r>
         <w:rPr>
-          <w:rFonts w:ascii="Consolas" w:eastAsia="Times New Roman" w:hAnsi="Consolas" w:cs="Consolas"/>
+          <w:rFonts w:ascii="Consolas" w:hAnsi="Consolas" w:cs="Consolas"/>
           <w:sz w:val="18"/>
           <w:szCs w:val="18"/>
         </w:rPr>
@@ -842,31 +842,31 @@
           <w:right w:val="single" w:sz="4" w:space="4" w:color="auto"/>
         </w:pBdr>
         <w:rPr>
-          <w:rFonts w:ascii="Consolas" w:eastAsia="Times New Roman" w:hAnsi="Consolas" w:cs="Consolas"/>
-          <w:sz w:val="18"/>
-          <w:szCs w:val="18"/>
-        </w:rPr>
-      </w:pPr>
-    </w:p>
-    <w:p>
-      <w:pPr>
-        <w:rPr>
-          <w:rFonts w:ascii="Consolas" w:eastAsia="Times New Roman" w:hAnsi="Consolas" w:cs="Consolas"/>
-        </w:rPr>
-      </w:pPr>
-    </w:p>
-    <w:p>
-      <w:pPr>
-        <w:rPr>
-          <w:rFonts w:ascii="Consolas" w:eastAsia="Times New Roman" w:hAnsi="Consolas" w:cs="Consolas"/>
-          <w:sz w:val="22"/>
-          <w:szCs w:val="22"/>
-        </w:rPr>
-      </w:pPr>
-      <w:proofErr w:type="spellStart"/>
-      <w:r>
-        <w:rPr>
-          <w:rFonts w:ascii="Consolas" w:eastAsia="Times New Roman" w:hAnsi="Consolas" w:cs="Consolas"/>
+          <w:rFonts w:ascii="Consolas" w:hAnsi="Consolas" w:cs="Consolas"/>
+          <w:sz w:val="18"/>
+          <w:szCs w:val="18"/>
+        </w:rPr>
+      </w:pPr>
+    </w:p>
+    <w:p>
+      <w:pPr>
+        <w:rPr>
+          <w:rFonts w:ascii="Consolas" w:hAnsi="Consolas" w:cs="Consolas"/>
+        </w:rPr>
+      </w:pPr>
+    </w:p>
+    <w:p>
+      <w:pPr>
+        <w:rPr>
+          <w:rFonts w:ascii="Consolas" w:hAnsi="Consolas" w:cs="Consolas"/>
+          <w:sz w:val="22"/>
+          <w:szCs w:val="22"/>
+        </w:rPr>
+      </w:pPr>
+      <w:proofErr w:type="spellStart"/>
+      <w:r>
+        <w:rPr>
+          <w:rFonts w:ascii="Consolas" w:hAnsi="Consolas" w:cs="Consolas"/>
           <w:sz w:val="22"/>
           <w:szCs w:val="22"/>
         </w:rPr>
@@ -875,7 +875,7 @@
       <w:proofErr w:type="spellEnd"/>
       <w:r>
         <w:rPr>
-          <w:rFonts w:ascii="Consolas" w:eastAsia="Times New Roman" w:hAnsi="Consolas" w:cs="Consolas"/>
+          <w:rFonts w:ascii="Consolas" w:hAnsi="Consolas" w:cs="Consolas"/>
           <w:sz w:val="22"/>
           <w:szCs w:val="22"/>
         </w:rPr>
@@ -883,7 +883,7 @@
       </w:r>
       <w:r>
         <w:rPr>
-          <w:rFonts w:ascii="Consolas" w:eastAsia="Times New Roman" w:hAnsi="Consolas" w:cs="Consolas"/>
+          <w:rFonts w:ascii="Consolas" w:hAnsi="Consolas" w:cs="Consolas"/>
           <w:sz w:val="22"/>
           <w:szCs w:val="22"/>
         </w:rPr>
@@ -891,7 +891,7 @@
       </w:r>
       <w:r>
         <w:rPr>
-          <w:rFonts w:ascii="Consolas" w:eastAsia="Times New Roman" w:hAnsi="Consolas" w:cs="Consolas"/>
+          <w:rFonts w:ascii="Consolas" w:hAnsi="Consolas" w:cs="Consolas"/>
           <w:color w:val="767171" w:themeColor="background2" w:themeShade="80"/>
           <w:sz w:val="22"/>
           <w:szCs w:val="22"/>
@@ -902,15 +902,15 @@
     <w:p>
       <w:pPr>
         <w:rPr>
-          <w:rFonts w:ascii="Consolas" w:eastAsia="Times New Roman" w:hAnsi="Consolas" w:cs="Consolas"/>
-          <w:sz w:val="22"/>
-          <w:szCs w:val="22"/>
-        </w:rPr>
-      </w:pPr>
-      <w:proofErr w:type="spellStart"/>
-      <w:r>
-        <w:rPr>
-          <w:rFonts w:ascii="Consolas" w:eastAsia="Times New Roman" w:hAnsi="Consolas" w:cs="Consolas"/>
+          <w:rFonts w:ascii="Consolas" w:hAnsi="Consolas" w:cs="Consolas"/>
+          <w:sz w:val="22"/>
+          <w:szCs w:val="22"/>
+        </w:rPr>
+      </w:pPr>
+      <w:proofErr w:type="spellStart"/>
+      <w:r>
+        <w:rPr>
+          <w:rFonts w:ascii="Consolas" w:hAnsi="Consolas" w:cs="Consolas"/>
           <w:sz w:val="22"/>
           <w:szCs w:val="22"/>
         </w:rPr>
@@ -919,7 +919,7 @@
       <w:proofErr w:type="spellEnd"/>
       <w:r>
         <w:rPr>
-          <w:rFonts w:ascii="Consolas" w:eastAsia="Times New Roman" w:hAnsi="Consolas" w:cs="Consolas"/>
+          <w:rFonts w:ascii="Consolas" w:hAnsi="Consolas" w:cs="Consolas"/>
           <w:sz w:val="22"/>
           <w:szCs w:val="22"/>
         </w:rPr>
@@ -927,7 +927,7 @@
       </w:r>
       <w:r>
         <w:rPr>
-          <w:rFonts w:ascii="Consolas" w:eastAsia="Times New Roman" w:hAnsi="Consolas" w:cs="Consolas"/>
+          <w:rFonts w:ascii="Consolas" w:hAnsi="Consolas" w:cs="Consolas"/>
           <w:sz w:val="22"/>
           <w:szCs w:val="22"/>
         </w:rPr>
@@ -935,7 +935,7 @@
       </w:r>
       <w:r>
         <w:rPr>
-          <w:rFonts w:ascii="Consolas" w:eastAsia="Times New Roman" w:hAnsi="Consolas" w:cs="Consolas"/>
+          <w:rFonts w:ascii="Consolas" w:hAnsi="Consolas" w:cs="Consolas"/>
           <w:color w:val="767171" w:themeColor="background2" w:themeShade="80"/>
           <w:sz w:val="22"/>
           <w:szCs w:val="22"/>
@@ -946,7 +946,7 @@
     <w:p>
       <w:pPr>
         <w:rPr>
-          <w:rFonts w:ascii="Consolas" w:eastAsia="Times New Roman" w:hAnsi="Consolas" w:cs="Consolas"/>
+          <w:rFonts w:ascii="Consolas" w:hAnsi="Consolas" w:cs="Consolas"/>
           <w:sz w:val="22"/>
           <w:szCs w:val="22"/>
         </w:rPr>
@@ -956,14 +956,14 @@
       <w:pPr>
         <w:jc w:val="center"/>
         <w:rPr>
-          <w:rFonts w:ascii="Consolas" w:eastAsia="Times New Roman" w:hAnsi="Consolas" w:cs="Consolas"/>
-          <w:sz w:val="22"/>
-          <w:szCs w:val="22"/>
-        </w:rPr>
-      </w:pPr>
-      <w:r>
-        <w:rPr>
-          <w:rFonts w:ascii="Consolas" w:eastAsia="Times New Roman" w:hAnsi="Consolas" w:cs="Consolas"/>
+          <w:rFonts w:ascii="Consolas" w:hAnsi="Consolas" w:cs="Consolas"/>
+          <w:sz w:val="22"/>
+          <w:szCs w:val="22"/>
+        </w:rPr>
+      </w:pPr>
+      <w:r>
+        <w:rPr>
+          <w:rFonts w:ascii="Consolas" w:hAnsi="Consolas" w:cs="Consolas"/>
           <w:noProof/>
           <w:sz w:val="22"/>
           <w:szCs w:val="22"/>
@@ -1014,16 +1014,16 @@
     <w:p>
       <w:pPr>
         <w:rPr>
-          <w:rFonts w:ascii="Consolas" w:eastAsia="Times New Roman" w:hAnsi="Consolas" w:cs="Consolas"/>
-          <w:sz w:val="22"/>
-          <w:szCs w:val="22"/>
-        </w:rPr>
-      </w:pPr>
-    </w:p>
-    <w:p>
-      <w:pPr>
-        <w:rPr>
-          <w:rFonts w:ascii="Consolas" w:eastAsia="Times New Roman" w:hAnsi="Consolas" w:cs="Consolas"/>
+          <w:rFonts w:ascii="Consolas" w:hAnsi="Consolas" w:cs="Consolas"/>
+          <w:sz w:val="22"/>
+          <w:szCs w:val="22"/>
+        </w:rPr>
+      </w:pPr>
+    </w:p>
+    <w:p>
+      <w:pPr>
+        <w:rPr>
+          <w:rFonts w:ascii="Consolas" w:hAnsi="Consolas" w:cs="Consolas"/>
           <w:color w:val="767171" w:themeColor="background2" w:themeShade="80"/>
           <w:sz w:val="22"/>
           <w:szCs w:val="22"/>
@@ -1032,7 +1032,7 @@
       <w:proofErr w:type="spellStart"/>
       <w:r>
         <w:rPr>
-          <w:rFonts w:ascii="Consolas" w:eastAsia="Times New Roman" w:hAnsi="Consolas" w:cs="Consolas"/>
+          <w:rFonts w:ascii="Consolas" w:hAnsi="Consolas" w:cs="Consolas"/>
           <w:sz w:val="22"/>
           <w:szCs w:val="22"/>
         </w:rPr>
@@ -1041,7 +1041,7 @@
       <w:proofErr w:type="spellEnd"/>
       <w:r>
         <w:rPr>
-          <w:rFonts w:ascii="Consolas" w:eastAsia="Times New Roman" w:hAnsi="Consolas" w:cs="Consolas"/>
+          <w:rFonts w:ascii="Consolas" w:hAnsi="Consolas" w:cs="Consolas"/>
           <w:sz w:val="22"/>
           <w:szCs w:val="22"/>
         </w:rPr>
@@ -1049,7 +1049,7 @@
       </w:r>
       <w:r>
         <w:rPr>
-          <w:rFonts w:ascii="Consolas" w:eastAsia="Times New Roman" w:hAnsi="Consolas" w:cs="Consolas"/>
+          <w:rFonts w:ascii="Consolas" w:hAnsi="Consolas" w:cs="Consolas"/>
           <w:sz w:val="22"/>
           <w:szCs w:val="22"/>
         </w:rPr>
@@ -1057,7 +1057,7 @@
       </w:r>
       <w:r>
         <w:rPr>
-          <w:rFonts w:ascii="Consolas" w:eastAsia="Times New Roman" w:hAnsi="Consolas" w:cs="Consolas"/>
+          <w:rFonts w:ascii="Consolas" w:hAnsi="Consolas" w:cs="Consolas"/>
           <w:color w:val="767171" w:themeColor="background2" w:themeShade="80"/>
           <w:sz w:val="22"/>
           <w:szCs w:val="22"/>
@@ -1068,7 +1068,7 @@
     <w:p>
       <w:pPr>
         <w:rPr>
-          <w:rFonts w:ascii="Open Sans" w:eastAsia="Times New Roman" w:hAnsi="Open Sans" w:cs="Open Sans"/>
+          <w:rFonts w:ascii="Open Sans" w:hAnsi="Open Sans" w:cs="Open Sans"/>
           <w:color w:val="000000" w:themeColor="text1"/>
           <w:sz w:val="16"/>
           <w:szCs w:val="16"/>
@@ -1076,7 +1076,7 @@
       </w:pPr>
       <w:r>
         <w:rPr>
-          <w:rFonts w:ascii="Open Sans" w:eastAsia="Times New Roman" w:hAnsi="Open Sans" w:cs="Open Sans"/>
+          <w:rFonts w:ascii="Open Sans" w:hAnsi="Open Sans" w:cs="Open Sans"/>
           <w:color w:val="000000" w:themeColor="text1"/>
           <w:sz w:val="16"/>
           <w:szCs w:val="16"/>
@@ -1085,7 +1085,7 @@
       </w:r>
       <w:r>
         <w:rPr>
-          <w:rFonts w:ascii="Open Sans" w:eastAsia="Times New Roman" w:hAnsi="Open Sans" w:cs="Open Sans"/>
+          <w:rFonts w:ascii="Open Sans" w:hAnsi="Open Sans" w:cs="Open Sans"/>
           <w:color w:val="000000" w:themeColor="text1"/>
           <w:sz w:val="16"/>
           <w:szCs w:val="16"/>
@@ -1095,7 +1095,7 @@
       <w:proofErr w:type="spellStart"/>
       <w:r>
         <w:rPr>
-          <w:rFonts w:ascii="Open Sans" w:eastAsia="Times New Roman" w:hAnsi="Open Sans" w:cs="Open Sans"/>
+          <w:rFonts w:ascii="Open Sans" w:hAnsi="Open Sans" w:cs="Open Sans"/>
           <w:color w:val="000000" w:themeColor="text1"/>
           <w:sz w:val="16"/>
           <w:szCs w:val="16"/>
@@ -1105,7 +1105,7 @@
       <w:proofErr w:type="spellEnd"/>
       <w:r>
         <w:rPr>
-          <w:rFonts w:ascii="Open Sans" w:eastAsia="Times New Roman" w:hAnsi="Open Sans" w:cs="Open Sans"/>
+          <w:rFonts w:ascii="Open Sans" w:hAnsi="Open Sans" w:cs="Open Sans"/>
           <w:color w:val="000000" w:themeColor="text1"/>
           <w:sz w:val="16"/>
           <w:szCs w:val="16"/>
@@ -1114,7 +1114,7 @@
       </w:r>
       <w:r>
         <w:rPr>
-          <w:rFonts w:ascii="Open Sans" w:eastAsia="Times New Roman" w:hAnsi="Open Sans" w:cs="Open Sans"/>
+          <w:rFonts w:ascii="Open Sans" w:hAnsi="Open Sans" w:cs="Open Sans"/>
           <w:color w:val="000000" w:themeColor="text1"/>
           <w:sz w:val="16"/>
           <w:szCs w:val="16"/>
@@ -1125,7 +1125,7 @@
       <w:proofErr w:type="gramStart"/>
       <w:r>
         <w:rPr>
-          <w:rFonts w:ascii="Open Sans" w:eastAsia="Times New Roman" w:hAnsi="Open Sans" w:cs="Open Sans"/>
+          <w:rFonts w:ascii="Open Sans" w:hAnsi="Open Sans" w:cs="Open Sans"/>
           <w:color w:val="000000" w:themeColor="text1"/>
           <w:sz w:val="16"/>
           <w:szCs w:val="16"/>
@@ -1135,7 +1135,7 @@
       <w:proofErr w:type="gramEnd"/>
       <w:r>
         <w:rPr>
-          <w:rFonts w:ascii="Open Sans" w:eastAsia="Times New Roman" w:hAnsi="Open Sans" w:cs="Open Sans"/>
+          <w:rFonts w:ascii="Open Sans" w:hAnsi="Open Sans" w:cs="Open Sans"/>
           <w:color w:val="000000" w:themeColor="text1"/>
           <w:sz w:val="16"/>
           <w:szCs w:val="16"/>
@@ -1146,24 +1146,24 @@
     <w:p>
       <w:pPr>
         <w:rPr>
-          <w:rFonts w:ascii="Consolas" w:eastAsia="Times New Roman" w:hAnsi="Consolas" w:cs="Consolas"/>
-          <w:sz w:val="22"/>
-          <w:szCs w:val="22"/>
-        </w:rPr>
-      </w:pPr>
-    </w:p>
-    <w:p>
-      <w:pPr>
-        <w:rPr>
-          <w:rFonts w:ascii="Consolas" w:eastAsia="Times New Roman" w:hAnsi="Consolas" w:cs="Consolas"/>
-          <w:sz w:val="22"/>
-          <w:szCs w:val="22"/>
-        </w:rPr>
-      </w:pPr>
-      <w:proofErr w:type="spellStart"/>
-      <w:r>
-        <w:rPr>
-          <w:rFonts w:ascii="Consolas" w:eastAsia="Times New Roman" w:hAnsi="Consolas" w:cs="Consolas"/>
+          <w:rFonts w:ascii="Consolas" w:hAnsi="Consolas" w:cs="Consolas"/>
+          <w:sz w:val="22"/>
+          <w:szCs w:val="22"/>
+        </w:rPr>
+      </w:pPr>
+    </w:p>
+    <w:p>
+      <w:pPr>
+        <w:rPr>
+          <w:rFonts w:ascii="Consolas" w:hAnsi="Consolas" w:cs="Consolas"/>
+          <w:sz w:val="22"/>
+          <w:szCs w:val="22"/>
+        </w:rPr>
+      </w:pPr>
+      <w:proofErr w:type="spellStart"/>
+      <w:r>
+        <w:rPr>
+          <w:rFonts w:ascii="Consolas" w:hAnsi="Consolas" w:cs="Consolas"/>
           <w:sz w:val="22"/>
           <w:szCs w:val="22"/>
         </w:rPr>
@@ -1172,7 +1172,7 @@
       <w:proofErr w:type="spellEnd"/>
       <w:r>
         <w:rPr>
-          <w:rFonts w:ascii="Consolas" w:eastAsia="Times New Roman" w:hAnsi="Consolas" w:cs="Consolas"/>
+          <w:rFonts w:ascii="Consolas" w:hAnsi="Consolas" w:cs="Consolas"/>
           <w:sz w:val="22"/>
           <w:szCs w:val="22"/>
         </w:rPr>
@@ -1181,7 +1181,7 @@
       <w:proofErr w:type="spellStart"/>
       <w:r>
         <w:rPr>
-          <w:rFonts w:ascii="Consolas" w:eastAsia="Times New Roman" w:hAnsi="Consolas" w:cs="Consolas"/>
+          <w:rFonts w:ascii="Consolas" w:hAnsi="Consolas" w:cs="Consolas"/>
           <w:sz w:val="22"/>
           <w:szCs w:val="22"/>
         </w:rPr>
@@ -1190,7 +1190,7 @@
       <w:proofErr w:type="spellEnd"/>
       <w:r>
         <w:rPr>
-          <w:rFonts w:ascii="Consolas" w:eastAsia="Times New Roman" w:hAnsi="Consolas" w:cs="Consolas"/>
+          <w:rFonts w:ascii="Consolas" w:hAnsi="Consolas" w:cs="Consolas"/>
           <w:sz w:val="22"/>
           <w:szCs w:val="22"/>
         </w:rPr>
@@ -1198,7 +1198,7 @@
       </w:r>
       <w:r>
         <w:rPr>
-          <w:rFonts w:ascii="Consolas" w:eastAsia="Times New Roman" w:hAnsi="Consolas" w:cs="Consolas"/>
+          <w:rFonts w:ascii="Consolas" w:hAnsi="Consolas" w:cs="Consolas"/>
           <w:color w:val="767171" w:themeColor="background2" w:themeShade="80"/>
           <w:sz w:val="22"/>
           <w:szCs w:val="22"/>
@@ -1208,7 +1208,7 @@
       <w:proofErr w:type="spellStart"/>
       <w:r>
         <w:rPr>
-          <w:rFonts w:ascii="Consolas" w:eastAsia="Times New Roman" w:hAnsi="Consolas" w:cs="Consolas"/>
+          <w:rFonts w:ascii="Consolas" w:hAnsi="Consolas" w:cs="Consolas"/>
           <w:color w:val="767171" w:themeColor="background2" w:themeShade="80"/>
           <w:sz w:val="22"/>
           <w:szCs w:val="22"/>
@@ -1220,15 +1220,15 @@
     <w:p>
       <w:pPr>
         <w:rPr>
-          <w:rFonts w:ascii="Consolas" w:eastAsia="Times New Roman" w:hAnsi="Consolas" w:cs="Consolas"/>
-          <w:sz w:val="22"/>
-          <w:szCs w:val="22"/>
-        </w:rPr>
-      </w:pPr>
-      <w:proofErr w:type="spellStart"/>
-      <w:r>
-        <w:rPr>
-          <w:rFonts w:ascii="Consolas" w:eastAsia="Times New Roman" w:hAnsi="Consolas" w:cs="Consolas"/>
+          <w:rFonts w:ascii="Consolas" w:hAnsi="Consolas" w:cs="Consolas"/>
+          <w:sz w:val="22"/>
+          <w:szCs w:val="22"/>
+        </w:rPr>
+      </w:pPr>
+      <w:proofErr w:type="spellStart"/>
+      <w:r>
+        <w:rPr>
+          <w:rFonts w:ascii="Consolas" w:hAnsi="Consolas" w:cs="Consolas"/>
           <w:sz w:val="22"/>
           <w:szCs w:val="22"/>
         </w:rPr>
@@ -1237,7 +1237,7 @@
       <w:proofErr w:type="spellEnd"/>
       <w:r>
         <w:rPr>
-          <w:rFonts w:ascii="Consolas" w:eastAsia="Times New Roman" w:hAnsi="Consolas" w:cs="Consolas"/>
+          <w:rFonts w:ascii="Consolas" w:hAnsi="Consolas" w:cs="Consolas"/>
           <w:sz w:val="22"/>
           <w:szCs w:val="22"/>
         </w:rPr>
@@ -1247,15 +1247,15 @@
     <w:p>
       <w:pPr>
         <w:rPr>
-          <w:rFonts w:ascii="Consolas" w:eastAsia="Times New Roman" w:hAnsi="Consolas" w:cs="Consolas"/>
-          <w:sz w:val="22"/>
-          <w:szCs w:val="22"/>
-        </w:rPr>
-      </w:pPr>
-      <w:proofErr w:type="spellStart"/>
-      <w:r>
-        <w:rPr>
-          <w:rFonts w:ascii="Consolas" w:eastAsia="Times New Roman" w:hAnsi="Consolas" w:cs="Consolas"/>
+          <w:rFonts w:ascii="Consolas" w:hAnsi="Consolas" w:cs="Consolas"/>
+          <w:sz w:val="22"/>
+          <w:szCs w:val="22"/>
+        </w:rPr>
+      </w:pPr>
+      <w:proofErr w:type="spellStart"/>
+      <w:r>
+        <w:rPr>
+          <w:rFonts w:ascii="Consolas" w:hAnsi="Consolas" w:cs="Consolas"/>
           <w:sz w:val="22"/>
           <w:szCs w:val="22"/>
         </w:rPr>
@@ -1264,7 +1264,7 @@
       <w:proofErr w:type="spellEnd"/>
       <w:r>
         <w:rPr>
-          <w:rFonts w:ascii="Consolas" w:eastAsia="Times New Roman" w:hAnsi="Consolas" w:cs="Consolas"/>
+          <w:rFonts w:ascii="Consolas" w:hAnsi="Consolas" w:cs="Consolas"/>
           <w:sz w:val="22"/>
           <w:szCs w:val="22"/>
         </w:rPr>
@@ -1273,7 +1273,7 @@
       <w:proofErr w:type="spellStart"/>
       <w:r>
         <w:rPr>
-          <w:rFonts w:ascii="Consolas" w:eastAsia="Times New Roman" w:hAnsi="Consolas" w:cs="Consolas"/>
+          <w:rFonts w:ascii="Consolas" w:hAnsi="Consolas" w:cs="Consolas"/>
           <w:sz w:val="22"/>
           <w:szCs w:val="22"/>
         </w:rPr>
@@ -1282,7 +1282,7 @@
       <w:proofErr w:type="spellEnd"/>
       <w:r>
         <w:rPr>
-          <w:rFonts w:ascii="Consolas" w:eastAsia="Times New Roman" w:hAnsi="Consolas" w:cs="Consolas"/>
+          <w:rFonts w:ascii="Consolas" w:hAnsi="Consolas" w:cs="Consolas"/>
           <w:sz w:val="22"/>
           <w:szCs w:val="22"/>
         </w:rPr>
@@ -1290,7 +1290,7 @@
       </w:r>
       <w:r>
         <w:rPr>
-          <w:rFonts w:ascii="Consolas" w:eastAsia="Times New Roman" w:hAnsi="Consolas" w:cs="Consolas"/>
+          <w:rFonts w:ascii="Consolas" w:hAnsi="Consolas" w:cs="Consolas"/>
           <w:color w:val="767171" w:themeColor="background2" w:themeShade="80"/>
           <w:sz w:val="22"/>
           <w:szCs w:val="22"/>
@@ -1300,7 +1300,7 @@
       <w:proofErr w:type="spellStart"/>
       <w:r>
         <w:rPr>
-          <w:rFonts w:ascii="Consolas" w:eastAsia="Times New Roman" w:hAnsi="Consolas" w:cs="Consolas"/>
+          <w:rFonts w:ascii="Consolas" w:hAnsi="Consolas" w:cs="Consolas"/>
           <w:color w:val="767171" w:themeColor="background2" w:themeShade="80"/>
           <w:sz w:val="22"/>
           <w:szCs w:val="22"/>
@@ -1312,15 +1312,15 @@
     <w:p>
       <w:pPr>
         <w:rPr>
-          <w:rFonts w:ascii="Consolas" w:eastAsia="Times New Roman" w:hAnsi="Consolas" w:cs="Consolas"/>
-          <w:sz w:val="22"/>
-          <w:szCs w:val="22"/>
-        </w:rPr>
-      </w:pPr>
-      <w:proofErr w:type="spellStart"/>
-      <w:r>
-        <w:rPr>
-          <w:rFonts w:ascii="Consolas" w:eastAsia="Times New Roman" w:hAnsi="Consolas" w:cs="Consolas"/>
+          <w:rFonts w:ascii="Consolas" w:hAnsi="Consolas" w:cs="Consolas"/>
+          <w:sz w:val="22"/>
+          <w:szCs w:val="22"/>
+        </w:rPr>
+      </w:pPr>
+      <w:proofErr w:type="spellStart"/>
+      <w:r>
+        <w:rPr>
+          <w:rFonts w:ascii="Consolas" w:hAnsi="Consolas" w:cs="Consolas"/>
           <w:sz w:val="22"/>
           <w:szCs w:val="22"/>
         </w:rPr>
@@ -1329,7 +1329,7 @@
       <w:proofErr w:type="spellEnd"/>
       <w:r>
         <w:rPr>
-          <w:rFonts w:ascii="Consolas" w:eastAsia="Times New Roman" w:hAnsi="Consolas" w:cs="Consolas"/>
+          <w:rFonts w:ascii="Consolas" w:hAnsi="Consolas" w:cs="Consolas"/>
           <w:sz w:val="22"/>
           <w:szCs w:val="22"/>
         </w:rPr>
@@ -1338,7 +1338,7 @@
       <w:proofErr w:type="spellStart"/>
       <w:r>
         <w:rPr>
-          <w:rFonts w:ascii="Consolas" w:eastAsia="Times New Roman" w:hAnsi="Consolas" w:cs="Consolas"/>
+          <w:rFonts w:ascii="Consolas" w:hAnsi="Consolas" w:cs="Consolas"/>
           <w:sz w:val="22"/>
           <w:szCs w:val="22"/>
         </w:rPr>
@@ -1349,20 +1349,20 @@
     <w:p>
       <w:pPr>
         <w:rPr>
-          <w:rFonts w:ascii="Open Sans" w:eastAsia="Times New Roman" w:hAnsi="Open Sans" w:cs="Open Sans"/>
-          <w:sz w:val="16"/>
-          <w:szCs w:val="16"/>
-        </w:rPr>
-      </w:pPr>
-      <w:r>
-        <w:rPr>
-          <w:rFonts w:ascii="Consolas" w:eastAsia="Times New Roman" w:hAnsi="Consolas" w:cs="Consolas"/>
+          <w:rFonts w:ascii="Open Sans" w:hAnsi="Open Sans" w:cs="Open Sans"/>
+          <w:sz w:val="16"/>
+          <w:szCs w:val="16"/>
+        </w:rPr>
+      </w:pPr>
+      <w:r>
+        <w:rPr>
+          <w:rFonts w:ascii="Consolas" w:hAnsi="Consolas" w:cs="Consolas"/>
         </w:rPr>
         <w:br w:type="column"/>
       </w:r>
       <w:r>
         <w:rPr>
-          <w:rFonts w:ascii="Consolas" w:eastAsia="Times New Roman" w:hAnsi="Consolas" w:cs="Consolas"/>
+          <w:rFonts w:ascii="Consolas" w:hAnsi="Consolas" w:cs="Consolas"/>
           <w:sz w:val="22"/>
           <w:szCs w:val="22"/>
         </w:rPr>
@@ -1370,13 +1370,13 @@
       </w:r>
       <w:r>
         <w:rPr>
-          <w:rFonts w:ascii="Consolas" w:eastAsia="Times New Roman" w:hAnsi="Consolas" w:cs="Consolas"/>
+          <w:rFonts w:ascii="Consolas" w:hAnsi="Consolas" w:cs="Consolas"/>
         </w:rPr>
         <w:br/>
       </w:r>
       <w:r>
         <w:rPr>
-          <w:rFonts w:ascii="Open Sans" w:eastAsia="Times New Roman" w:hAnsi="Open Sans" w:cs="Open Sans"/>
+          <w:rFonts w:ascii="Open Sans" w:hAnsi="Open Sans" w:cs="Open Sans"/>
           <w:i/>
           <w:iCs/>
           <w:sz w:val="16"/>
@@ -1388,14 +1388,14 @@
     <w:p>
       <w:pPr>
         <w:rPr>
-          <w:rFonts w:ascii="Open Sans" w:eastAsia="Times New Roman" w:hAnsi="Open Sans" w:cs="Open Sans"/>
-          <w:sz w:val="16"/>
-          <w:szCs w:val="16"/>
-        </w:rPr>
-      </w:pPr>
-      <w:r>
-        <w:rPr>
-          <w:rFonts w:ascii="Open Sans" w:eastAsia="Times New Roman" w:hAnsi="Open Sans" w:cs="Open Sans"/>
+          <w:rFonts w:ascii="Open Sans" w:hAnsi="Open Sans" w:cs="Open Sans"/>
+          <w:sz w:val="16"/>
+          <w:szCs w:val="16"/>
+        </w:rPr>
+      </w:pPr>
+      <w:r>
+        <w:rPr>
+          <w:rFonts w:ascii="Open Sans" w:hAnsi="Open Sans" w:cs="Open Sans"/>
           <w:sz w:val="16"/>
           <w:szCs w:val="16"/>
         </w:rPr>
@@ -1405,14 +1405,14 @@
     <w:p>
       <w:pPr>
         <w:rPr>
-          <w:rFonts w:ascii="Open Sans" w:eastAsia="Times New Roman" w:hAnsi="Open Sans" w:cs="Open Sans"/>
-          <w:sz w:val="16"/>
-          <w:szCs w:val="16"/>
-        </w:rPr>
-      </w:pPr>
-      <w:r>
-        <w:rPr>
-          <w:rFonts w:ascii="Open Sans" w:eastAsia="Times New Roman" w:hAnsi="Open Sans" w:cs="Open Sans"/>
+          <w:rFonts w:ascii="Open Sans" w:hAnsi="Open Sans" w:cs="Open Sans"/>
+          <w:sz w:val="16"/>
+          <w:szCs w:val="16"/>
+        </w:rPr>
+      </w:pPr>
+      <w:r>
+        <w:rPr>
+          <w:rFonts w:ascii="Open Sans" w:hAnsi="Open Sans" w:cs="Open Sans"/>
           <w:noProof/>
           <w:sz w:val="16"/>
           <w:szCs w:val="16"/>
@@ -1479,7 +1479,7 @@
       </w:r>
       <w:r>
         <w:rPr>
-          <w:rFonts w:ascii="Open Sans" w:eastAsia="Times New Roman" w:hAnsi="Open Sans" w:cs="Open Sans"/>
+          <w:rFonts w:ascii="Open Sans" w:hAnsi="Open Sans" w:cs="Open Sans"/>
           <w:sz w:val="16"/>
           <w:szCs w:val="16"/>
         </w:rPr>
@@ -1489,14 +1489,14 @@
     <w:p>
       <w:pPr>
         <w:rPr>
-          <w:rFonts w:ascii="Open Sans" w:eastAsia="Times New Roman" w:hAnsi="Open Sans" w:cs="Open Sans"/>
-          <w:sz w:val="16"/>
-          <w:szCs w:val="16"/>
-        </w:rPr>
-      </w:pPr>
-      <w:r>
-        <w:rPr>
-          <w:rFonts w:ascii="Open Sans" w:eastAsia="Times New Roman" w:hAnsi="Open Sans" w:cs="Open Sans"/>
+          <w:rFonts w:ascii="Open Sans" w:hAnsi="Open Sans" w:cs="Open Sans"/>
+          <w:sz w:val="16"/>
+          <w:szCs w:val="16"/>
+        </w:rPr>
+      </w:pPr>
+      <w:r>
+        <w:rPr>
+          <w:rFonts w:ascii="Open Sans" w:hAnsi="Open Sans" w:cs="Open Sans"/>
           <w:sz w:val="16"/>
           <w:szCs w:val="16"/>
         </w:rPr>
@@ -1506,15 +1506,15 @@
     <w:p>
       <w:pPr>
         <w:rPr>
-          <w:rFonts w:ascii="Open Sans" w:eastAsia="Times New Roman" w:hAnsi="Open Sans" w:cs="Open Sans"/>
-          <w:sz w:val="16"/>
-          <w:szCs w:val="16"/>
-        </w:rPr>
-      </w:pPr>
-      <w:proofErr w:type="spellStart"/>
-      <w:r>
-        <w:rPr>
-          <w:rFonts w:ascii="Open Sans" w:eastAsia="Times New Roman" w:hAnsi="Open Sans" w:cs="Open Sans"/>
+          <w:rFonts w:ascii="Open Sans" w:hAnsi="Open Sans" w:cs="Open Sans"/>
+          <w:sz w:val="16"/>
+          <w:szCs w:val="16"/>
+        </w:rPr>
+      </w:pPr>
+      <w:proofErr w:type="spellStart"/>
+      <w:r>
+        <w:rPr>
+          <w:rFonts w:ascii="Open Sans" w:hAnsi="Open Sans" w:cs="Open Sans"/>
           <w:sz w:val="16"/>
           <w:szCs w:val="16"/>
         </w:rPr>
@@ -1523,7 +1523,7 @@
       <w:proofErr w:type="spellEnd"/>
       <w:r>
         <w:rPr>
-          <w:rFonts w:ascii="Open Sans" w:eastAsia="Times New Roman" w:hAnsi="Open Sans" w:cs="Open Sans"/>
+          <w:rFonts w:ascii="Open Sans" w:hAnsi="Open Sans" w:cs="Open Sans"/>
           <w:sz w:val="16"/>
           <w:szCs w:val="16"/>
         </w:rPr>
@@ -1533,14 +1533,14 @@
     <w:p>
       <w:pPr>
         <w:rPr>
-          <w:rFonts w:ascii="Open Sans" w:eastAsia="Times New Roman" w:hAnsi="Open Sans" w:cs="Open Sans"/>
-          <w:sz w:val="16"/>
-          <w:szCs w:val="16"/>
-        </w:rPr>
-      </w:pPr>
-      <w:r>
-        <w:rPr>
-          <w:rFonts w:ascii="Open Sans" w:eastAsia="Times New Roman" w:hAnsi="Open Sans" w:cs="Open Sans"/>
+          <w:rFonts w:ascii="Open Sans" w:hAnsi="Open Sans" w:cs="Open Sans"/>
+          <w:sz w:val="16"/>
+          <w:szCs w:val="16"/>
+        </w:rPr>
+      </w:pPr>
+      <w:r>
+        <w:rPr>
+          <w:rFonts w:ascii="Open Sans" w:hAnsi="Open Sans" w:cs="Open Sans"/>
           <w:sz w:val="16"/>
           <w:szCs w:val="16"/>
         </w:rPr>
@@ -1548,7 +1548,7 @@
       </w:r>
       <w:r>
         <w:rPr>
-          <w:rFonts w:ascii="Open Sans" w:eastAsia="Times New Roman" w:hAnsi="Open Sans" w:cs="Open Sans"/>
+          <w:rFonts w:ascii="Open Sans" w:hAnsi="Open Sans" w:cs="Open Sans"/>
           <w:sz w:val="16"/>
           <w:szCs w:val="16"/>
         </w:rPr>
@@ -1558,15 +1558,15 @@
     <w:p>
       <w:pPr>
         <w:rPr>
-          <w:rFonts w:ascii="Open Sans" w:eastAsia="Times New Roman" w:hAnsi="Open Sans" w:cs="Open Sans"/>
-          <w:sz w:val="16"/>
-          <w:szCs w:val="16"/>
-        </w:rPr>
-      </w:pPr>
-      <w:proofErr w:type="spellStart"/>
-      <w:r>
-        <w:rPr>
-          <w:rFonts w:ascii="Open Sans" w:eastAsia="Times New Roman" w:hAnsi="Open Sans" w:cs="Open Sans"/>
+          <w:rFonts w:ascii="Open Sans" w:hAnsi="Open Sans" w:cs="Open Sans"/>
+          <w:sz w:val="16"/>
+          <w:szCs w:val="16"/>
+        </w:rPr>
+      </w:pPr>
+      <w:proofErr w:type="spellStart"/>
+      <w:r>
+        <w:rPr>
+          <w:rFonts w:ascii="Open Sans" w:hAnsi="Open Sans" w:cs="Open Sans"/>
           <w:sz w:val="16"/>
           <w:szCs w:val="16"/>
         </w:rPr>
@@ -1575,7 +1575,7 @@
       <w:proofErr w:type="spellEnd"/>
       <w:r>
         <w:rPr>
-          <w:rFonts w:ascii="Open Sans" w:eastAsia="Times New Roman" w:hAnsi="Open Sans" w:cs="Open Sans"/>
+          <w:rFonts w:ascii="Open Sans" w:hAnsi="Open Sans" w:cs="Open Sans"/>
           <w:sz w:val="16"/>
           <w:szCs w:val="16"/>
         </w:rPr>
@@ -1585,15 +1585,15 @@
     <w:p>
       <w:pPr>
         <w:rPr>
-          <w:rFonts w:ascii="Open Sans" w:eastAsia="Times New Roman" w:hAnsi="Open Sans" w:cs="Open Sans"/>
-          <w:sz w:val="16"/>
-          <w:szCs w:val="16"/>
-        </w:rPr>
-      </w:pPr>
-      <w:proofErr w:type="spellStart"/>
-      <w:r>
-        <w:rPr>
-          <w:rFonts w:ascii="Open Sans" w:eastAsia="Times New Roman" w:hAnsi="Open Sans" w:cs="Open Sans"/>
+          <w:rFonts w:ascii="Open Sans" w:hAnsi="Open Sans" w:cs="Open Sans"/>
+          <w:sz w:val="16"/>
+          <w:szCs w:val="16"/>
+        </w:rPr>
+      </w:pPr>
+      <w:proofErr w:type="spellStart"/>
+      <w:r>
+        <w:rPr>
+          <w:rFonts w:ascii="Open Sans" w:hAnsi="Open Sans" w:cs="Open Sans"/>
           <w:sz w:val="16"/>
           <w:szCs w:val="16"/>
         </w:rPr>
@@ -1602,7 +1602,7 @@
       <w:proofErr w:type="spellEnd"/>
       <w:r>
         <w:rPr>
-          <w:rFonts w:ascii="Open Sans" w:eastAsia="Times New Roman" w:hAnsi="Open Sans" w:cs="Open Sans"/>
+          <w:rFonts w:ascii="Open Sans" w:hAnsi="Open Sans" w:cs="Open Sans"/>
           <w:sz w:val="16"/>
           <w:szCs w:val="16"/>
         </w:rPr>
@@ -1612,14 +1612,14 @@
     <w:p>
       <w:pPr>
         <w:rPr>
-          <w:rFonts w:ascii="Open Sans" w:eastAsia="Times New Roman" w:hAnsi="Open Sans" w:cs="Open Sans"/>
-          <w:sz w:val="16"/>
-          <w:szCs w:val="16"/>
-        </w:rPr>
-      </w:pPr>
-      <w:r>
-        <w:rPr>
-          <w:rFonts w:ascii="Open Sans" w:eastAsia="Times New Roman" w:hAnsi="Open Sans" w:cs="Open Sans"/>
+          <w:rFonts w:ascii="Open Sans" w:hAnsi="Open Sans" w:cs="Open Sans"/>
+          <w:sz w:val="16"/>
+          <w:szCs w:val="16"/>
+        </w:rPr>
+      </w:pPr>
+      <w:r>
+        <w:rPr>
+          <w:rFonts w:ascii="Open Sans" w:hAnsi="Open Sans" w:cs="Open Sans"/>
           <w:sz w:val="16"/>
           <w:szCs w:val="16"/>
         </w:rPr>
@@ -1629,14 +1629,14 @@
     <w:p>
       <w:pPr>
         <w:rPr>
-          <w:rFonts w:ascii="Open Sans" w:eastAsia="Times New Roman" w:hAnsi="Open Sans" w:cs="Open Sans"/>
-          <w:sz w:val="16"/>
-          <w:szCs w:val="16"/>
-        </w:rPr>
-      </w:pPr>
-      <w:r>
-        <w:rPr>
-          <w:rFonts w:ascii="Open Sans" w:eastAsia="Times New Roman" w:hAnsi="Open Sans" w:cs="Open Sans"/>
+          <w:rFonts w:ascii="Open Sans" w:hAnsi="Open Sans" w:cs="Open Sans"/>
+          <w:sz w:val="16"/>
+          <w:szCs w:val="16"/>
+        </w:rPr>
+      </w:pPr>
+      <w:r>
+        <w:rPr>
+          <w:rFonts w:ascii="Open Sans" w:hAnsi="Open Sans" w:cs="Open Sans"/>
           <w:sz w:val="16"/>
           <w:szCs w:val="16"/>
         </w:rPr>
@@ -1646,15 +1646,15 @@
     <w:p>
       <w:pPr>
         <w:rPr>
-          <w:rFonts w:ascii="Open Sans" w:eastAsia="Times New Roman" w:hAnsi="Open Sans" w:cs="Open Sans"/>
-          <w:sz w:val="16"/>
-          <w:szCs w:val="16"/>
-        </w:rPr>
-      </w:pPr>
-      <w:proofErr w:type="spellStart"/>
-      <w:r>
-        <w:rPr>
-          <w:rFonts w:ascii="Open Sans" w:eastAsia="Times New Roman" w:hAnsi="Open Sans" w:cs="Open Sans"/>
+          <w:rFonts w:ascii="Open Sans" w:hAnsi="Open Sans" w:cs="Open Sans"/>
+          <w:sz w:val="16"/>
+          <w:szCs w:val="16"/>
+        </w:rPr>
+      </w:pPr>
+      <w:proofErr w:type="spellStart"/>
+      <w:r>
+        <w:rPr>
+          <w:rFonts w:ascii="Open Sans" w:hAnsi="Open Sans" w:cs="Open Sans"/>
           <w:sz w:val="16"/>
           <w:szCs w:val="16"/>
         </w:rPr>
@@ -1665,15 +1665,15 @@
     <w:p>
       <w:pPr>
         <w:rPr>
-          <w:rFonts w:ascii="Open Sans" w:eastAsia="Times New Roman" w:hAnsi="Open Sans" w:cs="Open Sans"/>
-          <w:sz w:val="16"/>
-          <w:szCs w:val="16"/>
-        </w:rPr>
-      </w:pPr>
-      <w:proofErr w:type="spellStart"/>
-      <w:r>
-        <w:rPr>
-          <w:rFonts w:ascii="Open Sans" w:eastAsia="Times New Roman" w:hAnsi="Open Sans" w:cs="Open Sans"/>
+          <w:rFonts w:ascii="Open Sans" w:hAnsi="Open Sans" w:cs="Open Sans"/>
+          <w:sz w:val="16"/>
+          <w:szCs w:val="16"/>
+        </w:rPr>
+      </w:pPr>
+      <w:proofErr w:type="spellStart"/>
+      <w:r>
+        <w:rPr>
+          <w:rFonts w:ascii="Open Sans" w:hAnsi="Open Sans" w:cs="Open Sans"/>
           <w:sz w:val="16"/>
           <w:szCs w:val="16"/>
         </w:rPr>
@@ -1684,15 +1684,15 @@
     <w:p>
       <w:pPr>
         <w:rPr>
-          <w:rFonts w:ascii="Open Sans" w:eastAsia="Times New Roman" w:hAnsi="Open Sans" w:cs="Open Sans"/>
-          <w:sz w:val="16"/>
-          <w:szCs w:val="16"/>
-        </w:rPr>
-      </w:pPr>
-      <w:proofErr w:type="spellStart"/>
-      <w:r>
-        <w:rPr>
-          <w:rFonts w:ascii="Open Sans" w:eastAsia="Times New Roman" w:hAnsi="Open Sans" w:cs="Open Sans"/>
+          <w:rFonts w:ascii="Open Sans" w:hAnsi="Open Sans" w:cs="Open Sans"/>
+          <w:sz w:val="16"/>
+          <w:szCs w:val="16"/>
+        </w:rPr>
+      </w:pPr>
+      <w:proofErr w:type="spellStart"/>
+      <w:r>
+        <w:rPr>
+          <w:rFonts w:ascii="Open Sans" w:hAnsi="Open Sans" w:cs="Open Sans"/>
           <w:sz w:val="16"/>
           <w:szCs w:val="16"/>
         </w:rPr>
@@ -1703,14 +1703,14 @@
     <w:p>
       <w:pPr>
         <w:rPr>
-          <w:rFonts w:ascii="Open Sans" w:eastAsia="Times New Roman" w:hAnsi="Open Sans" w:cs="Open Sans"/>
-          <w:sz w:val="16"/>
-          <w:szCs w:val="16"/>
-        </w:rPr>
-      </w:pPr>
-      <w:r>
-        <w:rPr>
-          <w:rFonts w:ascii="Open Sans" w:eastAsia="Times New Roman" w:hAnsi="Open Sans" w:cs="Open Sans"/>
+          <w:rFonts w:ascii="Open Sans" w:hAnsi="Open Sans" w:cs="Open Sans"/>
+          <w:sz w:val="16"/>
+          <w:szCs w:val="16"/>
+        </w:rPr>
+      </w:pPr>
+      <w:r>
+        <w:rPr>
+          <w:rFonts w:ascii="Open Sans" w:hAnsi="Open Sans" w:cs="Open Sans"/>
           <w:sz w:val="16"/>
           <w:szCs w:val="16"/>
         </w:rPr>
@@ -1720,14 +1720,14 @@
     <w:p>
       <w:pPr>
         <w:rPr>
-          <w:rFonts w:ascii="Open Sans" w:eastAsia="Times New Roman" w:hAnsi="Open Sans" w:cs="Open Sans"/>
-          <w:sz w:val="16"/>
-          <w:szCs w:val="16"/>
-        </w:rPr>
-      </w:pPr>
-      <w:r>
-        <w:rPr>
-          <w:rFonts w:ascii="Open Sans" w:eastAsia="Times New Roman" w:hAnsi="Open Sans" w:cs="Open Sans"/>
+          <w:rFonts w:ascii="Open Sans" w:hAnsi="Open Sans" w:cs="Open Sans"/>
+          <w:sz w:val="16"/>
+          <w:szCs w:val="16"/>
+        </w:rPr>
+      </w:pPr>
+      <w:r>
+        <w:rPr>
+          <w:rFonts w:ascii="Open Sans" w:hAnsi="Open Sans" w:cs="Open Sans"/>
           <w:sz w:val="16"/>
           <w:szCs w:val="16"/>
         </w:rPr>
@@ -1737,15 +1737,15 @@
     <w:p>
       <w:pPr>
         <w:rPr>
-          <w:rFonts w:ascii="Open Sans" w:eastAsia="Times New Roman" w:hAnsi="Open Sans" w:cs="Open Sans"/>
-          <w:sz w:val="16"/>
-          <w:szCs w:val="16"/>
-        </w:rPr>
-      </w:pPr>
-      <w:proofErr w:type="spellStart"/>
-      <w:r>
-        <w:rPr>
-          <w:rFonts w:ascii="Open Sans" w:eastAsia="Times New Roman" w:hAnsi="Open Sans" w:cs="Open Sans"/>
+          <w:rFonts w:ascii="Open Sans" w:hAnsi="Open Sans" w:cs="Open Sans"/>
+          <w:sz w:val="16"/>
+          <w:szCs w:val="16"/>
+        </w:rPr>
+      </w:pPr>
+      <w:proofErr w:type="spellStart"/>
+      <w:r>
+        <w:rPr>
+          <w:rFonts w:ascii="Open Sans" w:hAnsi="Open Sans" w:cs="Open Sans"/>
           <w:sz w:val="16"/>
           <w:szCs w:val="16"/>
         </w:rPr>
@@ -1756,15 +1756,15 @@
     <w:p>
       <w:pPr>
         <w:rPr>
-          <w:rFonts w:ascii="Open Sans" w:eastAsia="Times New Roman" w:hAnsi="Open Sans" w:cs="Open Sans"/>
-          <w:sz w:val="16"/>
-          <w:szCs w:val="16"/>
-        </w:rPr>
-      </w:pPr>
-      <w:proofErr w:type="spellStart"/>
-      <w:r>
-        <w:rPr>
-          <w:rFonts w:ascii="Open Sans" w:eastAsia="Times New Roman" w:hAnsi="Open Sans" w:cs="Open Sans"/>
+          <w:rFonts w:ascii="Open Sans" w:hAnsi="Open Sans" w:cs="Open Sans"/>
+          <w:sz w:val="16"/>
+          <w:szCs w:val="16"/>
+        </w:rPr>
+      </w:pPr>
+      <w:proofErr w:type="spellStart"/>
+      <w:r>
+        <w:rPr>
+          <w:rFonts w:ascii="Open Sans" w:hAnsi="Open Sans" w:cs="Open Sans"/>
           <w:sz w:val="16"/>
           <w:szCs w:val="16"/>
         </w:rPr>
@@ -1775,14 +1775,14 @@
     <w:p>
       <w:pPr>
         <w:rPr>
-          <w:rFonts w:ascii="Open Sans" w:eastAsia="Times New Roman" w:hAnsi="Open Sans" w:cs="Open Sans"/>
-          <w:sz w:val="16"/>
-          <w:szCs w:val="16"/>
-        </w:rPr>
-      </w:pPr>
-      <w:r>
-        <w:rPr>
-          <w:rFonts w:ascii="Open Sans" w:eastAsia="Times New Roman" w:hAnsi="Open Sans" w:cs="Open Sans"/>
+          <w:rFonts w:ascii="Open Sans" w:hAnsi="Open Sans" w:cs="Open Sans"/>
+          <w:sz w:val="16"/>
+          <w:szCs w:val="16"/>
+        </w:rPr>
+      </w:pPr>
+      <w:r>
+        <w:rPr>
+          <w:rFonts w:ascii="Open Sans" w:hAnsi="Open Sans" w:cs="Open Sans"/>
           <w:sz w:val="16"/>
           <w:szCs w:val="16"/>
         </w:rPr>
@@ -1792,15 +1792,15 @@
     <w:p>
       <w:pPr>
         <w:rPr>
-          <w:rFonts w:ascii="Open Sans" w:eastAsia="Times New Roman" w:hAnsi="Open Sans" w:cs="Open Sans"/>
-          <w:sz w:val="16"/>
-          <w:szCs w:val="16"/>
-        </w:rPr>
-      </w:pPr>
-      <w:proofErr w:type="spellStart"/>
-      <w:r>
-        <w:rPr>
-          <w:rFonts w:ascii="Open Sans" w:eastAsia="Times New Roman" w:hAnsi="Open Sans" w:cs="Open Sans"/>
+          <w:rFonts w:ascii="Open Sans" w:hAnsi="Open Sans" w:cs="Open Sans"/>
+          <w:sz w:val="16"/>
+          <w:szCs w:val="16"/>
+        </w:rPr>
+      </w:pPr>
+      <w:proofErr w:type="spellStart"/>
+      <w:r>
+        <w:rPr>
+          <w:rFonts w:ascii="Open Sans" w:hAnsi="Open Sans" w:cs="Open Sans"/>
           <w:sz w:val="16"/>
           <w:szCs w:val="16"/>
         </w:rPr>
@@ -1811,14 +1811,14 @@
     <w:p>
       <w:pPr>
         <w:rPr>
-          <w:rFonts w:ascii="Open Sans" w:eastAsia="Times New Roman" w:hAnsi="Open Sans" w:cs="Open Sans"/>
-          <w:sz w:val="16"/>
-          <w:szCs w:val="16"/>
-        </w:rPr>
-      </w:pPr>
-      <w:r>
-        <w:rPr>
-          <w:rFonts w:ascii="Open Sans" w:eastAsia="Times New Roman" w:hAnsi="Open Sans" w:cs="Open Sans"/>
+          <w:rFonts w:ascii="Open Sans" w:hAnsi="Open Sans" w:cs="Open Sans"/>
+          <w:sz w:val="16"/>
+          <w:szCs w:val="16"/>
+        </w:rPr>
+      </w:pPr>
+      <w:r>
+        <w:rPr>
+          <w:rFonts w:ascii="Open Sans" w:hAnsi="Open Sans" w:cs="Open Sans"/>
           <w:sz w:val="16"/>
           <w:szCs w:val="16"/>
         </w:rPr>
@@ -1828,15 +1828,15 @@
     <w:p>
       <w:pPr>
         <w:rPr>
-          <w:rFonts w:ascii="Open Sans" w:eastAsia="Times New Roman" w:hAnsi="Open Sans" w:cs="Open Sans"/>
-          <w:sz w:val="16"/>
-          <w:szCs w:val="16"/>
-        </w:rPr>
-      </w:pPr>
-      <w:proofErr w:type="spellStart"/>
-      <w:r>
-        <w:rPr>
-          <w:rFonts w:ascii="Open Sans" w:eastAsia="Times New Roman" w:hAnsi="Open Sans" w:cs="Open Sans"/>
+          <w:rFonts w:ascii="Open Sans" w:hAnsi="Open Sans" w:cs="Open Sans"/>
+          <w:sz w:val="16"/>
+          <w:szCs w:val="16"/>
+        </w:rPr>
+      </w:pPr>
+      <w:proofErr w:type="spellStart"/>
+      <w:r>
+        <w:rPr>
+          <w:rFonts w:ascii="Open Sans" w:hAnsi="Open Sans" w:cs="Open Sans"/>
           <w:sz w:val="16"/>
           <w:szCs w:val="16"/>
         </w:rPr>
@@ -1847,14 +1847,14 @@
     <w:p>
       <w:pPr>
         <w:rPr>
-          <w:rFonts w:ascii="Open Sans" w:eastAsia="Times New Roman" w:hAnsi="Open Sans" w:cs="Open Sans"/>
-          <w:sz w:val="16"/>
-          <w:szCs w:val="16"/>
-        </w:rPr>
-      </w:pPr>
-      <w:r>
-        <w:rPr>
-          <w:rFonts w:ascii="Open Sans" w:eastAsia="Times New Roman" w:hAnsi="Open Sans" w:cs="Open Sans"/>
+          <w:rFonts w:ascii="Open Sans" w:hAnsi="Open Sans" w:cs="Open Sans"/>
+          <w:sz w:val="16"/>
+          <w:szCs w:val="16"/>
+        </w:rPr>
+      </w:pPr>
+      <w:r>
+        <w:rPr>
+          <w:rFonts w:ascii="Open Sans" w:hAnsi="Open Sans" w:cs="Open Sans"/>
           <w:sz w:val="16"/>
           <w:szCs w:val="16"/>
         </w:rPr>
@@ -1864,14 +1864,14 @@
     <w:p>
       <w:pPr>
         <w:rPr>
-          <w:rFonts w:ascii="Open Sans" w:eastAsia="Times New Roman" w:hAnsi="Open Sans" w:cs="Open Sans"/>
-          <w:sz w:val="16"/>
-          <w:szCs w:val="16"/>
-        </w:rPr>
-      </w:pPr>
-      <w:r>
-        <w:rPr>
-          <w:rFonts w:ascii="Open Sans" w:eastAsia="Times New Roman" w:hAnsi="Open Sans" w:cs="Open Sans"/>
+          <w:rFonts w:ascii="Open Sans" w:hAnsi="Open Sans" w:cs="Open Sans"/>
+          <w:sz w:val="16"/>
+          <w:szCs w:val="16"/>
+        </w:rPr>
+      </w:pPr>
+      <w:r>
+        <w:rPr>
+          <w:rFonts w:ascii="Open Sans" w:hAnsi="Open Sans" w:cs="Open Sans"/>
           <w:sz w:val="16"/>
           <w:szCs w:val="16"/>
         </w:rPr>
@@ -1881,23 +1881,23 @@
     <w:p>
       <w:pPr>
         <w:rPr>
-          <w:rFonts w:ascii="Open Sans" w:eastAsia="Times New Roman" w:hAnsi="Open Sans" w:cs="Open Sans"/>
-          <w:sz w:val="18"/>
-          <w:szCs w:val="18"/>
-        </w:rPr>
-      </w:pPr>
-    </w:p>
-    <w:p>
-      <w:pPr>
-        <w:rPr>
-          <w:rFonts w:ascii="Consolas" w:eastAsia="Times New Roman" w:hAnsi="Consolas" w:cs="Consolas"/>
-          <w:sz w:val="22"/>
-          <w:szCs w:val="22"/>
-        </w:rPr>
-      </w:pPr>
-      <w:r>
-        <w:rPr>
-          <w:rFonts w:ascii="Consolas" w:eastAsia="Times New Roman" w:hAnsi="Consolas" w:cs="Consolas"/>
+          <w:rFonts w:ascii="Open Sans" w:hAnsi="Open Sans" w:cs="Open Sans"/>
+          <w:sz w:val="18"/>
+          <w:szCs w:val="18"/>
+        </w:rPr>
+      </w:pPr>
+    </w:p>
+    <w:p>
+      <w:pPr>
+        <w:rPr>
+          <w:rFonts w:ascii="Consolas" w:hAnsi="Consolas" w:cs="Consolas"/>
+          <w:sz w:val="22"/>
+          <w:szCs w:val="22"/>
+        </w:rPr>
+      </w:pPr>
+      <w:r>
+        <w:rPr>
+          <w:rFonts w:ascii="Consolas" w:hAnsi="Consolas" w:cs="Consolas"/>
           <w:sz w:val="22"/>
           <w:szCs w:val="22"/>
         </w:rPr>
@@ -1907,14 +1907,14 @@
     <w:p>
       <w:pPr>
         <w:rPr>
-          <w:rFonts w:ascii="Open Sans" w:eastAsia="Times New Roman" w:hAnsi="Open Sans" w:cs="Open Sans"/>
-          <w:sz w:val="16"/>
-          <w:szCs w:val="16"/>
-        </w:rPr>
-      </w:pPr>
-      <w:r>
-        <w:rPr>
-          <w:rFonts w:ascii="Open Sans" w:eastAsia="Times New Roman" w:hAnsi="Open Sans" w:cs="Open Sans"/>
+          <w:rFonts w:ascii="Open Sans" w:hAnsi="Open Sans" w:cs="Open Sans"/>
+          <w:sz w:val="16"/>
+          <w:szCs w:val="16"/>
+        </w:rPr>
+      </w:pPr>
+      <w:r>
+        <w:rPr>
+          <w:rFonts w:ascii="Open Sans" w:hAnsi="Open Sans" w:cs="Open Sans"/>
           <w:sz w:val="16"/>
           <w:szCs w:val="16"/>
         </w:rPr>
@@ -1924,14 +1924,14 @@
     <w:p>
       <w:pPr>
         <w:rPr>
-          <w:rFonts w:ascii="Open Sans" w:eastAsia="Times New Roman" w:hAnsi="Open Sans" w:cs="Open Sans"/>
-          <w:sz w:val="16"/>
-          <w:szCs w:val="16"/>
-        </w:rPr>
-      </w:pPr>
-      <w:r>
-        <w:rPr>
-          <w:rFonts w:ascii="Open Sans" w:eastAsia="Times New Roman" w:hAnsi="Open Sans" w:cs="Open Sans"/>
+          <w:rFonts w:ascii="Open Sans" w:hAnsi="Open Sans" w:cs="Open Sans"/>
+          <w:sz w:val="16"/>
+          <w:szCs w:val="16"/>
+        </w:rPr>
+      </w:pPr>
+      <w:r>
+        <w:rPr>
+          <w:rFonts w:ascii="Open Sans" w:hAnsi="Open Sans" w:cs="Open Sans"/>
           <w:sz w:val="16"/>
           <w:szCs w:val="16"/>
         </w:rPr>
@@ -1939,7 +1939,7 @@
       </w:r>
       <w:r>
         <w:rPr>
-          <w:rFonts w:ascii="Open Sans" w:eastAsia="Times New Roman" w:hAnsi="Open Sans" w:cs="Open Sans"/>
+          <w:rFonts w:ascii="Open Sans" w:hAnsi="Open Sans" w:cs="Open Sans"/>
           <w:sz w:val="16"/>
           <w:szCs w:val="16"/>
         </w:rPr>
@@ -1947,7 +1947,7 @@
       </w:r>
       <w:r>
         <w:rPr>
-          <w:rFonts w:ascii="Consolas" w:eastAsia="Times New Roman" w:hAnsi="Consolas" w:cs="Consolas"/>
+          <w:rFonts w:ascii="Consolas" w:hAnsi="Consolas" w:cs="Consolas"/>
           <w:sz w:val="16"/>
           <w:szCs w:val="16"/>
         </w:rPr>
@@ -1957,14 +1957,14 @@
     <w:p>
       <w:pPr>
         <w:rPr>
-          <w:rFonts w:ascii="Open Sans" w:eastAsia="Times New Roman" w:hAnsi="Open Sans" w:cs="Open Sans"/>
-          <w:sz w:val="16"/>
-          <w:szCs w:val="16"/>
-        </w:rPr>
-      </w:pPr>
-      <w:r>
-        <w:rPr>
-          <w:rFonts w:ascii="Open Sans" w:eastAsia="Times New Roman" w:hAnsi="Open Sans" w:cs="Open Sans"/>
+          <w:rFonts w:ascii="Open Sans" w:hAnsi="Open Sans" w:cs="Open Sans"/>
+          <w:sz w:val="16"/>
+          <w:szCs w:val="16"/>
+        </w:rPr>
+      </w:pPr>
+      <w:r>
+        <w:rPr>
+          <w:rFonts w:ascii="Open Sans" w:hAnsi="Open Sans" w:cs="Open Sans"/>
           <w:i/>
           <w:iCs/>
           <w:sz w:val="16"/>
@@ -1974,7 +1974,7 @@
       </w:r>
       <w:r>
         <w:rPr>
-          <w:rFonts w:ascii="Open Sans" w:eastAsia="Times New Roman" w:hAnsi="Open Sans" w:cs="Open Sans"/>
+          <w:rFonts w:ascii="Open Sans" w:hAnsi="Open Sans" w:cs="Open Sans"/>
           <w:sz w:val="16"/>
           <w:szCs w:val="16"/>
         </w:rPr>
@@ -1984,15 +1984,15 @@
     <w:p>
       <w:pPr>
         <w:rPr>
-          <w:rFonts w:ascii="Open Sans" w:eastAsia="Times New Roman" w:hAnsi="Open Sans" w:cs="Open Sans"/>
-          <w:sz w:val="16"/>
-          <w:szCs w:val="16"/>
-        </w:rPr>
-      </w:pPr>
-      <w:proofErr w:type="spellStart"/>
-      <w:r>
-        <w:rPr>
-          <w:rFonts w:ascii="Open Sans" w:eastAsia="Times New Roman" w:hAnsi="Open Sans" w:cs="Open Sans"/>
+          <w:rFonts w:ascii="Open Sans" w:hAnsi="Open Sans" w:cs="Open Sans"/>
+          <w:sz w:val="16"/>
+          <w:szCs w:val="16"/>
+        </w:rPr>
+      </w:pPr>
+      <w:proofErr w:type="spellStart"/>
+      <w:r>
+        <w:rPr>
+          <w:rFonts w:ascii="Open Sans" w:hAnsi="Open Sans" w:cs="Open Sans"/>
           <w:i/>
           <w:iCs/>
           <w:sz w:val="16"/>
@@ -2003,7 +2003,7 @@
       <w:proofErr w:type="spellEnd"/>
       <w:r>
         <w:rPr>
-          <w:rFonts w:ascii="Open Sans" w:eastAsia="Times New Roman" w:hAnsi="Open Sans" w:cs="Open Sans"/>
+          <w:rFonts w:ascii="Open Sans" w:hAnsi="Open Sans" w:cs="Open Sans"/>
           <w:sz w:val="16"/>
           <w:szCs w:val="16"/>
         </w:rPr>
@@ -2013,21 +2013,21 @@
     <w:p>
       <w:pPr>
         <w:rPr>
-          <w:rFonts w:ascii="Consolas" w:eastAsia="Times New Roman" w:hAnsi="Consolas" w:cs="Consolas"/>
-        </w:rPr>
-      </w:pPr>
-    </w:p>
-    <w:p>
-      <w:pPr>
-        <w:rPr>
-          <w:rFonts w:ascii="Consolas" w:eastAsia="Times New Roman" w:hAnsi="Consolas" w:cs="Consolas"/>
-          <w:sz w:val="22"/>
-          <w:szCs w:val="22"/>
-        </w:rPr>
-      </w:pPr>
-      <w:r>
-        <w:rPr>
-          <w:rFonts w:ascii="Consolas" w:eastAsia="Times New Roman" w:hAnsi="Consolas" w:cs="Consolas"/>
+          <w:rFonts w:ascii="Consolas" w:hAnsi="Consolas" w:cs="Consolas"/>
+        </w:rPr>
+      </w:pPr>
+    </w:p>
+    <w:p>
+      <w:pPr>
+        <w:rPr>
+          <w:rFonts w:ascii="Consolas" w:hAnsi="Consolas" w:cs="Consolas"/>
+          <w:sz w:val="22"/>
+          <w:szCs w:val="22"/>
+        </w:rPr>
+      </w:pPr>
+      <w:r>
+        <w:rPr>
+          <w:rFonts w:ascii="Consolas" w:hAnsi="Consolas" w:cs="Consolas"/>
           <w:sz w:val="22"/>
           <w:szCs w:val="22"/>
         </w:rPr>
@@ -2037,14 +2037,14 @@
     <w:p>
       <w:pPr>
         <w:rPr>
-          <w:rFonts w:ascii="Open Sans" w:eastAsia="Times New Roman" w:hAnsi="Open Sans" w:cs="Open Sans"/>
-          <w:sz w:val="16"/>
-          <w:szCs w:val="16"/>
-        </w:rPr>
-      </w:pPr>
-      <w:r>
-        <w:rPr>
-          <w:rFonts w:ascii="Open Sans" w:eastAsia="Times New Roman" w:hAnsi="Open Sans" w:cs="Open Sans"/>
+          <w:rFonts w:ascii="Open Sans" w:hAnsi="Open Sans" w:cs="Open Sans"/>
+          <w:sz w:val="16"/>
+          <w:szCs w:val="16"/>
+        </w:rPr>
+      </w:pPr>
+      <w:r>
+        <w:rPr>
+          <w:rFonts w:ascii="Open Sans" w:hAnsi="Open Sans" w:cs="Open Sans"/>
           <w:sz w:val="16"/>
           <w:szCs w:val="16"/>
         </w:rPr>
@@ -2054,14 +2054,14 @@
     <w:p>
       <w:pPr>
         <w:rPr>
-          <w:rFonts w:ascii="Open Sans" w:eastAsia="Times New Roman" w:hAnsi="Open Sans" w:cs="Open Sans"/>
-          <w:sz w:val="16"/>
-          <w:szCs w:val="16"/>
-        </w:rPr>
-      </w:pPr>
-      <w:r>
-        <w:rPr>
-          <w:rFonts w:ascii="Open Sans" w:eastAsia="Times New Roman" w:hAnsi="Open Sans" w:cs="Open Sans"/>
+          <w:rFonts w:ascii="Open Sans" w:hAnsi="Open Sans" w:cs="Open Sans"/>
+          <w:sz w:val="16"/>
+          <w:szCs w:val="16"/>
+        </w:rPr>
+      </w:pPr>
+      <w:r>
+        <w:rPr>
+          <w:rFonts w:ascii="Open Sans" w:hAnsi="Open Sans" w:cs="Open Sans"/>
           <w:i/>
           <w:iCs/>
           <w:sz w:val="16"/>
@@ -2071,7 +2071,7 @@
       </w:r>
       <w:r>
         <w:rPr>
-          <w:rFonts w:ascii="Open Sans" w:eastAsia="Times New Roman" w:hAnsi="Open Sans" w:cs="Open Sans"/>
+          <w:rFonts w:ascii="Open Sans" w:hAnsi="Open Sans" w:cs="Open Sans"/>
           <w:sz w:val="16"/>
           <w:szCs w:val="16"/>
         </w:rPr>
@@ -2081,15 +2081,15 @@
     <w:p>
       <w:pPr>
         <w:rPr>
-          <w:rFonts w:ascii="Open Sans" w:eastAsia="Times New Roman" w:hAnsi="Open Sans" w:cs="Open Sans"/>
-          <w:sz w:val="16"/>
-          <w:szCs w:val="16"/>
-        </w:rPr>
-      </w:pPr>
-      <w:proofErr w:type="spellStart"/>
-      <w:r>
-        <w:rPr>
-          <w:rFonts w:ascii="Open Sans" w:eastAsia="Times New Roman" w:hAnsi="Open Sans" w:cs="Open Sans"/>
+          <w:rFonts w:ascii="Open Sans" w:hAnsi="Open Sans" w:cs="Open Sans"/>
+          <w:sz w:val="16"/>
+          <w:szCs w:val="16"/>
+        </w:rPr>
+      </w:pPr>
+      <w:proofErr w:type="spellStart"/>
+      <w:r>
+        <w:rPr>
+          <w:rFonts w:ascii="Open Sans" w:hAnsi="Open Sans" w:cs="Open Sans"/>
           <w:i/>
           <w:iCs/>
           <w:sz w:val="16"/>
@@ -2100,7 +2100,7 @@
       <w:proofErr w:type="spellEnd"/>
       <w:r>
         <w:rPr>
-          <w:rFonts w:ascii="Open Sans" w:eastAsia="Times New Roman" w:hAnsi="Open Sans" w:cs="Open Sans"/>
+          <w:rFonts w:ascii="Open Sans" w:hAnsi="Open Sans" w:cs="Open Sans"/>
           <w:sz w:val="16"/>
           <w:szCs w:val="16"/>
         </w:rPr>
@@ -2110,21 +2110,21 @@
     <w:p>
       <w:pPr>
         <w:rPr>
-          <w:rFonts w:ascii="Consolas" w:eastAsia="Times New Roman" w:hAnsi="Consolas" w:cs="Consolas"/>
-        </w:rPr>
-      </w:pPr>
-    </w:p>
-    <w:p>
-      <w:pPr>
-        <w:rPr>
-          <w:rFonts w:ascii="Open Sans" w:eastAsia="Times New Roman" w:hAnsi="Open Sans" w:cs="Open Sans"/>
-          <w:sz w:val="16"/>
-          <w:szCs w:val="16"/>
-        </w:rPr>
-      </w:pPr>
-      <w:r>
-        <w:rPr>
-          <w:rFonts w:ascii="Open Sans" w:eastAsia="Times New Roman" w:hAnsi="Open Sans" w:cs="Open Sans"/>
+          <w:rFonts w:ascii="Consolas" w:hAnsi="Consolas" w:cs="Consolas"/>
+        </w:rPr>
+      </w:pPr>
+    </w:p>
+    <w:p>
+      <w:pPr>
+        <w:rPr>
+          <w:rFonts w:ascii="Open Sans" w:hAnsi="Open Sans" w:cs="Open Sans"/>
+          <w:sz w:val="16"/>
+          <w:szCs w:val="16"/>
+        </w:rPr>
+      </w:pPr>
+      <w:r>
+        <w:rPr>
+          <w:rFonts w:ascii="Open Sans" w:hAnsi="Open Sans" w:cs="Open Sans"/>
           <w:sz w:val="16"/>
           <w:szCs w:val="16"/>
         </w:rPr>
@@ -2132,7 +2132,7 @@
       </w:r>
       <w:r>
         <w:rPr>
-          <w:rFonts w:ascii="Open Sans" w:eastAsia="Times New Roman" w:hAnsi="Open Sans" w:cs="Open Sans"/>
+          <w:rFonts w:ascii="Open Sans" w:hAnsi="Open Sans" w:cs="Open Sans"/>
           <w:sz w:val="16"/>
           <w:szCs w:val="16"/>
         </w:rPr>
@@ -2140,7 +2140,7 @@
       </w:r>
       <w:r>
         <w:rPr>
-          <w:rFonts w:ascii="Open Sans" w:eastAsia="Times New Roman" w:hAnsi="Open Sans" w:cs="Open Sans"/>
+          <w:rFonts w:ascii="Open Sans" w:hAnsi="Open Sans" w:cs="Open Sans"/>
           <w:sz w:val="16"/>
           <w:szCs w:val="16"/>
         </w:rPr>
@@ -2150,21 +2150,21 @@
     <w:p>
       <w:pPr>
         <w:rPr>
-          <w:rFonts w:ascii="Consolas" w:eastAsia="Times New Roman" w:hAnsi="Consolas" w:cs="Consolas"/>
-        </w:rPr>
-      </w:pPr>
-    </w:p>
-    <w:p>
-      <w:pPr>
-        <w:rPr>
-          <w:rFonts w:ascii="Consolas" w:eastAsia="Times New Roman" w:hAnsi="Consolas" w:cs="Consolas"/>
-          <w:sz w:val="22"/>
-          <w:szCs w:val="22"/>
-        </w:rPr>
-      </w:pPr>
-      <w:r>
-        <w:rPr>
-          <w:rFonts w:ascii="Consolas" w:eastAsia="Times New Roman" w:hAnsi="Consolas" w:cs="Consolas"/>
+          <w:rFonts w:ascii="Consolas" w:hAnsi="Consolas" w:cs="Consolas"/>
+        </w:rPr>
+      </w:pPr>
+    </w:p>
+    <w:p>
+      <w:pPr>
+        <w:rPr>
+          <w:rFonts w:ascii="Consolas" w:hAnsi="Consolas" w:cs="Consolas"/>
+          <w:sz w:val="22"/>
+          <w:szCs w:val="22"/>
+        </w:rPr>
+      </w:pPr>
+      <w:r>
+        <w:rPr>
+          <w:rFonts w:ascii="Consolas" w:hAnsi="Consolas" w:cs="Consolas"/>
           <w:sz w:val="22"/>
           <w:szCs w:val="22"/>
         </w:rPr>
@@ -2174,14 +2174,14 @@
     <w:p>
       <w:pPr>
         <w:rPr>
-          <w:rFonts w:ascii="Open Sans" w:eastAsia="Times New Roman" w:hAnsi="Open Sans" w:cs="Open Sans"/>
-          <w:sz w:val="16"/>
-          <w:szCs w:val="16"/>
-        </w:rPr>
-      </w:pPr>
-      <w:r>
-        <w:rPr>
-          <w:rFonts w:ascii="Open Sans" w:eastAsia="Times New Roman" w:hAnsi="Open Sans" w:cs="Open Sans"/>
+          <w:rFonts w:ascii="Open Sans" w:hAnsi="Open Sans" w:cs="Open Sans"/>
+          <w:sz w:val="16"/>
+          <w:szCs w:val="16"/>
+        </w:rPr>
+      </w:pPr>
+      <w:r>
+        <w:rPr>
+          <w:rFonts w:ascii="Open Sans" w:hAnsi="Open Sans" w:cs="Open Sans"/>
           <w:sz w:val="16"/>
           <w:szCs w:val="16"/>
         </w:rPr>
@@ -2190,7 +2190,7 @@
       <w:proofErr w:type="gramStart"/>
       <w:r>
         <w:rPr>
-          <w:rFonts w:ascii="Open Sans" w:eastAsia="Times New Roman" w:hAnsi="Open Sans" w:cs="Open Sans"/>
+          <w:rFonts w:ascii="Open Sans" w:hAnsi="Open Sans" w:cs="Open Sans"/>
           <w:sz w:val="16"/>
           <w:szCs w:val="16"/>
         </w:rPr>
@@ -2199,7 +2199,7 @@
       <w:proofErr w:type="gramEnd"/>
       <w:r>
         <w:rPr>
-          <w:rFonts w:ascii="Open Sans" w:eastAsia="Times New Roman" w:hAnsi="Open Sans" w:cs="Open Sans"/>
+          <w:rFonts w:ascii="Open Sans" w:hAnsi="Open Sans" w:cs="Open Sans"/>
           <w:sz w:val="16"/>
           <w:szCs w:val="16"/>
         </w:rPr>
@@ -2207,7 +2207,7 @@
       </w:r>
       <w:r>
         <w:rPr>
-          <w:rFonts w:ascii="Open Sans" w:eastAsia="Times New Roman" w:hAnsi="Open Sans" w:cs="Open Sans"/>
+          <w:rFonts w:ascii="Open Sans" w:hAnsi="Open Sans" w:cs="Open Sans"/>
           <w:sz w:val="16"/>
           <w:szCs w:val="16"/>
         </w:rPr>
@@ -2215,7 +2215,7 @@
       </w:r>
       <w:r>
         <w:rPr>
-          <w:rFonts w:ascii="Open Sans" w:eastAsia="Times New Roman" w:hAnsi="Open Sans" w:cs="Open Sans"/>
+          <w:rFonts w:ascii="Open Sans" w:hAnsi="Open Sans" w:cs="Open Sans"/>
           <w:sz w:val="16"/>
           <w:szCs w:val="16"/>
         </w:rPr>
@@ -2225,21 +2225,21 @@
     <w:p>
       <w:pPr>
         <w:rPr>
-          <w:rFonts w:ascii="Consolas" w:eastAsia="Times New Roman" w:hAnsi="Consolas" w:cs="Consolas"/>
-        </w:rPr>
-      </w:pPr>
-    </w:p>
-    <w:p>
-      <w:pPr>
-        <w:rPr>
-          <w:rFonts w:ascii="Consolas" w:eastAsia="Times New Roman" w:hAnsi="Consolas" w:cs="Consolas"/>
-          <w:sz w:val="22"/>
-          <w:szCs w:val="22"/>
-        </w:rPr>
-      </w:pPr>
-      <w:r>
-        <w:rPr>
-          <w:rFonts w:ascii="Consolas" w:eastAsia="Times New Roman" w:hAnsi="Consolas" w:cs="Consolas"/>
+          <w:rFonts w:ascii="Consolas" w:hAnsi="Consolas" w:cs="Consolas"/>
+        </w:rPr>
+      </w:pPr>
+    </w:p>
+    <w:p>
+      <w:pPr>
+        <w:rPr>
+          <w:rFonts w:ascii="Consolas" w:hAnsi="Consolas" w:cs="Consolas"/>
+          <w:sz w:val="22"/>
+          <w:szCs w:val="22"/>
+        </w:rPr>
+      </w:pPr>
+      <w:r>
+        <w:rPr>
+          <w:rFonts w:ascii="Consolas" w:hAnsi="Consolas" w:cs="Consolas"/>
           <w:sz w:val="22"/>
           <w:szCs w:val="22"/>
         </w:rPr>
@@ -2249,14 +2249,14 @@
     <w:p>
       <w:pPr>
         <w:rPr>
-          <w:rFonts w:ascii="Open Sans" w:eastAsia="Times New Roman" w:hAnsi="Open Sans" w:cs="Open Sans"/>
-          <w:sz w:val="16"/>
-          <w:szCs w:val="16"/>
-        </w:rPr>
-      </w:pPr>
-      <w:r>
-        <w:rPr>
-          <w:rFonts w:ascii="Open Sans" w:eastAsia="Times New Roman" w:hAnsi="Open Sans" w:cs="Open Sans"/>
+          <w:rFonts w:ascii="Open Sans" w:hAnsi="Open Sans" w:cs="Open Sans"/>
+          <w:sz w:val="16"/>
+          <w:szCs w:val="16"/>
+        </w:rPr>
+      </w:pPr>
+      <w:r>
+        <w:rPr>
+          <w:rFonts w:ascii="Open Sans" w:hAnsi="Open Sans" w:cs="Open Sans"/>
           <w:sz w:val="16"/>
           <w:szCs w:val="16"/>
         </w:rPr>
@@ -2266,43 +2266,315 @@
     <w:p>
       <w:pPr>
         <w:rPr>
-          <w:rFonts w:ascii="Open Sans" w:eastAsia="Times New Roman" w:hAnsi="Open Sans" w:cs="Open Sans"/>
-          <w:sz w:val="18"/>
-          <w:szCs w:val="18"/>
-        </w:rPr>
-      </w:pPr>
-    </w:p>
-    <w:p>
-      <w:pPr>
-        <w:rPr>
-          <w:rFonts w:ascii="Open Sans" w:eastAsia="Times New Roman" w:hAnsi="Open Sans" w:cs="Open Sans"/>
-          <w:sz w:val="18"/>
-          <w:szCs w:val="18"/>
-        </w:rPr>
-      </w:pPr>
-    </w:p>
-    <w:p>
-      <w:pPr>
-        <w:rPr>
-          <w:rFonts w:ascii="Open Sans" w:eastAsia="Times New Roman" w:hAnsi="Open Sans" w:cs="Open Sans"/>
-          <w:sz w:val="18"/>
-          <w:szCs w:val="18"/>
-        </w:rPr>
-      </w:pPr>
-    </w:p>
-    <w:p>
-      <w:pPr>
-        <w:rPr>
-          <w:rFonts w:ascii="Consolas" w:eastAsia="Times New Roman" w:hAnsi="Consolas" w:cs="Consolas"/>
-        </w:rPr>
-      </w:pPr>
-    </w:p>
-    <w:p>
-      <w:pPr>
-        <w:rPr>
-          <w:rFonts w:ascii="Consolas" w:hAnsi="Consolas" w:cs="Consolas"/>
-        </w:rPr>
-      </w:pPr>
+          <w:rFonts w:ascii="Open Sans" w:hAnsi="Open Sans" w:cs="Open Sans"/>
+          <w:sz w:val="16"/>
+          <w:szCs w:val="16"/>
+        </w:rPr>
+      </w:pPr>
+    </w:p>
+    <w:p>
+      <w:pPr>
+        <w:rPr>
+          <w:rFonts w:ascii="Consolas" w:hAnsi="Consolas" w:cs="Consolas"/>
+          <w:sz w:val="22"/>
+          <w:szCs w:val="22"/>
+        </w:rPr>
+      </w:pPr>
+      <w:r>
+        <w:rPr>
+          <w:rFonts w:ascii="Consolas" w:hAnsi="Consolas" w:cs="Consolas"/>
+          <w:sz w:val="22"/>
+          <w:szCs w:val="22"/>
+        </w:rPr>
+        <w:t>Credits</w:t>
+      </w:r>
+    </w:p>
+    <w:p>
+      <w:pPr>
+        <w:rPr>
+          <w:rFonts w:ascii="Open Sans" w:hAnsi="Open Sans" w:cs="Open Sans"/>
+          <w:sz w:val="16"/>
+          <w:szCs w:val="16"/>
+        </w:rPr>
+      </w:pPr>
+      <w:r>
+        <w:rPr>
+          <w:rFonts w:ascii="Open Sans" w:hAnsi="Open Sans" w:cs="Open Sans"/>
+          <w:i/>
+          <w:iCs/>
+          <w:sz w:val="16"/>
+          <w:szCs w:val="16"/>
+        </w:rPr>
+        <w:t>Computer</w:t>
+      </w:r>
+      <w:r>
+        <w:rPr>
+          <w:rFonts w:ascii="Open Sans" w:hAnsi="Open Sans" w:cs="Open Sans"/>
+          <w:sz w:val="16"/>
+          <w:szCs w:val="16"/>
+        </w:rPr>
+        <w:t xml:space="preserve"> created by Med </w:t>
+      </w:r>
+      <w:proofErr w:type="spellStart"/>
+      <w:r>
+        <w:rPr>
+          <w:rFonts w:ascii="Open Sans" w:hAnsi="Open Sans" w:cs="Open Sans"/>
+          <w:sz w:val="16"/>
+          <w:szCs w:val="16"/>
+        </w:rPr>
+        <w:t>Marki</w:t>
+      </w:r>
+      <w:proofErr w:type="spellEnd"/>
+      <w:r>
+        <w:rPr>
+          <w:rFonts w:ascii="Open Sans" w:hAnsi="Open Sans" w:cs="Open Sans"/>
+          <w:sz w:val="16"/>
+          <w:szCs w:val="16"/>
+        </w:rPr>
+        <w:t xml:space="preserve"> from the Noun Project</w:t>
+      </w:r>
+    </w:p>
+    <w:p>
+      <w:pPr>
+        <w:rPr>
+          <w:rFonts w:ascii="Open Sans" w:hAnsi="Open Sans" w:cs="Open Sans"/>
+          <w:sz w:val="16"/>
+          <w:szCs w:val="16"/>
+        </w:rPr>
+      </w:pPr>
+      <w:r>
+        <w:rPr>
+          <w:rFonts w:ascii="Open Sans" w:hAnsi="Open Sans" w:cs="Open Sans"/>
+          <w:i/>
+          <w:iCs/>
+          <w:sz w:val="16"/>
+          <w:szCs w:val="16"/>
+        </w:rPr>
+        <w:t>Container</w:t>
+      </w:r>
+      <w:r>
+        <w:rPr>
+          <w:rFonts w:ascii="Open Sans" w:hAnsi="Open Sans" w:cs="Open Sans"/>
+          <w:sz w:val="16"/>
+          <w:szCs w:val="16"/>
+        </w:rPr>
+        <w:t xml:space="preserve"> created by </w:t>
+      </w:r>
+      <w:proofErr w:type="spellStart"/>
+      <w:r>
+        <w:rPr>
+          <w:rFonts w:ascii="Open Sans" w:hAnsi="Open Sans" w:cs="Open Sans"/>
+          <w:sz w:val="16"/>
+          <w:szCs w:val="16"/>
+        </w:rPr>
+        <w:t>ProSymbols</w:t>
+      </w:r>
+      <w:proofErr w:type="spellEnd"/>
+      <w:r>
+        <w:rPr>
+          <w:rFonts w:ascii="Open Sans" w:hAnsi="Open Sans" w:cs="Open Sans"/>
+          <w:sz w:val="16"/>
+          <w:szCs w:val="16"/>
+        </w:rPr>
+        <w:t xml:space="preserve"> from the Noun Project</w:t>
+      </w:r>
+    </w:p>
+    <w:p>
+      <w:pPr>
+        <w:rPr>
+          <w:rFonts w:ascii="Open Sans" w:hAnsi="Open Sans" w:cs="Open Sans"/>
+          <w:sz w:val="16"/>
+          <w:szCs w:val="16"/>
+        </w:rPr>
+      </w:pPr>
+      <w:r>
+        <w:rPr>
+          <w:rFonts w:ascii="Open Sans" w:hAnsi="Open Sans" w:cs="Open Sans"/>
+          <w:i/>
+          <w:iCs/>
+          <w:sz w:val="16"/>
+          <w:szCs w:val="16"/>
+        </w:rPr>
+        <w:t>Folder</w:t>
+      </w:r>
+      <w:r>
+        <w:rPr>
+          <w:rFonts w:ascii="Open Sans" w:hAnsi="Open Sans" w:cs="Open Sans"/>
+          <w:sz w:val="16"/>
+          <w:szCs w:val="16"/>
+        </w:rPr>
+        <w:t xml:space="preserve"> created by Landon Lloyd from the Noun Project</w:t>
+      </w:r>
+    </w:p>
+    <w:p>
+      <w:pPr>
+        <w:rPr>
+          <w:rFonts w:ascii="Open Sans" w:hAnsi="Open Sans" w:cs="Open Sans"/>
+          <w:sz w:val="16"/>
+          <w:szCs w:val="16"/>
+        </w:rPr>
+      </w:pPr>
+      <w:r>
+        <w:rPr>
+          <w:rFonts w:ascii="Open Sans" w:hAnsi="Open Sans" w:cs="Open Sans"/>
+          <w:i/>
+          <w:iCs/>
+          <w:sz w:val="16"/>
+          <w:szCs w:val="16"/>
+        </w:rPr>
+        <w:t>File</w:t>
+      </w:r>
+      <w:r>
+        <w:rPr>
+          <w:rFonts w:ascii="Open Sans" w:hAnsi="Open Sans" w:cs="Open Sans"/>
+          <w:sz w:val="16"/>
+          <w:szCs w:val="16"/>
+        </w:rPr>
+        <w:t xml:space="preserve"> created by </w:t>
+      </w:r>
+      <w:proofErr w:type="spellStart"/>
+      <w:r>
+        <w:rPr>
+          <w:rFonts w:ascii="Open Sans" w:hAnsi="Open Sans" w:cs="Open Sans"/>
+          <w:sz w:val="16"/>
+          <w:szCs w:val="16"/>
+        </w:rPr>
+        <w:t>Ranah</w:t>
+      </w:r>
+      <w:proofErr w:type="spellEnd"/>
+      <w:r>
+        <w:rPr>
+          <w:rFonts w:ascii="Open Sans" w:hAnsi="Open Sans" w:cs="Open Sans"/>
+          <w:sz w:val="16"/>
+          <w:szCs w:val="16"/>
+        </w:rPr>
+        <w:t xml:space="preserve"> Pixel Studio from the Noun Project</w:t>
+      </w:r>
+    </w:p>
+    <w:p>
+      <w:pPr>
+        <w:rPr>
+          <w:rFonts w:ascii="Open Sans" w:hAnsi="Open Sans" w:cs="Open Sans"/>
+          <w:sz w:val="16"/>
+          <w:szCs w:val="16"/>
+        </w:rPr>
+      </w:pPr>
+    </w:p>
+    <w:p>
+      <w:pPr>
+        <w:rPr>
+          <w:rFonts w:ascii="Consolas" w:hAnsi="Consolas" w:cs="Consolas"/>
+          <w:sz w:val="22"/>
+          <w:szCs w:val="22"/>
+        </w:rPr>
+      </w:pPr>
+      <w:r>
+        <w:rPr>
+          <w:rFonts w:ascii="Consolas" w:hAnsi="Consolas" w:cs="Consolas"/>
+          <w:sz w:val="22"/>
+          <w:szCs w:val="22"/>
+        </w:rPr>
+        <w:t>License</w:t>
+      </w:r>
+    </w:p>
+    <w:p>
+      <w:r>
+        <w:fldChar w:fldCharType="begin"/>
+      </w:r>
+      <w:r>
+        <w:instrText xml:space="preserve"> INCLUDEPICTURE "https://i.creativecommons.org/l/by/4.0/88x31.png" \* MERGEFORMATINET </w:instrText>
+      </w:r>
+      <w:r>
+        <w:fldChar w:fldCharType="separate"/>
+      </w:r>
+      <w:r>
+        <w:rPr>
+          <w:noProof/>
+        </w:rPr>
+        <w:drawing>
+          <wp:inline distT="0" distB="0" distL="0" distR="0" wp14:anchorId="23CF9F3B" wp14:editId="6F1C6F40">
+            <wp:extent cx="1113790" cy="393065"/>
+            <wp:effectExtent l="0" t="0" r="3810" b="635"/>
+            <wp:docPr id="2" name="Picture 2" descr="Creative Commons License"/>
+            <wp:cNvGraphicFramePr>
+              <a:graphicFrameLocks xmlns:a="http://schemas.openxmlformats.org/drawingml/2006/main" noChangeAspect="1"/>
+            </wp:cNvGraphicFramePr>
+            <a:graphic xmlns:a="http://schemas.openxmlformats.org/drawingml/2006/main">
+              <a:graphicData uri="http://schemas.openxmlformats.org/drawingml/2006/picture">
+                <pic:pic xmlns:pic="http://schemas.openxmlformats.org/drawingml/2006/picture">
+                  <pic:nvPicPr>
+                    <pic:cNvPr id="0" name="Picture 1" descr="Creative Commons License"/>
+                    <pic:cNvPicPr>
+                      <a:picLocks noChangeAspect="1" noChangeArrowheads="1"/>
+                    </pic:cNvPicPr>
+                  </pic:nvPicPr>
+                  <pic:blipFill>
+                    <a:blip r:embed="rId8">
+                      <a:extLst>
+                        <a:ext uri="{28A0092B-C50C-407E-A947-70E740481C1C}">
+                          <a14:useLocalDpi xmlns:a14="http://schemas.microsoft.com/office/drawing/2010/main" val="0"/>
+                        </a:ext>
+                      </a:extLst>
+                    </a:blip>
+                    <a:srcRect/>
+                    <a:stretch>
+                      <a:fillRect/>
+                    </a:stretch>
+                  </pic:blipFill>
+                  <pic:spPr bwMode="auto">
+                    <a:xfrm>
+                      <a:off x="0" y="0"/>
+                      <a:ext cx="1113790" cy="393065"/>
+                    </a:xfrm>
+                    <a:prstGeom prst="rect">
+                      <a:avLst/>
+                    </a:prstGeom>
+                    <a:noFill/>
+                    <a:ln>
+                      <a:noFill/>
+                    </a:ln>
+                  </pic:spPr>
+                </pic:pic>
+              </a:graphicData>
+            </a:graphic>
+          </wp:inline>
+        </w:drawing>
+      </w:r>
+      <w:r>
+        <w:fldChar w:fldCharType="end"/>
+      </w:r>
+    </w:p>
+    <w:p>
+      <w:pPr>
+        <w:rPr>
+          <w:rFonts w:ascii="Open Sans" w:hAnsi="Open Sans" w:cs="Open Sans"/>
+          <w:sz w:val="16"/>
+          <w:szCs w:val="16"/>
+        </w:rPr>
+      </w:pPr>
+      <w:r>
+        <w:rPr>
+          <w:rFonts w:ascii="Open Sans" w:hAnsi="Open Sans" w:cs="Open Sans"/>
+          <w:color w:val="464646"/>
+          <w:sz w:val="16"/>
+          <w:szCs w:val="16"/>
+          <w:shd w:val="clear" w:color="auto" w:fill="FFFFFF"/>
+        </w:rPr>
+        <w:t>This work is licensed under a </w:t>
+      </w:r>
+      <w:hyperlink r:id="rId9" w:history="1">
+        <w:r>
+          <w:rPr>
+            <w:rStyle w:val="Hyperlink"/>
+            <w:rFonts w:ascii="Open Sans" w:hAnsi="Open Sans" w:cs="Open Sans"/>
+            <w:color w:val="464646"/>
+            <w:sz w:val="16"/>
+            <w:szCs w:val="16"/>
+            <w:shd w:val="clear" w:color="auto" w:fill="FFFFFF"/>
+          </w:rPr>
+          <w:t>Creative Commons Attribution 4.0 International License</w:t>
+        </w:r>
+      </w:hyperlink>
     </w:p>
     <w:sectPr>
       <w:pgSz w:w="12240" w:h="15840"/>
@@ -2705,6 +2977,10 @@
   <w:style w:type="paragraph" w:default="1" w:styleId="Normal">
     <w:name w:val="Normal"/>
     <w:qFormat/>
+    <w:rsid w:val="00DF7BD8"/>
+    <w:rPr>
+      <w:rFonts w:ascii="Times New Roman" w:eastAsia="Times New Roman" w:hAnsi="Times New Roman" w:cs="Times New Roman"/>
+    </w:rPr>
   </w:style>
   <w:style w:type="character" w:default="1" w:styleId="DefaultParagraphFont">
     <w:name w:val="Default Paragraph Font"/>
@@ -2775,6 +3051,7 @@
     <w:unhideWhenUsed/>
     <w:rsid w:val="00E567B3"/>
     <w:rPr>
+      <w:rFonts w:asciiTheme="minorHAnsi" w:eastAsiaTheme="minorHAnsi" w:hAnsiTheme="minorHAnsi" w:cstheme="minorBidi"/>
       <w:sz w:val="20"/>
       <w:szCs w:val="20"/>
     </w:rPr>

</xml_diff>

<commit_message>
Add email to attendees, typo fix for the cheatsheet
</commit_message>
<xml_diff>
--- a/LandoCheatSheet.docx
+++ b/LandoCheatSheet.docx
@@ -1120,7 +1120,25 @@
           <w:szCs w:val="16"/>
         </w:rPr>
         <w:br/>
-        <w:t>BOOMSHAKALA! notice that the scanner has passed (</w:t>
+        <w:t>BOOMSHAKALA</w:t>
+      </w:r>
+      <w:r>
+        <w:rPr>
+          <w:rFonts w:ascii="Open Sans" w:hAnsi="Open Sans" w:cs="Open Sans"/>
+          <w:color w:val="000000" w:themeColor="text1"/>
+          <w:sz w:val="16"/>
+          <w:szCs w:val="16"/>
+        </w:rPr>
+        <w:t>KA</w:t>
+      </w:r>
+      <w:r>
+        <w:rPr>
+          <w:rFonts w:ascii="Open Sans" w:hAnsi="Open Sans" w:cs="Open Sans"/>
+          <w:color w:val="000000" w:themeColor="text1"/>
+          <w:sz w:val="16"/>
+          <w:szCs w:val="16"/>
+        </w:rPr>
+        <w:t>! notice that the scanner has passed (</w:t>
       </w:r>
       <w:proofErr w:type="gramStart"/>
       <w:r>

</xml_diff>

<commit_message>
Ignore temp files from Word, revise Cheat Sheet to remove a restart example which doesn't actually work
</commit_message>
<xml_diff>
--- a/LandoCheatSheet.docx
+++ b/LandoCheatSheet.docx
@@ -174,7 +174,6 @@
           <w:szCs w:val="18"/>
         </w:rPr>
       </w:pPr>
-      <w:proofErr w:type="spellStart"/>
       <w:proofErr w:type="gramStart"/>
       <w:r>
         <w:rPr>
@@ -186,7 +185,6 @@
         </w:rPr>
         <w:t>Landofile</w:t>
       </w:r>
-      <w:proofErr w:type="spellEnd"/>
       <w:r>
         <w:rPr>
           <w:rFonts w:ascii="Consolas" w:hAnsi="Consolas" w:cs="Consolas"/>
@@ -195,7 +193,6 @@
         </w:rPr>
         <w:t xml:space="preserve"> .</w:t>
       </w:r>
-      <w:proofErr w:type="spellStart"/>
       <w:proofErr w:type="gramEnd"/>
       <w:r>
         <w:rPr>
@@ -205,7 +202,6 @@
         </w:rPr>
         <w:t>lando.yml</w:t>
       </w:r>
-      <w:proofErr w:type="spellEnd"/>
     </w:p>
     <w:p>
       <w:pPr>
@@ -260,23 +256,13 @@
           <w:szCs w:val="18"/>
         </w:rPr>
       </w:pPr>
-      <w:proofErr w:type="spellStart"/>
-      <w:r>
-        <w:rPr>
-          <w:rFonts w:ascii="Consolas" w:hAnsi="Consolas" w:cs="Consolas"/>
-          <w:sz w:val="18"/>
-          <w:szCs w:val="18"/>
-        </w:rPr>
-        <w:t>env_file</w:t>
-      </w:r>
-      <w:proofErr w:type="spellEnd"/>
-      <w:r>
-        <w:rPr>
-          <w:rFonts w:ascii="Consolas" w:hAnsi="Consolas" w:cs="Consolas"/>
-          <w:sz w:val="18"/>
-          <w:szCs w:val="18"/>
-        </w:rPr>
-        <w:t>:</w:t>
+      <w:r>
+        <w:rPr>
+          <w:rFonts w:ascii="Consolas" w:hAnsi="Consolas" w:cs="Consolas"/>
+          <w:sz w:val="18"/>
+          <w:szCs w:val="18"/>
+        </w:rPr>
+        <w:t>env_file:</w:t>
       </w:r>
     </w:p>
     <w:p>
@@ -299,18 +285,8 @@
           <w:sz w:val="18"/>
           <w:szCs w:val="18"/>
         </w:rPr>
-        <w:t xml:space="preserve">  - </w:t>
-      </w:r>
-      <w:proofErr w:type="spellStart"/>
-      <w:r>
-        <w:rPr>
-          <w:rFonts w:ascii="Consolas" w:hAnsi="Consolas" w:cs="Consolas"/>
-          <w:sz w:val="18"/>
-          <w:szCs w:val="18"/>
-        </w:rPr>
-        <w:t>defaults.env</w:t>
-      </w:r>
-      <w:proofErr w:type="spellEnd"/>
+        <w:t xml:space="preserve">  - defaults.env</w:t>
+      </w:r>
     </w:p>
     <w:p>
       <w:pPr>
@@ -332,18 +308,8 @@
           <w:sz w:val="18"/>
           <w:szCs w:val="18"/>
         </w:rPr>
-        <w:t xml:space="preserve">  - </w:t>
-      </w:r>
-      <w:proofErr w:type="spellStart"/>
-      <w:r>
-        <w:rPr>
-          <w:rFonts w:ascii="Consolas" w:hAnsi="Consolas" w:cs="Consolas"/>
-          <w:sz w:val="18"/>
-          <w:szCs w:val="18"/>
-        </w:rPr>
-        <w:t>special.env</w:t>
-      </w:r>
-      <w:proofErr w:type="spellEnd"/>
+        <w:t xml:space="preserve">  - special.env</w:t>
+      </w:r>
     </w:p>
     <w:p>
       <w:pPr>
@@ -388,25 +354,7 @@
           <w:sz w:val="18"/>
           <w:szCs w:val="18"/>
         </w:rPr>
-        <w:t xml:space="preserve">  </w:t>
-      </w:r>
-      <w:proofErr w:type="spellStart"/>
-      <w:r>
-        <w:rPr>
-          <w:rFonts w:ascii="Consolas" w:hAnsi="Consolas" w:cs="Consolas"/>
-          <w:sz w:val="18"/>
-          <w:szCs w:val="18"/>
-        </w:rPr>
-        <w:t>appserver</w:t>
-      </w:r>
-      <w:proofErr w:type="spellEnd"/>
-      <w:r>
-        <w:rPr>
-          <w:rFonts w:ascii="Consolas" w:hAnsi="Consolas" w:cs="Consolas"/>
-          <w:sz w:val="18"/>
-          <w:szCs w:val="18"/>
-        </w:rPr>
-        <w:t>:</w:t>
+        <w:t xml:space="preserve">  appserver:</w:t>
       </w:r>
     </w:p>
     <w:p>
@@ -506,25 +454,7 @@
           <w:sz w:val="18"/>
           <w:szCs w:val="18"/>
         </w:rPr>
-        <w:t xml:space="preserve">    </w:t>
-      </w:r>
-      <w:proofErr w:type="spellStart"/>
-      <w:r>
-        <w:rPr>
-          <w:rFonts w:ascii="Consolas" w:hAnsi="Consolas" w:cs="Consolas"/>
-          <w:sz w:val="18"/>
-          <w:szCs w:val="18"/>
-        </w:rPr>
-        <w:t>build_as_root</w:t>
-      </w:r>
-      <w:proofErr w:type="spellEnd"/>
-      <w:r>
-        <w:rPr>
-          <w:rFonts w:ascii="Consolas" w:hAnsi="Consolas" w:cs="Consolas"/>
-          <w:sz w:val="18"/>
-          <w:szCs w:val="18"/>
-        </w:rPr>
-        <w:t>:</w:t>
+        <w:t xml:space="preserve">    build_as_root:</w:t>
       </w:r>
     </w:p>
     <w:p>
@@ -593,25 +523,7 @@
           <w:sz w:val="18"/>
           <w:szCs w:val="18"/>
         </w:rPr>
-        <w:t xml:space="preserve">    </w:t>
-      </w:r>
-      <w:proofErr w:type="spellStart"/>
-      <w:r>
-        <w:rPr>
-          <w:rFonts w:ascii="Consolas" w:hAnsi="Consolas" w:cs="Consolas"/>
-          <w:sz w:val="18"/>
-          <w:szCs w:val="18"/>
-        </w:rPr>
-        <w:t>run_as_root</w:t>
-      </w:r>
-      <w:proofErr w:type="spellEnd"/>
-      <w:r>
-        <w:rPr>
-          <w:rFonts w:ascii="Consolas" w:hAnsi="Consolas" w:cs="Consolas"/>
-          <w:sz w:val="18"/>
-          <w:szCs w:val="18"/>
-        </w:rPr>
-        <w:t>:</w:t>
+        <w:t xml:space="preserve">    run_as_root:</w:t>
       </w:r>
     </w:p>
     <w:p>
@@ -764,18 +676,8 @@
           <w:sz w:val="18"/>
           <w:szCs w:val="18"/>
         </w:rPr>
-        <w:t xml:space="preserve">    service: </w:t>
-      </w:r>
-      <w:proofErr w:type="spellStart"/>
-      <w:r>
-        <w:rPr>
-          <w:rFonts w:ascii="Consolas" w:hAnsi="Consolas" w:cs="Consolas"/>
-          <w:sz w:val="18"/>
-          <w:szCs w:val="18"/>
-        </w:rPr>
-        <w:t>appserver</w:t>
-      </w:r>
-      <w:proofErr w:type="spellEnd"/>
+        <w:t xml:space="preserve">    service: appserver</w:t>
+      </w:r>
     </w:p>
     <w:p>
       <w:pPr>
@@ -820,18 +722,8 @@
           <w:sz w:val="18"/>
           <w:szCs w:val="18"/>
         </w:rPr>
-        <w:t xml:space="preserve">    service: </w:t>
-      </w:r>
-      <w:proofErr w:type="spellStart"/>
-      <w:r>
-        <w:rPr>
-          <w:rFonts w:ascii="Consolas" w:hAnsi="Consolas" w:cs="Consolas"/>
-          <w:sz w:val="18"/>
-          <w:szCs w:val="18"/>
-        </w:rPr>
-        <w:t>appserver</w:t>
-      </w:r>
-      <w:proofErr w:type="spellEnd"/>
+        <w:t xml:space="preserve">    service: appserver</w:t>
+      </w:r>
     </w:p>
     <w:p>
       <w:pPr>
@@ -863,23 +755,13 @@
           <w:szCs w:val="22"/>
         </w:rPr>
       </w:pPr>
-      <w:proofErr w:type="spellStart"/>
-      <w:r>
-        <w:rPr>
-          <w:rFonts w:ascii="Consolas" w:hAnsi="Consolas" w:cs="Consolas"/>
-          <w:sz w:val="22"/>
-          <w:szCs w:val="22"/>
-        </w:rPr>
-        <w:t>lando</w:t>
-      </w:r>
-      <w:proofErr w:type="spellEnd"/>
-      <w:r>
-        <w:rPr>
-          <w:rFonts w:ascii="Consolas" w:hAnsi="Consolas" w:cs="Consolas"/>
-          <w:sz w:val="22"/>
-          <w:szCs w:val="22"/>
-        </w:rPr>
-        <w:t xml:space="preserve"> rebuild</w:t>
+      <w:r>
+        <w:rPr>
+          <w:rFonts w:ascii="Consolas" w:hAnsi="Consolas" w:cs="Consolas"/>
+          <w:sz w:val="22"/>
+          <w:szCs w:val="22"/>
+        </w:rPr>
+        <w:t>lando rebuild</w:t>
       </w:r>
       <w:r>
         <w:rPr>
@@ -907,23 +789,13 @@
           <w:szCs w:val="22"/>
         </w:rPr>
       </w:pPr>
-      <w:proofErr w:type="spellStart"/>
-      <w:r>
-        <w:rPr>
-          <w:rFonts w:ascii="Consolas" w:hAnsi="Consolas" w:cs="Consolas"/>
-          <w:sz w:val="22"/>
-          <w:szCs w:val="22"/>
-        </w:rPr>
-        <w:t>lando</w:t>
-      </w:r>
-      <w:proofErr w:type="spellEnd"/>
-      <w:r>
-        <w:rPr>
-          <w:rFonts w:ascii="Consolas" w:hAnsi="Consolas" w:cs="Consolas"/>
-          <w:sz w:val="22"/>
-          <w:szCs w:val="22"/>
-        </w:rPr>
-        <w:t xml:space="preserve"> start</w:t>
+      <w:r>
+        <w:rPr>
+          <w:rFonts w:ascii="Consolas" w:hAnsi="Consolas" w:cs="Consolas"/>
+          <w:sz w:val="22"/>
+          <w:szCs w:val="22"/>
+        </w:rPr>
+        <w:t>lando start</w:t>
       </w:r>
       <w:r>
         <w:rPr>
@@ -1029,23 +901,13 @@
           <w:szCs w:val="22"/>
         </w:rPr>
       </w:pPr>
-      <w:proofErr w:type="spellStart"/>
-      <w:r>
-        <w:rPr>
-          <w:rFonts w:ascii="Consolas" w:hAnsi="Consolas" w:cs="Consolas"/>
-          <w:sz w:val="22"/>
-          <w:szCs w:val="22"/>
-        </w:rPr>
-        <w:t>lando</w:t>
-      </w:r>
-      <w:proofErr w:type="spellEnd"/>
-      <w:r>
-        <w:rPr>
-          <w:rFonts w:ascii="Consolas" w:hAnsi="Consolas" w:cs="Consolas"/>
-          <w:sz w:val="22"/>
-          <w:szCs w:val="22"/>
-        </w:rPr>
-        <w:t xml:space="preserve"> logs</w:t>
+      <w:r>
+        <w:rPr>
+          <w:rFonts w:ascii="Consolas" w:hAnsi="Consolas" w:cs="Consolas"/>
+          <w:sz w:val="22"/>
+          <w:szCs w:val="22"/>
+        </w:rPr>
+        <w:t>lando logs</w:t>
       </w:r>
       <w:r>
         <w:rPr>
@@ -1090,27 +952,7 @@
           <w:sz w:val="16"/>
           <w:szCs w:val="16"/>
         </w:rPr>
-        <w:t xml:space="preserve"> be run after an </w:t>
-      </w:r>
-      <w:proofErr w:type="spellStart"/>
-      <w:r>
-        <w:rPr>
-          <w:rFonts w:ascii="Open Sans" w:hAnsi="Open Sans" w:cs="Open Sans"/>
-          <w:color w:val="000000" w:themeColor="text1"/>
-          <w:sz w:val="16"/>
-          <w:szCs w:val="16"/>
-        </w:rPr>
-        <w:t>appserver</w:t>
-      </w:r>
-      <w:proofErr w:type="spellEnd"/>
-      <w:r>
-        <w:rPr>
-          <w:rFonts w:ascii="Open Sans" w:hAnsi="Open Sans" w:cs="Open Sans"/>
-          <w:color w:val="000000" w:themeColor="text1"/>
-          <w:sz w:val="16"/>
-          <w:szCs w:val="16"/>
-        </w:rPr>
-        <w:t xml:space="preserve"> has started, but before the</w:t>
+        <w:t xml:space="preserve"> be run after an appserver has started, but before the</w:t>
       </w:r>
       <w:r>
         <w:rPr>
@@ -1178,41 +1020,13 @@
           <w:szCs w:val="22"/>
         </w:rPr>
       </w:pPr>
-      <w:proofErr w:type="spellStart"/>
-      <w:r>
-        <w:rPr>
-          <w:rFonts w:ascii="Consolas" w:hAnsi="Consolas" w:cs="Consolas"/>
-          <w:sz w:val="22"/>
-          <w:szCs w:val="22"/>
-        </w:rPr>
-        <w:t>lando</w:t>
-      </w:r>
-      <w:proofErr w:type="spellEnd"/>
-      <w:r>
-        <w:rPr>
-          <w:rFonts w:ascii="Consolas" w:hAnsi="Consolas" w:cs="Consolas"/>
-          <w:sz w:val="22"/>
-          <w:szCs w:val="22"/>
-        </w:rPr>
-        <w:t xml:space="preserve"> logs -f </w:t>
-      </w:r>
-      <w:proofErr w:type="spellStart"/>
-      <w:r>
-        <w:rPr>
-          <w:rFonts w:ascii="Consolas" w:hAnsi="Consolas" w:cs="Consolas"/>
-          <w:sz w:val="22"/>
-          <w:szCs w:val="22"/>
-        </w:rPr>
-        <w:t>appserver</w:t>
-      </w:r>
-      <w:proofErr w:type="spellEnd"/>
-      <w:r>
-        <w:rPr>
-          <w:rFonts w:ascii="Consolas" w:hAnsi="Consolas" w:cs="Consolas"/>
-          <w:sz w:val="22"/>
-          <w:szCs w:val="22"/>
-        </w:rPr>
-        <w:t xml:space="preserve"> </w:t>
+      <w:r>
+        <w:rPr>
+          <w:rFonts w:ascii="Consolas" w:hAnsi="Consolas" w:cs="Consolas"/>
+          <w:sz w:val="22"/>
+          <w:szCs w:val="22"/>
+        </w:rPr>
+        <w:t xml:space="preserve">lando logs -f appserver </w:t>
       </w:r>
       <w:r>
         <w:rPr>
@@ -1221,148 +1035,42 @@
           <w:sz w:val="22"/>
           <w:szCs w:val="22"/>
         </w:rPr>
-        <w:t xml:space="preserve">#just </w:t>
-      </w:r>
-      <w:proofErr w:type="spellStart"/>
-      <w:r>
-        <w:rPr>
-          <w:rFonts w:ascii="Consolas" w:hAnsi="Consolas" w:cs="Consolas"/>
-          <w:color w:val="767171" w:themeColor="background2" w:themeShade="80"/>
-          <w:sz w:val="22"/>
-          <w:szCs w:val="22"/>
-        </w:rPr>
-        <w:t>appserver</w:t>
-      </w:r>
-      <w:proofErr w:type="spellEnd"/>
-    </w:p>
-    <w:p>
-      <w:pPr>
-        <w:rPr>
-          <w:rFonts w:ascii="Consolas" w:hAnsi="Consolas" w:cs="Consolas"/>
-          <w:sz w:val="22"/>
-          <w:szCs w:val="22"/>
-        </w:rPr>
-      </w:pPr>
-      <w:proofErr w:type="spellStart"/>
-      <w:r>
-        <w:rPr>
-          <w:rFonts w:ascii="Consolas" w:hAnsi="Consolas" w:cs="Consolas"/>
-          <w:sz w:val="22"/>
-          <w:szCs w:val="22"/>
-        </w:rPr>
-        <w:t>lando</w:t>
-      </w:r>
-      <w:proofErr w:type="spellEnd"/>
-      <w:r>
-        <w:rPr>
-          <w:rFonts w:ascii="Consolas" w:hAnsi="Consolas" w:cs="Consolas"/>
-          <w:sz w:val="22"/>
-          <w:szCs w:val="22"/>
-        </w:rPr>
-        <w:t xml:space="preserve"> restart</w:t>
-      </w:r>
-    </w:p>
-    <w:p>
-      <w:pPr>
-        <w:rPr>
-          <w:rFonts w:ascii="Consolas" w:hAnsi="Consolas" w:cs="Consolas"/>
-          <w:sz w:val="22"/>
-          <w:szCs w:val="22"/>
-        </w:rPr>
-      </w:pPr>
-      <w:proofErr w:type="spellStart"/>
-      <w:r>
-        <w:rPr>
-          <w:rFonts w:ascii="Consolas" w:hAnsi="Consolas" w:cs="Consolas"/>
-          <w:sz w:val="22"/>
-          <w:szCs w:val="22"/>
-        </w:rPr>
-        <w:t>lando</w:t>
-      </w:r>
-      <w:proofErr w:type="spellEnd"/>
-      <w:r>
-        <w:rPr>
-          <w:rFonts w:ascii="Consolas" w:hAnsi="Consolas" w:cs="Consolas"/>
-          <w:sz w:val="22"/>
-          <w:szCs w:val="22"/>
-        </w:rPr>
-        <w:t xml:space="preserve"> restart </w:t>
-      </w:r>
-      <w:proofErr w:type="spellStart"/>
-      <w:r>
-        <w:rPr>
-          <w:rFonts w:ascii="Consolas" w:hAnsi="Consolas" w:cs="Consolas"/>
-          <w:sz w:val="22"/>
-          <w:szCs w:val="22"/>
-        </w:rPr>
-        <w:t>appserver</w:t>
-      </w:r>
-      <w:proofErr w:type="spellEnd"/>
-      <w:r>
-        <w:rPr>
-          <w:rFonts w:ascii="Consolas" w:hAnsi="Consolas" w:cs="Consolas"/>
-          <w:sz w:val="22"/>
-          <w:szCs w:val="22"/>
-        </w:rPr>
-        <w:t xml:space="preserve"> </w:t>
-      </w:r>
-      <w:r>
-        <w:rPr>
-          <w:rFonts w:ascii="Consolas" w:hAnsi="Consolas" w:cs="Consolas"/>
-          <w:color w:val="767171" w:themeColor="background2" w:themeShade="80"/>
-          <w:sz w:val="22"/>
-          <w:szCs w:val="22"/>
-        </w:rPr>
-        <w:t xml:space="preserve">#just </w:t>
-      </w:r>
-      <w:proofErr w:type="spellStart"/>
-      <w:r>
-        <w:rPr>
-          <w:rFonts w:ascii="Consolas" w:hAnsi="Consolas" w:cs="Consolas"/>
-          <w:color w:val="767171" w:themeColor="background2" w:themeShade="80"/>
-          <w:sz w:val="22"/>
-          <w:szCs w:val="22"/>
-        </w:rPr>
-        <w:t>appserver</w:t>
-      </w:r>
-      <w:proofErr w:type="spellEnd"/>
-    </w:p>
-    <w:p>
-      <w:pPr>
-        <w:rPr>
-          <w:rFonts w:ascii="Consolas" w:hAnsi="Consolas" w:cs="Consolas"/>
-          <w:sz w:val="22"/>
-          <w:szCs w:val="22"/>
-        </w:rPr>
-      </w:pPr>
-      <w:proofErr w:type="spellStart"/>
-      <w:r>
-        <w:rPr>
-          <w:rFonts w:ascii="Consolas" w:hAnsi="Consolas" w:cs="Consolas"/>
-          <w:sz w:val="22"/>
-          <w:szCs w:val="22"/>
-        </w:rPr>
-        <w:t>lando</w:t>
-      </w:r>
-      <w:proofErr w:type="spellEnd"/>
-      <w:r>
-        <w:rPr>
-          <w:rFonts w:ascii="Consolas" w:hAnsi="Consolas" w:cs="Consolas"/>
-          <w:sz w:val="22"/>
-          <w:szCs w:val="22"/>
-        </w:rPr>
-        <w:t xml:space="preserve"> </w:t>
-      </w:r>
-      <w:proofErr w:type="spellStart"/>
-      <w:r>
-        <w:rPr>
-          <w:rFonts w:ascii="Consolas" w:hAnsi="Consolas" w:cs="Consolas"/>
-          <w:sz w:val="22"/>
-          <w:szCs w:val="22"/>
-        </w:rPr>
-        <w:t>poweroff</w:t>
-      </w:r>
-      <w:proofErr w:type="spellEnd"/>
+        <w:t>#just appserver</w:t>
+      </w:r>
+    </w:p>
+    <w:p>
+      <w:pPr>
+        <w:rPr>
+          <w:rFonts w:ascii="Consolas" w:hAnsi="Consolas" w:cs="Consolas"/>
+          <w:sz w:val="22"/>
+          <w:szCs w:val="22"/>
+        </w:rPr>
+      </w:pPr>
+      <w:r>
+        <w:rPr>
+          <w:rFonts w:ascii="Consolas" w:hAnsi="Consolas" w:cs="Consolas"/>
+          <w:sz w:val="22"/>
+          <w:szCs w:val="22"/>
+        </w:rPr>
+        <w:t>lando restart</w:t>
+      </w:r>
+    </w:p>
+    <w:p>
+      <w:pPr>
+        <w:rPr>
+          <w:rFonts w:ascii="Consolas" w:hAnsi="Consolas" w:cs="Consolas"/>
+          <w:sz w:val="22"/>
+          <w:szCs w:val="22"/>
+        </w:rPr>
+      </w:pPr>
+      <w:r>
+        <w:rPr>
+          <w:rFonts w:ascii="Consolas" w:hAnsi="Consolas" w:cs="Consolas"/>
+          <w:sz w:val="22"/>
+          <w:szCs w:val="22"/>
+        </w:rPr>
+        <w:t>lando poweroff</w:t>
+      </w:r>
     </w:p>
     <w:p>
       <w:pPr>
@@ -1529,7 +1237,6 @@
           <w:szCs w:val="16"/>
         </w:rPr>
       </w:pPr>
-      <w:proofErr w:type="spellStart"/>
       <w:r>
         <w:rPr>
           <w:rFonts w:ascii="Open Sans" w:hAnsi="Open Sans" w:cs="Open Sans"/>
@@ -1538,7 +1245,6 @@
         </w:rPr>
         <w:t>elasticsearch</w:t>
       </w:r>
-      <w:proofErr w:type="spellEnd"/>
       <w:r>
         <w:rPr>
           <w:rFonts w:ascii="Open Sans" w:hAnsi="Open Sans" w:cs="Open Sans"/>
@@ -1581,7 +1287,6 @@
           <w:szCs w:val="16"/>
         </w:rPr>
       </w:pPr>
-      <w:proofErr w:type="spellStart"/>
       <w:r>
         <w:rPr>
           <w:rFonts w:ascii="Open Sans" w:hAnsi="Open Sans" w:cs="Open Sans"/>
@@ -1590,7 +1295,6 @@
         </w:rPr>
         <w:t>mailhog</w:t>
       </w:r>
-      <w:proofErr w:type="spellEnd"/>
       <w:r>
         <w:rPr>
           <w:rFonts w:ascii="Open Sans" w:hAnsi="Open Sans" w:cs="Open Sans"/>
@@ -1608,7 +1312,6 @@
           <w:szCs w:val="16"/>
         </w:rPr>
       </w:pPr>
-      <w:proofErr w:type="spellStart"/>
       <w:r>
         <w:rPr>
           <w:rFonts w:ascii="Open Sans" w:hAnsi="Open Sans" w:cs="Open Sans"/>
@@ -1617,7 +1320,6 @@
         </w:rPr>
         <w:t>mariadb</w:t>
       </w:r>
-      <w:proofErr w:type="spellEnd"/>
       <w:r>
         <w:rPr>
           <w:rFonts w:ascii="Open Sans" w:hAnsi="Open Sans" w:cs="Open Sans"/>
@@ -1669,7 +1371,6 @@
           <w:szCs w:val="16"/>
         </w:rPr>
       </w:pPr>
-      <w:proofErr w:type="spellStart"/>
       <w:r>
         <w:rPr>
           <w:rFonts w:ascii="Open Sans" w:hAnsi="Open Sans" w:cs="Open Sans"/>
@@ -1678,17 +1379,15 @@
         </w:rPr>
         <w:t>mssql</w:t>
       </w:r>
-      <w:proofErr w:type="spellEnd"/>
-    </w:p>
-    <w:p>
-      <w:pPr>
-        <w:rPr>
-          <w:rFonts w:ascii="Open Sans" w:hAnsi="Open Sans" w:cs="Open Sans"/>
-          <w:sz w:val="16"/>
-          <w:szCs w:val="16"/>
-        </w:rPr>
-      </w:pPr>
-      <w:proofErr w:type="spellStart"/>
+    </w:p>
+    <w:p>
+      <w:pPr>
+        <w:rPr>
+          <w:rFonts w:ascii="Open Sans" w:hAnsi="Open Sans" w:cs="Open Sans"/>
+          <w:sz w:val="16"/>
+          <w:szCs w:val="16"/>
+        </w:rPr>
+      </w:pPr>
       <w:r>
         <w:rPr>
           <w:rFonts w:ascii="Open Sans" w:hAnsi="Open Sans" w:cs="Open Sans"/>
@@ -1697,17 +1396,15 @@
         </w:rPr>
         <w:t>mysql</w:t>
       </w:r>
-      <w:proofErr w:type="spellEnd"/>
-    </w:p>
-    <w:p>
-      <w:pPr>
-        <w:rPr>
-          <w:rFonts w:ascii="Open Sans" w:hAnsi="Open Sans" w:cs="Open Sans"/>
-          <w:sz w:val="16"/>
-          <w:szCs w:val="16"/>
-        </w:rPr>
-      </w:pPr>
-      <w:proofErr w:type="spellStart"/>
+    </w:p>
+    <w:p>
+      <w:pPr>
+        <w:rPr>
+          <w:rFonts w:ascii="Open Sans" w:hAnsi="Open Sans" w:cs="Open Sans"/>
+          <w:sz w:val="16"/>
+          <w:szCs w:val="16"/>
+        </w:rPr>
+      </w:pPr>
       <w:r>
         <w:rPr>
           <w:rFonts w:ascii="Open Sans" w:hAnsi="Open Sans" w:cs="Open Sans"/>
@@ -1716,7 +1413,6 @@
         </w:rPr>
         <w:t>nginx</w:t>
       </w:r>
-      <w:proofErr w:type="spellEnd"/>
     </w:p>
     <w:p>
       <w:pPr>
@@ -1760,7 +1456,6 @@
           <w:szCs w:val="16"/>
         </w:rPr>
       </w:pPr>
-      <w:proofErr w:type="spellStart"/>
       <w:r>
         <w:rPr>
           <w:rFonts w:ascii="Open Sans" w:hAnsi="Open Sans" w:cs="Open Sans"/>
@@ -1769,17 +1464,15 @@
         </w:rPr>
         <w:t>phpmyadmin</w:t>
       </w:r>
-      <w:proofErr w:type="spellEnd"/>
-    </w:p>
-    <w:p>
-      <w:pPr>
-        <w:rPr>
-          <w:rFonts w:ascii="Open Sans" w:hAnsi="Open Sans" w:cs="Open Sans"/>
-          <w:sz w:val="16"/>
-          <w:szCs w:val="16"/>
-        </w:rPr>
-      </w:pPr>
-      <w:proofErr w:type="spellStart"/>
+    </w:p>
+    <w:p>
+      <w:pPr>
+        <w:rPr>
+          <w:rFonts w:ascii="Open Sans" w:hAnsi="Open Sans" w:cs="Open Sans"/>
+          <w:sz w:val="16"/>
+          <w:szCs w:val="16"/>
+        </w:rPr>
+      </w:pPr>
       <w:r>
         <w:rPr>
           <w:rFonts w:ascii="Open Sans" w:hAnsi="Open Sans" w:cs="Open Sans"/>
@@ -1788,7 +1481,6 @@
         </w:rPr>
         <w:t>postgres</w:t>
       </w:r>
-      <w:proofErr w:type="spellEnd"/>
     </w:p>
     <w:p>
       <w:pPr>
@@ -1815,7 +1507,6 @@
           <w:szCs w:val="16"/>
         </w:rPr>
       </w:pPr>
-      <w:proofErr w:type="spellStart"/>
       <w:r>
         <w:rPr>
           <w:rFonts w:ascii="Open Sans" w:hAnsi="Open Sans" w:cs="Open Sans"/>
@@ -1824,7 +1515,6 @@
         </w:rPr>
         <w:t>redis</w:t>
       </w:r>
-      <w:proofErr w:type="spellEnd"/>
     </w:p>
     <w:p>
       <w:pPr>
@@ -1851,7 +1541,6 @@
           <w:szCs w:val="16"/>
         </w:rPr>
       </w:pPr>
-      <w:proofErr w:type="spellStart"/>
       <w:r>
         <w:rPr>
           <w:rFonts w:ascii="Open Sans" w:hAnsi="Open Sans" w:cs="Open Sans"/>
@@ -1860,7 +1549,6 @@
         </w:rPr>
         <w:t>solr</w:t>
       </w:r>
-      <w:proofErr w:type="spellEnd"/>
     </w:p>
     <w:p>
       <w:pPr>
@@ -2007,7 +1695,6 @@
           <w:szCs w:val="16"/>
         </w:rPr>
       </w:pPr>
-      <w:proofErr w:type="spellStart"/>
       <w:r>
         <w:rPr>
           <w:rFonts w:ascii="Open Sans" w:hAnsi="Open Sans" w:cs="Open Sans"/>
@@ -2018,7 +1705,6 @@
         </w:rPr>
         <w:t>build_as_root</w:t>
       </w:r>
-      <w:proofErr w:type="spellEnd"/>
       <w:r>
         <w:rPr>
           <w:rFonts w:ascii="Open Sans" w:hAnsi="Open Sans" w:cs="Open Sans"/>
@@ -2104,7 +1790,6 @@
           <w:szCs w:val="16"/>
         </w:rPr>
       </w:pPr>
-      <w:proofErr w:type="spellStart"/>
       <w:r>
         <w:rPr>
           <w:rFonts w:ascii="Open Sans" w:hAnsi="Open Sans" w:cs="Open Sans"/>
@@ -2115,7 +1800,6 @@
         </w:rPr>
         <w:t>run_as_root</w:t>
       </w:r>
-      <w:proofErr w:type="spellEnd"/>
       <w:r>
         <w:rPr>
           <w:rFonts w:ascii="Open Sans" w:hAnsi="Open Sans" w:cs="Open Sans"/>
@@ -2331,25 +2015,7 @@
           <w:sz w:val="16"/>
           <w:szCs w:val="16"/>
         </w:rPr>
-        <w:t xml:space="preserve"> created by Med </w:t>
-      </w:r>
-      <w:proofErr w:type="spellStart"/>
-      <w:r>
-        <w:rPr>
-          <w:rFonts w:ascii="Open Sans" w:hAnsi="Open Sans" w:cs="Open Sans"/>
-          <w:sz w:val="16"/>
-          <w:szCs w:val="16"/>
-        </w:rPr>
-        <w:t>Marki</w:t>
-      </w:r>
-      <w:proofErr w:type="spellEnd"/>
-      <w:r>
-        <w:rPr>
-          <w:rFonts w:ascii="Open Sans" w:hAnsi="Open Sans" w:cs="Open Sans"/>
-          <w:sz w:val="16"/>
-          <w:szCs w:val="16"/>
-        </w:rPr>
-        <w:t xml:space="preserve"> from the Noun Project</w:t>
+        <w:t xml:space="preserve"> created by Med Marki from the Noun Project</w:t>
       </w:r>
     </w:p>
     <w:p>
@@ -2376,25 +2042,7 @@
           <w:sz w:val="16"/>
           <w:szCs w:val="16"/>
         </w:rPr>
-        <w:t xml:space="preserve"> created by </w:t>
-      </w:r>
-      <w:proofErr w:type="spellStart"/>
-      <w:r>
-        <w:rPr>
-          <w:rFonts w:ascii="Open Sans" w:hAnsi="Open Sans" w:cs="Open Sans"/>
-          <w:sz w:val="16"/>
-          <w:szCs w:val="16"/>
-        </w:rPr>
-        <w:t>ProSymbols</w:t>
-      </w:r>
-      <w:proofErr w:type="spellEnd"/>
-      <w:r>
-        <w:rPr>
-          <w:rFonts w:ascii="Open Sans" w:hAnsi="Open Sans" w:cs="Open Sans"/>
-          <w:sz w:val="16"/>
-          <w:szCs w:val="16"/>
-        </w:rPr>
-        <w:t xml:space="preserve"> from the Noun Project</w:t>
+        <w:t xml:space="preserve"> created by ProSymbols from the Noun Project</w:t>
       </w:r>
     </w:p>
     <w:p>
@@ -2448,25 +2096,7 @@
           <w:sz w:val="16"/>
           <w:szCs w:val="16"/>
         </w:rPr>
-        <w:t xml:space="preserve"> created by </w:t>
-      </w:r>
-      <w:proofErr w:type="spellStart"/>
-      <w:r>
-        <w:rPr>
-          <w:rFonts w:ascii="Open Sans" w:hAnsi="Open Sans" w:cs="Open Sans"/>
-          <w:sz w:val="16"/>
-          <w:szCs w:val="16"/>
-        </w:rPr>
-        <w:t>Ranah</w:t>
-      </w:r>
-      <w:proofErr w:type="spellEnd"/>
-      <w:r>
-        <w:rPr>
-          <w:rFonts w:ascii="Open Sans" w:hAnsi="Open Sans" w:cs="Open Sans"/>
-          <w:sz w:val="16"/>
-          <w:szCs w:val="16"/>
-        </w:rPr>
-        <w:t xml:space="preserve"> Pixel Studio from the Noun Project</w:t>
+        <w:t xml:space="preserve"> created by Ranah Pixel Studio from the Noun Project</w:t>
       </w:r>
     </w:p>
     <w:p>

</xml_diff>

<commit_message>
Revise Cheatsheet to clarify what Run Steps are for
</commit_message>
<xml_diff>
--- a/LandoCheatSheet.docx
+++ b/LandoCheatSheet.docx
@@ -174,6 +174,7 @@
           <w:szCs w:val="18"/>
         </w:rPr>
       </w:pPr>
+      <w:proofErr w:type="spellStart"/>
       <w:proofErr w:type="gramStart"/>
       <w:r>
         <w:rPr>
@@ -185,6 +186,7 @@
         </w:rPr>
         <w:t>Landofile</w:t>
       </w:r>
+      <w:proofErr w:type="spellEnd"/>
       <w:r>
         <w:rPr>
           <w:rFonts w:ascii="Consolas" w:hAnsi="Consolas" w:cs="Consolas"/>
@@ -193,6 +195,7 @@
         </w:rPr>
         <w:t xml:space="preserve"> .</w:t>
       </w:r>
+      <w:proofErr w:type="spellStart"/>
       <w:proofErr w:type="gramEnd"/>
       <w:r>
         <w:rPr>
@@ -202,6 +205,7 @@
         </w:rPr>
         <w:t>lando.yml</w:t>
       </w:r>
+      <w:proofErr w:type="spellEnd"/>
     </w:p>
     <w:p>
       <w:pPr>
@@ -256,13 +260,23 @@
           <w:szCs w:val="18"/>
         </w:rPr>
       </w:pPr>
-      <w:r>
-        <w:rPr>
-          <w:rFonts w:ascii="Consolas" w:hAnsi="Consolas" w:cs="Consolas"/>
-          <w:sz w:val="18"/>
-          <w:szCs w:val="18"/>
-        </w:rPr>
-        <w:t>env_file:</w:t>
+      <w:proofErr w:type="spellStart"/>
+      <w:r>
+        <w:rPr>
+          <w:rFonts w:ascii="Consolas" w:hAnsi="Consolas" w:cs="Consolas"/>
+          <w:sz w:val="18"/>
+          <w:szCs w:val="18"/>
+        </w:rPr>
+        <w:t>env_file</w:t>
+      </w:r>
+      <w:proofErr w:type="spellEnd"/>
+      <w:r>
+        <w:rPr>
+          <w:rFonts w:ascii="Consolas" w:hAnsi="Consolas" w:cs="Consolas"/>
+          <w:sz w:val="18"/>
+          <w:szCs w:val="18"/>
+        </w:rPr>
+        <w:t>:</w:t>
       </w:r>
     </w:p>
     <w:p>
@@ -285,8 +299,18 @@
           <w:sz w:val="18"/>
           <w:szCs w:val="18"/>
         </w:rPr>
-        <w:t xml:space="preserve">  - defaults.env</w:t>
-      </w:r>
+        <w:t xml:space="preserve">  - </w:t>
+      </w:r>
+      <w:proofErr w:type="spellStart"/>
+      <w:r>
+        <w:rPr>
+          <w:rFonts w:ascii="Consolas" w:hAnsi="Consolas" w:cs="Consolas"/>
+          <w:sz w:val="18"/>
+          <w:szCs w:val="18"/>
+        </w:rPr>
+        <w:t>defaults.env</w:t>
+      </w:r>
+      <w:proofErr w:type="spellEnd"/>
     </w:p>
     <w:p>
       <w:pPr>
@@ -308,8 +332,18 @@
           <w:sz w:val="18"/>
           <w:szCs w:val="18"/>
         </w:rPr>
-        <w:t xml:space="preserve">  - special.env</w:t>
-      </w:r>
+        <w:t xml:space="preserve">  - </w:t>
+      </w:r>
+      <w:proofErr w:type="spellStart"/>
+      <w:r>
+        <w:rPr>
+          <w:rFonts w:ascii="Consolas" w:hAnsi="Consolas" w:cs="Consolas"/>
+          <w:sz w:val="18"/>
+          <w:szCs w:val="18"/>
+        </w:rPr>
+        <w:t>special.env</w:t>
+      </w:r>
+      <w:proofErr w:type="spellEnd"/>
     </w:p>
     <w:p>
       <w:pPr>
@@ -354,7 +388,25 @@
           <w:sz w:val="18"/>
           <w:szCs w:val="18"/>
         </w:rPr>
-        <w:t xml:space="preserve">  appserver:</w:t>
+        <w:t xml:space="preserve">  </w:t>
+      </w:r>
+      <w:proofErr w:type="spellStart"/>
+      <w:r>
+        <w:rPr>
+          <w:rFonts w:ascii="Consolas" w:hAnsi="Consolas" w:cs="Consolas"/>
+          <w:sz w:val="18"/>
+          <w:szCs w:val="18"/>
+        </w:rPr>
+        <w:t>appserver</w:t>
+      </w:r>
+      <w:proofErr w:type="spellEnd"/>
+      <w:r>
+        <w:rPr>
+          <w:rFonts w:ascii="Consolas" w:hAnsi="Consolas" w:cs="Consolas"/>
+          <w:sz w:val="18"/>
+          <w:szCs w:val="18"/>
+        </w:rPr>
+        <w:t>:</w:t>
       </w:r>
     </w:p>
     <w:p>
@@ -454,7 +506,25 @@
           <w:sz w:val="18"/>
           <w:szCs w:val="18"/>
         </w:rPr>
-        <w:t xml:space="preserve">    build_as_root:</w:t>
+        <w:t xml:space="preserve">    </w:t>
+      </w:r>
+      <w:proofErr w:type="spellStart"/>
+      <w:r>
+        <w:rPr>
+          <w:rFonts w:ascii="Consolas" w:hAnsi="Consolas" w:cs="Consolas"/>
+          <w:sz w:val="18"/>
+          <w:szCs w:val="18"/>
+        </w:rPr>
+        <w:t>build_as_root</w:t>
+      </w:r>
+      <w:proofErr w:type="spellEnd"/>
+      <w:r>
+        <w:rPr>
+          <w:rFonts w:ascii="Consolas" w:hAnsi="Consolas" w:cs="Consolas"/>
+          <w:sz w:val="18"/>
+          <w:szCs w:val="18"/>
+        </w:rPr>
+        <w:t>:</w:t>
       </w:r>
     </w:p>
     <w:p>
@@ -523,7 +593,25 @@
           <w:sz w:val="18"/>
           <w:szCs w:val="18"/>
         </w:rPr>
-        <w:t xml:space="preserve">    run_as_root:</w:t>
+        <w:t xml:space="preserve">    </w:t>
+      </w:r>
+      <w:proofErr w:type="spellStart"/>
+      <w:r>
+        <w:rPr>
+          <w:rFonts w:ascii="Consolas" w:hAnsi="Consolas" w:cs="Consolas"/>
+          <w:sz w:val="18"/>
+          <w:szCs w:val="18"/>
+        </w:rPr>
+        <w:t>run_as_root</w:t>
+      </w:r>
+      <w:proofErr w:type="spellEnd"/>
+      <w:r>
+        <w:rPr>
+          <w:rFonts w:ascii="Consolas" w:hAnsi="Consolas" w:cs="Consolas"/>
+          <w:sz w:val="18"/>
+          <w:szCs w:val="18"/>
+        </w:rPr>
+        <w:t>:</w:t>
       </w:r>
     </w:p>
     <w:p>
@@ -676,8 +764,18 @@
           <w:sz w:val="18"/>
           <w:szCs w:val="18"/>
         </w:rPr>
-        <w:t xml:space="preserve">    service: appserver</w:t>
-      </w:r>
+        <w:t xml:space="preserve">    service: </w:t>
+      </w:r>
+      <w:proofErr w:type="spellStart"/>
+      <w:r>
+        <w:rPr>
+          <w:rFonts w:ascii="Consolas" w:hAnsi="Consolas" w:cs="Consolas"/>
+          <w:sz w:val="18"/>
+          <w:szCs w:val="18"/>
+        </w:rPr>
+        <w:t>appserver</w:t>
+      </w:r>
+      <w:proofErr w:type="spellEnd"/>
     </w:p>
     <w:p>
       <w:pPr>
@@ -722,8 +820,18 @@
           <w:sz w:val="18"/>
           <w:szCs w:val="18"/>
         </w:rPr>
-        <w:t xml:space="preserve">    service: appserver</w:t>
-      </w:r>
+        <w:t xml:space="preserve">    service: </w:t>
+      </w:r>
+      <w:proofErr w:type="spellStart"/>
+      <w:r>
+        <w:rPr>
+          <w:rFonts w:ascii="Consolas" w:hAnsi="Consolas" w:cs="Consolas"/>
+          <w:sz w:val="18"/>
+          <w:szCs w:val="18"/>
+        </w:rPr>
+        <w:t>appserver</w:t>
+      </w:r>
+      <w:proofErr w:type="spellEnd"/>
     </w:p>
     <w:p>
       <w:pPr>
@@ -755,13 +863,23 @@
           <w:szCs w:val="22"/>
         </w:rPr>
       </w:pPr>
-      <w:r>
-        <w:rPr>
-          <w:rFonts w:ascii="Consolas" w:hAnsi="Consolas" w:cs="Consolas"/>
-          <w:sz w:val="22"/>
-          <w:szCs w:val="22"/>
-        </w:rPr>
-        <w:t>lando rebuild</w:t>
+      <w:proofErr w:type="spellStart"/>
+      <w:r>
+        <w:rPr>
+          <w:rFonts w:ascii="Consolas" w:hAnsi="Consolas" w:cs="Consolas"/>
+          <w:sz w:val="22"/>
+          <w:szCs w:val="22"/>
+        </w:rPr>
+        <w:t>lando</w:t>
+      </w:r>
+      <w:proofErr w:type="spellEnd"/>
+      <w:r>
+        <w:rPr>
+          <w:rFonts w:ascii="Consolas" w:hAnsi="Consolas" w:cs="Consolas"/>
+          <w:sz w:val="22"/>
+          <w:szCs w:val="22"/>
+        </w:rPr>
+        <w:t xml:space="preserve"> rebuild</w:t>
       </w:r>
       <w:r>
         <w:rPr>
@@ -789,13 +907,23 @@
           <w:szCs w:val="22"/>
         </w:rPr>
       </w:pPr>
-      <w:r>
-        <w:rPr>
-          <w:rFonts w:ascii="Consolas" w:hAnsi="Consolas" w:cs="Consolas"/>
-          <w:sz w:val="22"/>
-          <w:szCs w:val="22"/>
-        </w:rPr>
-        <w:t>lando start</w:t>
+      <w:proofErr w:type="spellStart"/>
+      <w:r>
+        <w:rPr>
+          <w:rFonts w:ascii="Consolas" w:hAnsi="Consolas" w:cs="Consolas"/>
+          <w:sz w:val="22"/>
+          <w:szCs w:val="22"/>
+        </w:rPr>
+        <w:t>lando</w:t>
+      </w:r>
+      <w:proofErr w:type="spellEnd"/>
+      <w:r>
+        <w:rPr>
+          <w:rFonts w:ascii="Consolas" w:hAnsi="Consolas" w:cs="Consolas"/>
+          <w:sz w:val="22"/>
+          <w:szCs w:val="22"/>
+        </w:rPr>
+        <w:t xml:space="preserve"> start</w:t>
       </w:r>
       <w:r>
         <w:rPr>
@@ -901,13 +1029,23 @@
           <w:szCs w:val="22"/>
         </w:rPr>
       </w:pPr>
-      <w:r>
-        <w:rPr>
-          <w:rFonts w:ascii="Consolas" w:hAnsi="Consolas" w:cs="Consolas"/>
-          <w:sz w:val="22"/>
-          <w:szCs w:val="22"/>
-        </w:rPr>
-        <w:t>lando logs</w:t>
+      <w:proofErr w:type="spellStart"/>
+      <w:r>
+        <w:rPr>
+          <w:rFonts w:ascii="Consolas" w:hAnsi="Consolas" w:cs="Consolas"/>
+          <w:sz w:val="22"/>
+          <w:szCs w:val="22"/>
+        </w:rPr>
+        <w:t>lando</w:t>
+      </w:r>
+      <w:proofErr w:type="spellEnd"/>
+      <w:r>
+        <w:rPr>
+          <w:rFonts w:ascii="Consolas" w:hAnsi="Consolas" w:cs="Consolas"/>
+          <w:sz w:val="22"/>
+          <w:szCs w:val="22"/>
+        </w:rPr>
+        <w:t xml:space="preserve"> logs</w:t>
       </w:r>
       <w:r>
         <w:rPr>
@@ -952,7 +1090,27 @@
           <w:sz w:val="16"/>
           <w:szCs w:val="16"/>
         </w:rPr>
-        <w:t xml:space="preserve"> be run after an appserver has started, but before the</w:t>
+        <w:t xml:space="preserve"> be run after an </w:t>
+      </w:r>
+      <w:proofErr w:type="spellStart"/>
+      <w:r>
+        <w:rPr>
+          <w:rFonts w:ascii="Open Sans" w:hAnsi="Open Sans" w:cs="Open Sans"/>
+          <w:color w:val="000000" w:themeColor="text1"/>
+          <w:sz w:val="16"/>
+          <w:szCs w:val="16"/>
+        </w:rPr>
+        <w:t>appserver</w:t>
+      </w:r>
+      <w:proofErr w:type="spellEnd"/>
+      <w:r>
+        <w:rPr>
+          <w:rFonts w:ascii="Open Sans" w:hAnsi="Open Sans" w:cs="Open Sans"/>
+          <w:color w:val="000000" w:themeColor="text1"/>
+          <w:sz w:val="16"/>
+          <w:szCs w:val="16"/>
+        </w:rPr>
+        <w:t xml:space="preserve"> has started, but before the</w:t>
       </w:r>
       <w:r>
         <w:rPr>
@@ -1020,13 +1178,41 @@
           <w:szCs w:val="22"/>
         </w:rPr>
       </w:pPr>
-      <w:r>
-        <w:rPr>
-          <w:rFonts w:ascii="Consolas" w:hAnsi="Consolas" w:cs="Consolas"/>
-          <w:sz w:val="22"/>
-          <w:szCs w:val="22"/>
-        </w:rPr>
-        <w:t xml:space="preserve">lando logs -f appserver </w:t>
+      <w:proofErr w:type="spellStart"/>
+      <w:r>
+        <w:rPr>
+          <w:rFonts w:ascii="Consolas" w:hAnsi="Consolas" w:cs="Consolas"/>
+          <w:sz w:val="22"/>
+          <w:szCs w:val="22"/>
+        </w:rPr>
+        <w:t>lando</w:t>
+      </w:r>
+      <w:proofErr w:type="spellEnd"/>
+      <w:r>
+        <w:rPr>
+          <w:rFonts w:ascii="Consolas" w:hAnsi="Consolas" w:cs="Consolas"/>
+          <w:sz w:val="22"/>
+          <w:szCs w:val="22"/>
+        </w:rPr>
+        <w:t xml:space="preserve"> logs -f </w:t>
+      </w:r>
+      <w:proofErr w:type="spellStart"/>
+      <w:r>
+        <w:rPr>
+          <w:rFonts w:ascii="Consolas" w:hAnsi="Consolas" w:cs="Consolas"/>
+          <w:sz w:val="22"/>
+          <w:szCs w:val="22"/>
+        </w:rPr>
+        <w:t>appserver</w:t>
+      </w:r>
+      <w:proofErr w:type="spellEnd"/>
+      <w:r>
+        <w:rPr>
+          <w:rFonts w:ascii="Consolas" w:hAnsi="Consolas" w:cs="Consolas"/>
+          <w:sz w:val="22"/>
+          <w:szCs w:val="22"/>
+        </w:rPr>
+        <w:t xml:space="preserve"> </w:t>
       </w:r>
       <w:r>
         <w:rPr>
@@ -1035,42 +1221,83 @@
           <w:sz w:val="22"/>
           <w:szCs w:val="22"/>
         </w:rPr>
-        <w:t>#just appserver</w:t>
-      </w:r>
-    </w:p>
-    <w:p>
-      <w:pPr>
-        <w:rPr>
-          <w:rFonts w:ascii="Consolas" w:hAnsi="Consolas" w:cs="Consolas"/>
-          <w:sz w:val="22"/>
-          <w:szCs w:val="22"/>
-        </w:rPr>
-      </w:pPr>
-      <w:r>
-        <w:rPr>
-          <w:rFonts w:ascii="Consolas" w:hAnsi="Consolas" w:cs="Consolas"/>
-          <w:sz w:val="22"/>
-          <w:szCs w:val="22"/>
-        </w:rPr>
-        <w:t>lando restart</w:t>
-      </w:r>
-    </w:p>
-    <w:p>
-      <w:pPr>
-        <w:rPr>
-          <w:rFonts w:ascii="Consolas" w:hAnsi="Consolas" w:cs="Consolas"/>
-          <w:sz w:val="22"/>
-          <w:szCs w:val="22"/>
-        </w:rPr>
-      </w:pPr>
-      <w:r>
-        <w:rPr>
-          <w:rFonts w:ascii="Consolas" w:hAnsi="Consolas" w:cs="Consolas"/>
-          <w:sz w:val="22"/>
-          <w:szCs w:val="22"/>
-        </w:rPr>
-        <w:t>lando poweroff</w:t>
-      </w:r>
+        <w:t xml:space="preserve">#just </w:t>
+      </w:r>
+      <w:proofErr w:type="spellStart"/>
+      <w:r>
+        <w:rPr>
+          <w:rFonts w:ascii="Consolas" w:hAnsi="Consolas" w:cs="Consolas"/>
+          <w:color w:val="767171" w:themeColor="background2" w:themeShade="80"/>
+          <w:sz w:val="22"/>
+          <w:szCs w:val="22"/>
+        </w:rPr>
+        <w:t>appserver</w:t>
+      </w:r>
+      <w:proofErr w:type="spellEnd"/>
+    </w:p>
+    <w:p>
+      <w:pPr>
+        <w:rPr>
+          <w:rFonts w:ascii="Consolas" w:hAnsi="Consolas" w:cs="Consolas"/>
+          <w:sz w:val="22"/>
+          <w:szCs w:val="22"/>
+        </w:rPr>
+      </w:pPr>
+      <w:proofErr w:type="spellStart"/>
+      <w:r>
+        <w:rPr>
+          <w:rFonts w:ascii="Consolas" w:hAnsi="Consolas" w:cs="Consolas"/>
+          <w:sz w:val="22"/>
+          <w:szCs w:val="22"/>
+        </w:rPr>
+        <w:t>lando</w:t>
+      </w:r>
+      <w:proofErr w:type="spellEnd"/>
+      <w:r>
+        <w:rPr>
+          <w:rFonts w:ascii="Consolas" w:hAnsi="Consolas" w:cs="Consolas"/>
+          <w:sz w:val="22"/>
+          <w:szCs w:val="22"/>
+        </w:rPr>
+        <w:t xml:space="preserve"> restart</w:t>
+      </w:r>
+    </w:p>
+    <w:p>
+      <w:pPr>
+        <w:rPr>
+          <w:rFonts w:ascii="Consolas" w:hAnsi="Consolas" w:cs="Consolas"/>
+          <w:sz w:val="22"/>
+          <w:szCs w:val="22"/>
+        </w:rPr>
+      </w:pPr>
+      <w:proofErr w:type="spellStart"/>
+      <w:r>
+        <w:rPr>
+          <w:rFonts w:ascii="Consolas" w:hAnsi="Consolas" w:cs="Consolas"/>
+          <w:sz w:val="22"/>
+          <w:szCs w:val="22"/>
+        </w:rPr>
+        <w:t>lando</w:t>
+      </w:r>
+      <w:proofErr w:type="spellEnd"/>
+      <w:r>
+        <w:rPr>
+          <w:rFonts w:ascii="Consolas" w:hAnsi="Consolas" w:cs="Consolas"/>
+          <w:sz w:val="22"/>
+          <w:szCs w:val="22"/>
+        </w:rPr>
+        <w:t xml:space="preserve"> </w:t>
+      </w:r>
+      <w:proofErr w:type="spellStart"/>
+      <w:r>
+        <w:rPr>
+          <w:rFonts w:ascii="Consolas" w:hAnsi="Consolas" w:cs="Consolas"/>
+          <w:sz w:val="22"/>
+          <w:szCs w:val="22"/>
+        </w:rPr>
+        <w:t>poweroff</w:t>
+      </w:r>
+      <w:proofErr w:type="spellEnd"/>
     </w:p>
     <w:p>
       <w:pPr>
@@ -1237,6 +1464,7 @@
           <w:szCs w:val="16"/>
         </w:rPr>
       </w:pPr>
+      <w:proofErr w:type="spellStart"/>
       <w:r>
         <w:rPr>
           <w:rFonts w:ascii="Open Sans" w:hAnsi="Open Sans" w:cs="Open Sans"/>
@@ -1245,6 +1473,7 @@
         </w:rPr>
         <w:t>elasticsearch</w:t>
       </w:r>
+      <w:proofErr w:type="spellEnd"/>
       <w:r>
         <w:rPr>
           <w:rFonts w:ascii="Open Sans" w:hAnsi="Open Sans" w:cs="Open Sans"/>
@@ -1287,6 +1516,7 @@
           <w:szCs w:val="16"/>
         </w:rPr>
       </w:pPr>
+      <w:proofErr w:type="spellStart"/>
       <w:r>
         <w:rPr>
           <w:rFonts w:ascii="Open Sans" w:hAnsi="Open Sans" w:cs="Open Sans"/>
@@ -1295,6 +1525,7 @@
         </w:rPr>
         <w:t>mailhog</w:t>
       </w:r>
+      <w:proofErr w:type="spellEnd"/>
       <w:r>
         <w:rPr>
           <w:rFonts w:ascii="Open Sans" w:hAnsi="Open Sans" w:cs="Open Sans"/>
@@ -1312,6 +1543,7 @@
           <w:szCs w:val="16"/>
         </w:rPr>
       </w:pPr>
+      <w:proofErr w:type="spellStart"/>
       <w:r>
         <w:rPr>
           <w:rFonts w:ascii="Open Sans" w:hAnsi="Open Sans" w:cs="Open Sans"/>
@@ -1320,6 +1552,7 @@
         </w:rPr>
         <w:t>mariadb</w:t>
       </w:r>
+      <w:proofErr w:type="spellEnd"/>
       <w:r>
         <w:rPr>
           <w:rFonts w:ascii="Open Sans" w:hAnsi="Open Sans" w:cs="Open Sans"/>
@@ -1371,6 +1604,7 @@
           <w:szCs w:val="16"/>
         </w:rPr>
       </w:pPr>
+      <w:proofErr w:type="spellStart"/>
       <w:r>
         <w:rPr>
           <w:rFonts w:ascii="Open Sans" w:hAnsi="Open Sans" w:cs="Open Sans"/>
@@ -1379,15 +1613,17 @@
         </w:rPr>
         <w:t>mssql</w:t>
       </w:r>
-    </w:p>
-    <w:p>
-      <w:pPr>
-        <w:rPr>
-          <w:rFonts w:ascii="Open Sans" w:hAnsi="Open Sans" w:cs="Open Sans"/>
-          <w:sz w:val="16"/>
-          <w:szCs w:val="16"/>
-        </w:rPr>
-      </w:pPr>
+      <w:proofErr w:type="spellEnd"/>
+    </w:p>
+    <w:p>
+      <w:pPr>
+        <w:rPr>
+          <w:rFonts w:ascii="Open Sans" w:hAnsi="Open Sans" w:cs="Open Sans"/>
+          <w:sz w:val="16"/>
+          <w:szCs w:val="16"/>
+        </w:rPr>
+      </w:pPr>
+      <w:proofErr w:type="spellStart"/>
       <w:r>
         <w:rPr>
           <w:rFonts w:ascii="Open Sans" w:hAnsi="Open Sans" w:cs="Open Sans"/>
@@ -1396,15 +1632,17 @@
         </w:rPr>
         <w:t>mysql</w:t>
       </w:r>
-    </w:p>
-    <w:p>
-      <w:pPr>
-        <w:rPr>
-          <w:rFonts w:ascii="Open Sans" w:hAnsi="Open Sans" w:cs="Open Sans"/>
-          <w:sz w:val="16"/>
-          <w:szCs w:val="16"/>
-        </w:rPr>
-      </w:pPr>
+      <w:proofErr w:type="spellEnd"/>
+    </w:p>
+    <w:p>
+      <w:pPr>
+        <w:rPr>
+          <w:rFonts w:ascii="Open Sans" w:hAnsi="Open Sans" w:cs="Open Sans"/>
+          <w:sz w:val="16"/>
+          <w:szCs w:val="16"/>
+        </w:rPr>
+      </w:pPr>
+      <w:proofErr w:type="spellStart"/>
       <w:r>
         <w:rPr>
           <w:rFonts w:ascii="Open Sans" w:hAnsi="Open Sans" w:cs="Open Sans"/>
@@ -1413,6 +1651,7 @@
         </w:rPr>
         <w:t>nginx</w:t>
       </w:r>
+      <w:proofErr w:type="spellEnd"/>
     </w:p>
     <w:p>
       <w:pPr>
@@ -1456,6 +1695,7 @@
           <w:szCs w:val="16"/>
         </w:rPr>
       </w:pPr>
+      <w:proofErr w:type="spellStart"/>
       <w:r>
         <w:rPr>
           <w:rFonts w:ascii="Open Sans" w:hAnsi="Open Sans" w:cs="Open Sans"/>
@@ -1464,15 +1704,17 @@
         </w:rPr>
         <w:t>phpmyadmin</w:t>
       </w:r>
-    </w:p>
-    <w:p>
-      <w:pPr>
-        <w:rPr>
-          <w:rFonts w:ascii="Open Sans" w:hAnsi="Open Sans" w:cs="Open Sans"/>
-          <w:sz w:val="16"/>
-          <w:szCs w:val="16"/>
-        </w:rPr>
-      </w:pPr>
+      <w:proofErr w:type="spellEnd"/>
+    </w:p>
+    <w:p>
+      <w:pPr>
+        <w:rPr>
+          <w:rFonts w:ascii="Open Sans" w:hAnsi="Open Sans" w:cs="Open Sans"/>
+          <w:sz w:val="16"/>
+          <w:szCs w:val="16"/>
+        </w:rPr>
+      </w:pPr>
+      <w:proofErr w:type="spellStart"/>
       <w:r>
         <w:rPr>
           <w:rFonts w:ascii="Open Sans" w:hAnsi="Open Sans" w:cs="Open Sans"/>
@@ -1481,6 +1723,7 @@
         </w:rPr>
         <w:t>postgres</w:t>
       </w:r>
+      <w:proofErr w:type="spellEnd"/>
     </w:p>
     <w:p>
       <w:pPr>
@@ -1507,6 +1750,7 @@
           <w:szCs w:val="16"/>
         </w:rPr>
       </w:pPr>
+      <w:proofErr w:type="spellStart"/>
       <w:r>
         <w:rPr>
           <w:rFonts w:ascii="Open Sans" w:hAnsi="Open Sans" w:cs="Open Sans"/>
@@ -1515,6 +1759,7 @@
         </w:rPr>
         <w:t>redis</w:t>
       </w:r>
+      <w:proofErr w:type="spellEnd"/>
     </w:p>
     <w:p>
       <w:pPr>
@@ -1541,6 +1786,7 @@
           <w:szCs w:val="16"/>
         </w:rPr>
       </w:pPr>
+      <w:proofErr w:type="spellStart"/>
       <w:r>
         <w:rPr>
           <w:rFonts w:ascii="Open Sans" w:hAnsi="Open Sans" w:cs="Open Sans"/>
@@ -1549,6 +1795,7 @@
         </w:rPr>
         <w:t>solr</w:t>
       </w:r>
+      <w:proofErr w:type="spellEnd"/>
     </w:p>
     <w:p>
       <w:pPr>
@@ -1626,48 +1873,14 @@
         </w:rPr>
         <w:t>! Only run the first time</w:t>
       </w:r>
-    </w:p>
-    <w:p>
-      <w:pPr>
-        <w:rPr>
-          <w:rFonts w:ascii="Open Sans" w:hAnsi="Open Sans" w:cs="Open Sans"/>
-          <w:sz w:val="16"/>
-          <w:szCs w:val="16"/>
-        </w:rPr>
-      </w:pPr>
-      <w:r>
-        <w:rPr>
-          <w:rFonts w:ascii="Open Sans" w:hAnsi="Open Sans" w:cs="Open Sans"/>
-          <w:sz w:val="16"/>
-          <w:szCs w:val="16"/>
-        </w:rPr>
-        <w:t>! Run concurrently, if you need to control order of steps, chain the commands</w:t>
-      </w:r>
-      <w:r>
-        <w:rPr>
-          <w:rFonts w:ascii="Open Sans" w:hAnsi="Open Sans" w:cs="Open Sans"/>
-          <w:sz w:val="16"/>
-          <w:szCs w:val="16"/>
-        </w:rPr>
-        <w:t xml:space="preserve">: </w:t>
-      </w:r>
-      <w:r>
-        <w:rPr>
-          <w:rFonts w:ascii="Consolas" w:hAnsi="Consolas" w:cs="Consolas"/>
-          <w:sz w:val="16"/>
-          <w:szCs w:val="16"/>
-        </w:rPr>
-        <w:t>do_first.sh &amp;&amp; do_next.sh &amp;&amp; do_last.sh</w:t>
-      </w:r>
-    </w:p>
-    <w:p>
-      <w:pPr>
-        <w:rPr>
-          <w:rFonts w:ascii="Open Sans" w:hAnsi="Open Sans" w:cs="Open Sans"/>
-          <w:sz w:val="16"/>
-          <w:szCs w:val="16"/>
-        </w:rPr>
-      </w:pPr>
+      <w:r>
+        <w:rPr>
+          <w:rFonts w:ascii="Open Sans" w:hAnsi="Open Sans" w:cs="Open Sans"/>
+          <w:sz w:val="16"/>
+          <w:szCs w:val="16"/>
+        </w:rPr>
+        <w:t xml:space="preserve">, </w:t>
+      </w:r>
       <w:r>
         <w:rPr>
           <w:rFonts w:ascii="Open Sans" w:hAnsi="Open Sans" w:cs="Open Sans"/>
@@ -1676,15 +1889,48 @@
           <w:sz w:val="16"/>
           <w:szCs w:val="16"/>
         </w:rPr>
-        <w:t>build</w:t>
-      </w:r>
-      <w:r>
-        <w:rPr>
-          <w:rFonts w:ascii="Open Sans" w:hAnsi="Open Sans" w:cs="Open Sans"/>
-          <w:sz w:val="16"/>
-          <w:szCs w:val="16"/>
-        </w:rPr>
-        <w:t xml:space="preserve"> runs as "you" and before your service boots up</w:t>
+        <w:t>before</w:t>
+      </w:r>
+      <w:r>
+        <w:rPr>
+          <w:rFonts w:ascii="Open Sans" w:hAnsi="Open Sans" w:cs="Open Sans"/>
+          <w:sz w:val="16"/>
+          <w:szCs w:val="16"/>
+        </w:rPr>
+        <w:t xml:space="preserve"> your service boots up</w:t>
+      </w:r>
+    </w:p>
+    <w:p>
+      <w:pPr>
+        <w:rPr>
+          <w:rFonts w:ascii="Open Sans" w:hAnsi="Open Sans" w:cs="Open Sans"/>
+          <w:sz w:val="16"/>
+          <w:szCs w:val="16"/>
+        </w:rPr>
+      </w:pPr>
+      <w:r>
+        <w:rPr>
+          <w:rFonts w:ascii="Open Sans" w:hAnsi="Open Sans" w:cs="Open Sans"/>
+          <w:sz w:val="16"/>
+          <w:szCs w:val="16"/>
+        </w:rPr>
+        <w:t>! Run concurrently, if you need to control order of steps, chain the commands</w:t>
+      </w:r>
+      <w:r>
+        <w:rPr>
+          <w:rFonts w:ascii="Open Sans" w:hAnsi="Open Sans" w:cs="Open Sans"/>
+          <w:sz w:val="16"/>
+          <w:szCs w:val="16"/>
+        </w:rPr>
+        <w:t xml:space="preserve">: </w:t>
+      </w:r>
+      <w:r>
+        <w:rPr>
+          <w:rFonts w:ascii="Consolas" w:hAnsi="Consolas" w:cs="Consolas"/>
+          <w:sz w:val="16"/>
+          <w:szCs w:val="16"/>
+        </w:rPr>
+        <w:t>do_first.sh &amp;&amp; do_next.sh &amp;&amp; do_last.sh</w:t>
       </w:r>
     </w:p>
     <w:p>
@@ -1703,66 +1949,26 @@
           <w:sz w:val="16"/>
           <w:szCs w:val="16"/>
         </w:rPr>
-        <w:t>build_as_root</w:t>
-      </w:r>
-      <w:r>
-        <w:rPr>
-          <w:rFonts w:ascii="Open Sans" w:hAnsi="Open Sans" w:cs="Open Sans"/>
-          <w:sz w:val="16"/>
-          <w:szCs w:val="16"/>
-        </w:rPr>
-        <w:t xml:space="preserve"> runs as root and before your service boots up</w:t>
-      </w:r>
-    </w:p>
-    <w:p>
-      <w:pPr>
-        <w:rPr>
-          <w:rFonts w:ascii="Consolas" w:hAnsi="Consolas" w:cs="Consolas"/>
-        </w:rPr>
-      </w:pPr>
-    </w:p>
-    <w:p>
-      <w:pPr>
-        <w:rPr>
-          <w:rFonts w:ascii="Consolas" w:hAnsi="Consolas" w:cs="Consolas"/>
-          <w:sz w:val="22"/>
-          <w:szCs w:val="22"/>
-        </w:rPr>
-      </w:pPr>
-      <w:r>
-        <w:rPr>
-          <w:rFonts w:ascii="Consolas" w:hAnsi="Consolas" w:cs="Consolas"/>
-          <w:sz w:val="22"/>
-          <w:szCs w:val="22"/>
-        </w:rPr>
-        <w:t>Run Steps</w:t>
-      </w:r>
-    </w:p>
-    <w:p>
-      <w:pPr>
-        <w:rPr>
-          <w:rFonts w:ascii="Open Sans" w:hAnsi="Open Sans" w:cs="Open Sans"/>
-          <w:sz w:val="16"/>
-          <w:szCs w:val="16"/>
-        </w:rPr>
-      </w:pPr>
-      <w:r>
-        <w:rPr>
-          <w:rFonts w:ascii="Open Sans" w:hAnsi="Open Sans" w:cs="Open Sans"/>
-          <w:sz w:val="16"/>
-          <w:szCs w:val="16"/>
-        </w:rPr>
-        <w:t>! Run every time</w:t>
-      </w:r>
-    </w:p>
-    <w:p>
-      <w:pPr>
-        <w:rPr>
-          <w:rFonts w:ascii="Open Sans" w:hAnsi="Open Sans" w:cs="Open Sans"/>
-          <w:sz w:val="16"/>
-          <w:szCs w:val="16"/>
-        </w:rPr>
-      </w:pPr>
+        <w:t>build</w:t>
+      </w:r>
+      <w:r>
+        <w:rPr>
+          <w:rFonts w:ascii="Open Sans" w:hAnsi="Open Sans" w:cs="Open Sans"/>
+          <w:sz w:val="16"/>
+          <w:szCs w:val="16"/>
+        </w:rPr>
+        <w:t xml:space="preserve"> runs as "you" and before your service boots up</w:t>
+      </w:r>
+    </w:p>
+    <w:p>
+      <w:pPr>
+        <w:rPr>
+          <w:rFonts w:ascii="Open Sans" w:hAnsi="Open Sans" w:cs="Open Sans"/>
+          <w:sz w:val="16"/>
+          <w:szCs w:val="16"/>
+        </w:rPr>
+      </w:pPr>
+      <w:proofErr w:type="spellStart"/>
       <w:r>
         <w:rPr>
           <w:rFonts w:ascii="Open Sans" w:hAnsi="Open Sans" w:cs="Open Sans"/>
@@ -1771,25 +1977,66 @@
           <w:sz w:val="16"/>
           <w:szCs w:val="16"/>
         </w:rPr>
-        <w:t>run</w:t>
-      </w:r>
-      <w:r>
-        <w:rPr>
-          <w:rFonts w:ascii="Open Sans" w:hAnsi="Open Sans" w:cs="Open Sans"/>
-          <w:sz w:val="16"/>
-          <w:szCs w:val="16"/>
-        </w:rPr>
-        <w:t xml:space="preserve"> runs as "you" and after your service boots up</w:t>
-      </w:r>
-    </w:p>
-    <w:p>
-      <w:pPr>
-        <w:rPr>
-          <w:rFonts w:ascii="Open Sans" w:hAnsi="Open Sans" w:cs="Open Sans"/>
-          <w:sz w:val="16"/>
-          <w:szCs w:val="16"/>
-        </w:rPr>
-      </w:pPr>
+        <w:t>build_as_root</w:t>
+      </w:r>
+      <w:proofErr w:type="spellEnd"/>
+      <w:r>
+        <w:rPr>
+          <w:rFonts w:ascii="Open Sans" w:hAnsi="Open Sans" w:cs="Open Sans"/>
+          <w:sz w:val="16"/>
+          <w:szCs w:val="16"/>
+        </w:rPr>
+        <w:t xml:space="preserve"> runs as root and before your service boots up</w:t>
+      </w:r>
+    </w:p>
+    <w:p>
+      <w:pPr>
+        <w:rPr>
+          <w:rFonts w:ascii="Consolas" w:hAnsi="Consolas" w:cs="Consolas"/>
+        </w:rPr>
+      </w:pPr>
+    </w:p>
+    <w:p>
+      <w:pPr>
+        <w:rPr>
+          <w:rFonts w:ascii="Consolas" w:hAnsi="Consolas" w:cs="Consolas"/>
+          <w:sz w:val="22"/>
+          <w:szCs w:val="22"/>
+        </w:rPr>
+      </w:pPr>
+      <w:r>
+        <w:rPr>
+          <w:rFonts w:ascii="Consolas" w:hAnsi="Consolas" w:cs="Consolas"/>
+          <w:sz w:val="22"/>
+          <w:szCs w:val="22"/>
+        </w:rPr>
+        <w:t>Run Steps</w:t>
+      </w:r>
+    </w:p>
+    <w:p>
+      <w:pPr>
+        <w:rPr>
+          <w:rFonts w:ascii="Open Sans" w:hAnsi="Open Sans" w:cs="Open Sans"/>
+          <w:sz w:val="16"/>
+          <w:szCs w:val="16"/>
+        </w:rPr>
+      </w:pPr>
+      <w:r>
+        <w:rPr>
+          <w:rFonts w:ascii="Open Sans" w:hAnsi="Open Sans" w:cs="Open Sans"/>
+          <w:sz w:val="16"/>
+          <w:szCs w:val="16"/>
+        </w:rPr>
+        <w:t xml:space="preserve">! </w:t>
+      </w:r>
+      <w:r>
+        <w:rPr>
+          <w:rFonts w:ascii="Open Sans" w:hAnsi="Open Sans" w:cs="Open Sans"/>
+          <w:sz w:val="16"/>
+          <w:szCs w:val="16"/>
+        </w:rPr>
+        <w:t xml:space="preserve">Only run the first time, but </w:t>
+      </w:r>
       <w:r>
         <w:rPr>
           <w:rFonts w:ascii="Open Sans" w:hAnsi="Open Sans" w:cs="Open Sans"/>
@@ -1798,197 +2045,15 @@
           <w:sz w:val="16"/>
           <w:szCs w:val="16"/>
         </w:rPr>
-        <w:t>run_as_root</w:t>
-      </w:r>
-      <w:r>
-        <w:rPr>
-          <w:rFonts w:ascii="Open Sans" w:hAnsi="Open Sans" w:cs="Open Sans"/>
-          <w:sz w:val="16"/>
-          <w:szCs w:val="16"/>
-        </w:rPr>
-        <w:t xml:space="preserve"> runs as root and after your service boots up</w:t>
-      </w:r>
-    </w:p>
-    <w:p>
-      <w:pPr>
-        <w:rPr>
-          <w:rFonts w:ascii="Consolas" w:hAnsi="Consolas" w:cs="Consolas"/>
-        </w:rPr>
-      </w:pPr>
-    </w:p>
-    <w:p>
-      <w:pPr>
-        <w:rPr>
-          <w:rFonts w:ascii="Open Sans" w:hAnsi="Open Sans" w:cs="Open Sans"/>
-          <w:sz w:val="16"/>
-          <w:szCs w:val="16"/>
-        </w:rPr>
-      </w:pPr>
-      <w:r>
-        <w:rPr>
-          <w:rFonts w:ascii="Open Sans" w:hAnsi="Open Sans" w:cs="Open Sans"/>
-          <w:sz w:val="16"/>
-          <w:szCs w:val="16"/>
-        </w:rPr>
-        <w:t>!! Script complicated things and call that script</w:t>
-      </w:r>
-      <w:r>
-        <w:rPr>
-          <w:rFonts w:ascii="Open Sans" w:hAnsi="Open Sans" w:cs="Open Sans"/>
-          <w:sz w:val="16"/>
-          <w:szCs w:val="16"/>
-        </w:rPr>
-        <w:t xml:space="preserve"> in a run step</w:t>
-      </w:r>
-      <w:r>
-        <w:rPr>
-          <w:rFonts w:ascii="Open Sans" w:hAnsi="Open Sans" w:cs="Open Sans"/>
-          <w:sz w:val="16"/>
-          <w:szCs w:val="16"/>
-        </w:rPr>
-        <w:t>.</w:t>
-      </w:r>
-    </w:p>
-    <w:p>
-      <w:pPr>
-        <w:rPr>
-          <w:rFonts w:ascii="Consolas" w:hAnsi="Consolas" w:cs="Consolas"/>
-        </w:rPr>
-      </w:pPr>
-    </w:p>
-    <w:p>
-      <w:pPr>
-        <w:rPr>
-          <w:rFonts w:ascii="Consolas" w:hAnsi="Consolas" w:cs="Consolas"/>
-          <w:sz w:val="22"/>
-          <w:szCs w:val="22"/>
-        </w:rPr>
-      </w:pPr>
-      <w:r>
-        <w:rPr>
-          <w:rFonts w:ascii="Consolas" w:hAnsi="Consolas" w:cs="Consolas"/>
-          <w:sz w:val="22"/>
-          <w:szCs w:val="22"/>
-        </w:rPr>
-        <w:t>Overrides:</w:t>
-      </w:r>
-    </w:p>
-    <w:p>
-      <w:pPr>
-        <w:rPr>
-          <w:rFonts w:ascii="Open Sans" w:hAnsi="Open Sans" w:cs="Open Sans"/>
-          <w:sz w:val="16"/>
-          <w:szCs w:val="16"/>
-        </w:rPr>
-      </w:pPr>
-      <w:r>
-        <w:rPr>
-          <w:rFonts w:ascii="Open Sans" w:hAnsi="Open Sans" w:cs="Open Sans"/>
-          <w:sz w:val="16"/>
-          <w:szCs w:val="16"/>
-        </w:rPr>
-        <w:t>! May be required to squash defaults from the Lando images (</w:t>
-      </w:r>
-      <w:proofErr w:type="gramStart"/>
-      <w:r>
-        <w:rPr>
-          <w:rFonts w:ascii="Open Sans" w:hAnsi="Open Sans" w:cs="Open Sans"/>
-          <w:sz w:val="16"/>
-          <w:szCs w:val="16"/>
-        </w:rPr>
-        <w:t>e.g.</w:t>
-      </w:r>
-      <w:proofErr w:type="gramEnd"/>
-      <w:r>
-        <w:rPr>
-          <w:rFonts w:ascii="Open Sans" w:hAnsi="Open Sans" w:cs="Open Sans"/>
-          <w:sz w:val="16"/>
-          <w:szCs w:val="16"/>
-        </w:rPr>
-        <w:t xml:space="preserve"> ports and environment variables</w:t>
-      </w:r>
-      <w:r>
-        <w:rPr>
-          <w:rFonts w:ascii="Open Sans" w:hAnsi="Open Sans" w:cs="Open Sans"/>
-          <w:sz w:val="16"/>
-          <w:szCs w:val="16"/>
-        </w:rPr>
-        <w:t xml:space="preserve"> are sometimes already defined in the Lando images, and you may require something different</w:t>
-      </w:r>
-      <w:r>
-        <w:rPr>
-          <w:rFonts w:ascii="Open Sans" w:hAnsi="Open Sans" w:cs="Open Sans"/>
-          <w:sz w:val="16"/>
-          <w:szCs w:val="16"/>
-        </w:rPr>
-        <w:t>)</w:t>
-      </w:r>
-    </w:p>
-    <w:p>
-      <w:pPr>
-        <w:rPr>
-          <w:rFonts w:ascii="Consolas" w:hAnsi="Consolas" w:cs="Consolas"/>
-        </w:rPr>
-      </w:pPr>
-    </w:p>
-    <w:p>
-      <w:pPr>
-        <w:rPr>
-          <w:rFonts w:ascii="Consolas" w:hAnsi="Consolas" w:cs="Consolas"/>
-          <w:sz w:val="22"/>
-          <w:szCs w:val="22"/>
-        </w:rPr>
-      </w:pPr>
-      <w:r>
-        <w:rPr>
-          <w:rFonts w:ascii="Consolas" w:hAnsi="Consolas" w:cs="Consolas"/>
-          <w:sz w:val="22"/>
-          <w:szCs w:val="22"/>
-        </w:rPr>
-        <w:t>Tooling</w:t>
-      </w:r>
-    </w:p>
-    <w:p>
-      <w:pPr>
-        <w:rPr>
-          <w:rFonts w:ascii="Open Sans" w:hAnsi="Open Sans" w:cs="Open Sans"/>
-          <w:sz w:val="16"/>
-          <w:szCs w:val="16"/>
-        </w:rPr>
-      </w:pPr>
-      <w:r>
-        <w:rPr>
-          <w:rFonts w:ascii="Open Sans" w:hAnsi="Open Sans" w:cs="Open Sans"/>
-          <w:sz w:val="16"/>
-          <w:szCs w:val="16"/>
-        </w:rPr>
-        <w:t>! Does not require rebuild or restart, additions/changes immediately useful</w:t>
-      </w:r>
-    </w:p>
-    <w:p>
-      <w:pPr>
-        <w:rPr>
-          <w:rFonts w:ascii="Open Sans" w:hAnsi="Open Sans" w:cs="Open Sans"/>
-          <w:sz w:val="16"/>
-          <w:szCs w:val="16"/>
-        </w:rPr>
-      </w:pPr>
-    </w:p>
-    <w:p>
-      <w:pPr>
-        <w:rPr>
-          <w:rFonts w:ascii="Consolas" w:hAnsi="Consolas" w:cs="Consolas"/>
-          <w:sz w:val="22"/>
-          <w:szCs w:val="22"/>
-        </w:rPr>
-      </w:pPr>
-      <w:r>
-        <w:rPr>
-          <w:rFonts w:ascii="Consolas" w:hAnsi="Consolas" w:cs="Consolas"/>
-          <w:sz w:val="22"/>
-          <w:szCs w:val="22"/>
-        </w:rPr>
-        <w:t>Credits</w:t>
+        <w:t>after</w:t>
+      </w:r>
+      <w:r>
+        <w:rPr>
+          <w:rFonts w:ascii="Open Sans" w:hAnsi="Open Sans" w:cs="Open Sans"/>
+          <w:sz w:val="16"/>
+          <w:szCs w:val="16"/>
+        </w:rPr>
+        <w:t xml:space="preserve"> your service boots up</w:t>
       </w:r>
     </w:p>
     <w:p>
@@ -2007,25 +2072,26 @@
           <w:sz w:val="16"/>
           <w:szCs w:val="16"/>
         </w:rPr>
-        <w:t>Computer</w:t>
-      </w:r>
-      <w:r>
-        <w:rPr>
-          <w:rFonts w:ascii="Open Sans" w:hAnsi="Open Sans" w:cs="Open Sans"/>
-          <w:sz w:val="16"/>
-          <w:szCs w:val="16"/>
-        </w:rPr>
-        <w:t xml:space="preserve"> created by Med Marki from the Noun Project</w:t>
-      </w:r>
-    </w:p>
-    <w:p>
-      <w:pPr>
-        <w:rPr>
-          <w:rFonts w:ascii="Open Sans" w:hAnsi="Open Sans" w:cs="Open Sans"/>
-          <w:sz w:val="16"/>
-          <w:szCs w:val="16"/>
-        </w:rPr>
-      </w:pPr>
+        <w:t>run</w:t>
+      </w:r>
+      <w:r>
+        <w:rPr>
+          <w:rFonts w:ascii="Open Sans" w:hAnsi="Open Sans" w:cs="Open Sans"/>
+          <w:sz w:val="16"/>
+          <w:szCs w:val="16"/>
+        </w:rPr>
+        <w:t xml:space="preserve"> runs as "you" and after your service boots up</w:t>
+      </w:r>
+    </w:p>
+    <w:p>
+      <w:pPr>
+        <w:rPr>
+          <w:rFonts w:ascii="Open Sans" w:hAnsi="Open Sans" w:cs="Open Sans"/>
+          <w:sz w:val="16"/>
+          <w:szCs w:val="16"/>
+        </w:rPr>
+      </w:pPr>
+      <w:proofErr w:type="spellStart"/>
       <w:r>
         <w:rPr>
           <w:rFonts w:ascii="Open Sans" w:hAnsi="Open Sans" w:cs="Open Sans"/>
@@ -2034,15 +2100,249 @@
           <w:sz w:val="16"/>
           <w:szCs w:val="16"/>
         </w:rPr>
-        <w:t>Container</w:t>
-      </w:r>
-      <w:r>
-        <w:rPr>
-          <w:rFonts w:ascii="Open Sans" w:hAnsi="Open Sans" w:cs="Open Sans"/>
-          <w:sz w:val="16"/>
-          <w:szCs w:val="16"/>
-        </w:rPr>
-        <w:t xml:space="preserve"> created by ProSymbols from the Noun Project</w:t>
+        <w:t>run_as_root</w:t>
+      </w:r>
+      <w:proofErr w:type="spellEnd"/>
+      <w:r>
+        <w:rPr>
+          <w:rFonts w:ascii="Open Sans" w:hAnsi="Open Sans" w:cs="Open Sans"/>
+          <w:sz w:val="16"/>
+          <w:szCs w:val="16"/>
+        </w:rPr>
+        <w:t xml:space="preserve"> runs as root and after your service boots up</w:t>
+      </w:r>
+    </w:p>
+    <w:p>
+      <w:pPr>
+        <w:rPr>
+          <w:rFonts w:ascii="Consolas" w:hAnsi="Consolas" w:cs="Consolas"/>
+        </w:rPr>
+      </w:pPr>
+    </w:p>
+    <w:p>
+      <w:pPr>
+        <w:rPr>
+          <w:rFonts w:ascii="Open Sans" w:hAnsi="Open Sans" w:cs="Open Sans"/>
+          <w:sz w:val="16"/>
+          <w:szCs w:val="16"/>
+        </w:rPr>
+      </w:pPr>
+      <w:r>
+        <w:rPr>
+          <w:rFonts w:ascii="Open Sans" w:hAnsi="Open Sans" w:cs="Open Sans"/>
+          <w:sz w:val="16"/>
+          <w:szCs w:val="16"/>
+        </w:rPr>
+        <w:t>!! Script complicated things and call that script</w:t>
+      </w:r>
+      <w:r>
+        <w:rPr>
+          <w:rFonts w:ascii="Open Sans" w:hAnsi="Open Sans" w:cs="Open Sans"/>
+          <w:sz w:val="16"/>
+          <w:szCs w:val="16"/>
+        </w:rPr>
+        <w:t xml:space="preserve"> in a run step</w:t>
+      </w:r>
+      <w:r>
+        <w:rPr>
+          <w:rFonts w:ascii="Open Sans" w:hAnsi="Open Sans" w:cs="Open Sans"/>
+          <w:sz w:val="16"/>
+          <w:szCs w:val="16"/>
+        </w:rPr>
+        <w:t>.</w:t>
+      </w:r>
+    </w:p>
+    <w:p>
+      <w:pPr>
+        <w:rPr>
+          <w:rFonts w:ascii="Open Sans" w:hAnsi="Open Sans" w:cs="Open Sans"/>
+          <w:sz w:val="16"/>
+          <w:szCs w:val="16"/>
+        </w:rPr>
+      </w:pPr>
+    </w:p>
+    <w:p>
+      <w:pPr>
+        <w:rPr>
+          <w:rFonts w:ascii="Consolas" w:hAnsi="Consolas" w:cs="Consolas"/>
+          <w:sz w:val="22"/>
+          <w:szCs w:val="22"/>
+        </w:rPr>
+      </w:pPr>
+      <w:r>
+        <w:rPr>
+          <w:rFonts w:ascii="Consolas" w:hAnsi="Consolas" w:cs="Consolas"/>
+          <w:sz w:val="22"/>
+          <w:szCs w:val="22"/>
+        </w:rPr>
+        <w:t>Command</w:t>
+      </w:r>
+    </w:p>
+    <w:p>
+      <w:pPr>
+        <w:rPr>
+          <w:rFonts w:ascii="Open Sans" w:hAnsi="Open Sans" w:cs="Open Sans"/>
+          <w:sz w:val="16"/>
+          <w:szCs w:val="16"/>
+        </w:rPr>
+      </w:pPr>
+      <w:r>
+        <w:rPr>
+          <w:rFonts w:ascii="Open Sans" w:hAnsi="Open Sans" w:cs="Open Sans"/>
+          <w:sz w:val="16"/>
+          <w:szCs w:val="16"/>
+        </w:rPr>
+        <w:t xml:space="preserve">! </w:t>
+      </w:r>
+      <w:r>
+        <w:rPr>
+          <w:rFonts w:ascii="Open Sans" w:hAnsi="Open Sans" w:cs="Open Sans"/>
+          <w:sz w:val="16"/>
+          <w:szCs w:val="16"/>
+        </w:rPr>
+        <w:t>Runs every time, use to start a dev instance of a service, like Rails or Django</w:t>
+      </w:r>
+    </w:p>
+    <w:p>
+      <w:pPr>
+        <w:rPr>
+          <w:rFonts w:ascii="Consolas" w:hAnsi="Consolas" w:cs="Consolas"/>
+        </w:rPr>
+      </w:pPr>
+    </w:p>
+    <w:p>
+      <w:pPr>
+        <w:rPr>
+          <w:rFonts w:ascii="Consolas" w:hAnsi="Consolas" w:cs="Consolas"/>
+          <w:sz w:val="22"/>
+          <w:szCs w:val="22"/>
+        </w:rPr>
+      </w:pPr>
+      <w:r>
+        <w:rPr>
+          <w:rFonts w:ascii="Consolas" w:hAnsi="Consolas" w:cs="Consolas"/>
+          <w:sz w:val="22"/>
+          <w:szCs w:val="22"/>
+        </w:rPr>
+        <w:t>Overrides:</w:t>
+      </w:r>
+    </w:p>
+    <w:p>
+      <w:pPr>
+        <w:rPr>
+          <w:rFonts w:ascii="Open Sans" w:hAnsi="Open Sans" w:cs="Open Sans"/>
+          <w:sz w:val="16"/>
+          <w:szCs w:val="16"/>
+        </w:rPr>
+      </w:pPr>
+      <w:r>
+        <w:rPr>
+          <w:rFonts w:ascii="Open Sans" w:hAnsi="Open Sans" w:cs="Open Sans"/>
+          <w:sz w:val="16"/>
+          <w:szCs w:val="16"/>
+        </w:rPr>
+        <w:t>! May be required to squash defaults from the Lando images (</w:t>
+      </w:r>
+      <w:proofErr w:type="gramStart"/>
+      <w:r>
+        <w:rPr>
+          <w:rFonts w:ascii="Open Sans" w:hAnsi="Open Sans" w:cs="Open Sans"/>
+          <w:sz w:val="16"/>
+          <w:szCs w:val="16"/>
+        </w:rPr>
+        <w:t>e.g.</w:t>
+      </w:r>
+      <w:proofErr w:type="gramEnd"/>
+      <w:r>
+        <w:rPr>
+          <w:rFonts w:ascii="Open Sans" w:hAnsi="Open Sans" w:cs="Open Sans"/>
+          <w:sz w:val="16"/>
+          <w:szCs w:val="16"/>
+        </w:rPr>
+        <w:t xml:space="preserve"> ports and environment variables</w:t>
+      </w:r>
+      <w:r>
+        <w:rPr>
+          <w:rFonts w:ascii="Open Sans" w:hAnsi="Open Sans" w:cs="Open Sans"/>
+          <w:sz w:val="16"/>
+          <w:szCs w:val="16"/>
+        </w:rPr>
+        <w:t xml:space="preserve"> are sometimes already defined in the Lando images, and you may require something different</w:t>
+      </w:r>
+      <w:r>
+        <w:rPr>
+          <w:rFonts w:ascii="Open Sans" w:hAnsi="Open Sans" w:cs="Open Sans"/>
+          <w:sz w:val="16"/>
+          <w:szCs w:val="16"/>
+        </w:rPr>
+        <w:t>)</w:t>
+      </w:r>
+    </w:p>
+    <w:p>
+      <w:pPr>
+        <w:rPr>
+          <w:rFonts w:ascii="Consolas" w:hAnsi="Consolas" w:cs="Consolas"/>
+        </w:rPr>
+      </w:pPr>
+    </w:p>
+    <w:p>
+      <w:pPr>
+        <w:rPr>
+          <w:rFonts w:ascii="Consolas" w:hAnsi="Consolas" w:cs="Consolas"/>
+          <w:sz w:val="22"/>
+          <w:szCs w:val="22"/>
+        </w:rPr>
+      </w:pPr>
+      <w:r>
+        <w:rPr>
+          <w:rFonts w:ascii="Consolas" w:hAnsi="Consolas" w:cs="Consolas"/>
+          <w:sz w:val="22"/>
+          <w:szCs w:val="22"/>
+        </w:rPr>
+        <w:t>Tooling</w:t>
+      </w:r>
+    </w:p>
+    <w:p>
+      <w:pPr>
+        <w:rPr>
+          <w:rFonts w:ascii="Open Sans" w:hAnsi="Open Sans" w:cs="Open Sans"/>
+          <w:sz w:val="16"/>
+          <w:szCs w:val="16"/>
+        </w:rPr>
+      </w:pPr>
+      <w:r>
+        <w:rPr>
+          <w:rFonts w:ascii="Open Sans" w:hAnsi="Open Sans" w:cs="Open Sans"/>
+          <w:sz w:val="16"/>
+          <w:szCs w:val="16"/>
+        </w:rPr>
+        <w:t>! Does not require rebuild or restart, additions/changes immediately useful</w:t>
+      </w:r>
+    </w:p>
+    <w:p>
+      <w:pPr>
+        <w:rPr>
+          <w:rFonts w:ascii="Open Sans" w:hAnsi="Open Sans" w:cs="Open Sans"/>
+          <w:sz w:val="16"/>
+          <w:szCs w:val="16"/>
+        </w:rPr>
+      </w:pPr>
+    </w:p>
+    <w:p>
+      <w:pPr>
+        <w:rPr>
+          <w:rFonts w:ascii="Consolas" w:hAnsi="Consolas" w:cs="Consolas"/>
+          <w:sz w:val="22"/>
+          <w:szCs w:val="22"/>
+        </w:rPr>
+      </w:pPr>
+      <w:r>
+        <w:rPr>
+          <w:rFonts w:ascii="Consolas" w:hAnsi="Consolas" w:cs="Consolas"/>
+          <w:sz w:val="22"/>
+          <w:szCs w:val="22"/>
+        </w:rPr>
+        <w:t>Credits</w:t>
       </w:r>
     </w:p>
     <w:p>
@@ -2061,15 +2361,33 @@
           <w:sz w:val="16"/>
           <w:szCs w:val="16"/>
         </w:rPr>
-        <w:t>Folder</w:t>
-      </w:r>
-      <w:r>
-        <w:rPr>
-          <w:rFonts w:ascii="Open Sans" w:hAnsi="Open Sans" w:cs="Open Sans"/>
-          <w:sz w:val="16"/>
-          <w:szCs w:val="16"/>
-        </w:rPr>
-        <w:t xml:space="preserve"> created by Landon Lloyd from the Noun Project</w:t>
+        <w:t>Computer</w:t>
+      </w:r>
+      <w:r>
+        <w:rPr>
+          <w:rFonts w:ascii="Open Sans" w:hAnsi="Open Sans" w:cs="Open Sans"/>
+          <w:sz w:val="16"/>
+          <w:szCs w:val="16"/>
+        </w:rPr>
+        <w:t xml:space="preserve"> created by Med </w:t>
+      </w:r>
+      <w:proofErr w:type="spellStart"/>
+      <w:r>
+        <w:rPr>
+          <w:rFonts w:ascii="Open Sans" w:hAnsi="Open Sans" w:cs="Open Sans"/>
+          <w:sz w:val="16"/>
+          <w:szCs w:val="16"/>
+        </w:rPr>
+        <w:t>Marki</w:t>
+      </w:r>
+      <w:proofErr w:type="spellEnd"/>
+      <w:r>
+        <w:rPr>
+          <w:rFonts w:ascii="Open Sans" w:hAnsi="Open Sans" w:cs="Open Sans"/>
+          <w:sz w:val="16"/>
+          <w:szCs w:val="16"/>
+        </w:rPr>
+        <w:t xml:space="preserve"> from the Noun Project</w:t>
       </w:r>
     </w:p>
     <w:p>
@@ -2088,6 +2406,78 @@
           <w:sz w:val="16"/>
           <w:szCs w:val="16"/>
         </w:rPr>
+        <w:t>Container</w:t>
+      </w:r>
+      <w:r>
+        <w:rPr>
+          <w:rFonts w:ascii="Open Sans" w:hAnsi="Open Sans" w:cs="Open Sans"/>
+          <w:sz w:val="16"/>
+          <w:szCs w:val="16"/>
+        </w:rPr>
+        <w:t xml:space="preserve"> created by </w:t>
+      </w:r>
+      <w:proofErr w:type="spellStart"/>
+      <w:r>
+        <w:rPr>
+          <w:rFonts w:ascii="Open Sans" w:hAnsi="Open Sans" w:cs="Open Sans"/>
+          <w:sz w:val="16"/>
+          <w:szCs w:val="16"/>
+        </w:rPr>
+        <w:t>ProSymbols</w:t>
+      </w:r>
+      <w:proofErr w:type="spellEnd"/>
+      <w:r>
+        <w:rPr>
+          <w:rFonts w:ascii="Open Sans" w:hAnsi="Open Sans" w:cs="Open Sans"/>
+          <w:sz w:val="16"/>
+          <w:szCs w:val="16"/>
+        </w:rPr>
+        <w:t xml:space="preserve"> from the Noun Project</w:t>
+      </w:r>
+    </w:p>
+    <w:p>
+      <w:pPr>
+        <w:rPr>
+          <w:rFonts w:ascii="Open Sans" w:hAnsi="Open Sans" w:cs="Open Sans"/>
+          <w:sz w:val="16"/>
+          <w:szCs w:val="16"/>
+        </w:rPr>
+      </w:pPr>
+      <w:r>
+        <w:rPr>
+          <w:rFonts w:ascii="Open Sans" w:hAnsi="Open Sans" w:cs="Open Sans"/>
+          <w:i/>
+          <w:iCs/>
+          <w:sz w:val="16"/>
+          <w:szCs w:val="16"/>
+        </w:rPr>
+        <w:t>Folder</w:t>
+      </w:r>
+      <w:r>
+        <w:rPr>
+          <w:rFonts w:ascii="Open Sans" w:hAnsi="Open Sans" w:cs="Open Sans"/>
+          <w:sz w:val="16"/>
+          <w:szCs w:val="16"/>
+        </w:rPr>
+        <w:t xml:space="preserve"> created by Landon Lloyd from the Noun Project</w:t>
+      </w:r>
+    </w:p>
+    <w:p>
+      <w:pPr>
+        <w:rPr>
+          <w:rFonts w:ascii="Open Sans" w:hAnsi="Open Sans" w:cs="Open Sans"/>
+          <w:sz w:val="16"/>
+          <w:szCs w:val="16"/>
+        </w:rPr>
+      </w:pPr>
+      <w:r>
+        <w:rPr>
+          <w:rFonts w:ascii="Open Sans" w:hAnsi="Open Sans" w:cs="Open Sans"/>
+          <w:i/>
+          <w:iCs/>
+          <w:sz w:val="16"/>
+          <w:szCs w:val="16"/>
+        </w:rPr>
         <w:t>File</w:t>
       </w:r>
       <w:r>
@@ -2096,7 +2486,25 @@
           <w:sz w:val="16"/>
           <w:szCs w:val="16"/>
         </w:rPr>
-        <w:t xml:space="preserve"> created by Ranah Pixel Studio from the Noun Project</w:t>
+        <w:t xml:space="preserve"> created by </w:t>
+      </w:r>
+      <w:proofErr w:type="spellStart"/>
+      <w:r>
+        <w:rPr>
+          <w:rFonts w:ascii="Open Sans" w:hAnsi="Open Sans" w:cs="Open Sans"/>
+          <w:sz w:val="16"/>
+          <w:szCs w:val="16"/>
+        </w:rPr>
+        <w:t>Ranah</w:t>
+      </w:r>
+      <w:proofErr w:type="spellEnd"/>
+      <w:r>
+        <w:rPr>
+          <w:rFonts w:ascii="Open Sans" w:hAnsi="Open Sans" w:cs="Open Sans"/>
+          <w:sz w:val="16"/>
+          <w:szCs w:val="16"/>
+        </w:rPr>
+        <w:t xml:space="preserve"> Pixel Studio from the Noun Project</w:t>
       </w:r>
     </w:p>
     <w:p>
@@ -2140,9 +2548,9 @@
           <w:noProof/>
         </w:rPr>
         <w:drawing>
-          <wp:inline distT="0" distB="0" distL="0" distR="0" wp14:anchorId="23CF9F3B" wp14:editId="6F1C6F40">
-            <wp:extent cx="1113790" cy="393065"/>
-            <wp:effectExtent l="0" t="0" r="3810" b="635"/>
+          <wp:inline distT="0" distB="0" distL="0" distR="0" wp14:anchorId="53F45181" wp14:editId="618CAF71">
+            <wp:extent cx="620392" cy="218941"/>
+            <wp:effectExtent l="0" t="0" r="2540" b="0"/>
             <wp:docPr id="2" name="Picture 2" descr="Creative Commons License"/>
             <wp:cNvGraphicFramePr>
               <a:graphicFrameLocks xmlns:a="http://schemas.openxmlformats.org/drawingml/2006/main" noChangeAspect="1"/>
@@ -2172,7 +2580,7 @@
                   <pic:spPr bwMode="auto">
                     <a:xfrm>
                       <a:off x="0" y="0"/>
-                      <a:ext cx="1113790" cy="393065"/>
+                      <a:ext cx="650125" cy="229434"/>
                     </a:xfrm>
                     <a:prstGeom prst="rect">
                       <a:avLst/>

</xml_diff>

<commit_message>
More Cheatsheet revisions for run/build steps
</commit_message>
<xml_diff>
--- a/LandoCheatSheet.docx
+++ b/LandoCheatSheet.docx
@@ -1992,6 +1992,23 @@
     <w:p>
       <w:pPr>
         <w:rPr>
+          <w:rFonts w:ascii="Open Sans" w:hAnsi="Open Sans" w:cs="Open Sans"/>
+          <w:sz w:val="16"/>
+          <w:szCs w:val="16"/>
+        </w:rPr>
+      </w:pPr>
+      <w:r>
+        <w:rPr>
+          <w:rFonts w:ascii="Open Sans" w:hAnsi="Open Sans" w:cs="Open Sans"/>
+          <w:sz w:val="16"/>
+          <w:szCs w:val="16"/>
+        </w:rPr>
+        <w:t>-  Useful for installing stuff.</w:t>
+      </w:r>
+    </w:p>
+    <w:p>
+      <w:pPr>
+        <w:rPr>
           <w:rFonts w:ascii="Consolas" w:hAnsi="Consolas" w:cs="Consolas"/>
         </w:rPr>
       </w:pPr>
@@ -2110,6 +2127,15 @@
           <w:szCs w:val="16"/>
         </w:rPr>
         <w:t xml:space="preserve"> runs as root and after your service boots up</w:t>
+      </w:r>
+      <w:r>
+        <w:rPr>
+          <w:rFonts w:ascii="Open Sans" w:hAnsi="Open Sans" w:cs="Open Sans"/>
+          <w:sz w:val="16"/>
+          <w:szCs w:val="16"/>
+        </w:rPr>
+        <w:br/>
+        <w:t>- Useful for post-installation setup.</w:t>
       </w:r>
     </w:p>
     <w:p>
@@ -2616,6 +2642,7 @@
           <w:szCs w:val="16"/>
           <w:shd w:val="clear" w:color="auto" w:fill="FFFFFF"/>
         </w:rPr>
+        <w:lastRenderedPageBreak/>
         <w:t>This work is licensed under a </w:t>
       </w:r>
       <w:hyperlink r:id="rId9" w:history="1">
@@ -3152,6 +3179,17 @@
       <w:szCs w:val="20"/>
     </w:rPr>
   </w:style>
+  <w:style w:type="paragraph" w:styleId="ListParagraph">
+    <w:name w:val="List Paragraph"/>
+    <w:basedOn w:val="Normal"/>
+    <w:uiPriority w:val="34"/>
+    <w:qFormat/>
+    <w:rsid w:val="00F12A43"/>
+    <w:pPr>
+      <w:ind w:left="720"/>
+      <w:contextualSpacing/>
+    </w:pPr>
+  </w:style>
 </w:styles>
 </file>
 

</xml_diff>

<commit_message>
Tweak license formatting so Cheat Sheet fits on one page.
</commit_message>
<xml_diff>
--- a/LandoCheatSheet.docx
+++ b/LandoCheatSheet.docx
@@ -2545,21 +2545,11 @@
     <w:p>
       <w:pPr>
         <w:rPr>
-          <w:rFonts w:ascii="Consolas" w:hAnsi="Consolas" w:cs="Consolas"/>
-          <w:sz w:val="22"/>
-          <w:szCs w:val="22"/>
-        </w:rPr>
-      </w:pPr>
-      <w:r>
-        <w:rPr>
-          <w:rFonts w:ascii="Consolas" w:hAnsi="Consolas" w:cs="Consolas"/>
-          <w:sz w:val="22"/>
-          <w:szCs w:val="22"/>
-        </w:rPr>
-        <w:t>License</w:t>
-      </w:r>
-    </w:p>
-    <w:p>
+          <w:rFonts w:ascii="Open Sans" w:hAnsi="Open Sans" w:cs="Open Sans"/>
+          <w:sz w:val="16"/>
+          <w:szCs w:val="16"/>
+        </w:rPr>
+      </w:pPr>
       <w:r>
         <w:fldChar w:fldCharType="begin"/>
       </w:r>
@@ -2574,7 +2564,7 @@
           <w:noProof/>
         </w:rPr>
         <w:drawing>
-          <wp:inline distT="0" distB="0" distL="0" distR="0" wp14:anchorId="53F45181" wp14:editId="618CAF71">
+          <wp:inline distT="0" distB="0" distL="0" distR="0" wp14:anchorId="5A801E23" wp14:editId="0010F8B7">
             <wp:extent cx="620392" cy="218941"/>
             <wp:effectExtent l="0" t="0" r="2540" b="0"/>
             <wp:docPr id="2" name="Picture 2" descr="Creative Commons License"/>
@@ -2625,15 +2615,9 @@
       <w:r>
         <w:fldChar w:fldCharType="end"/>
       </w:r>
-    </w:p>
-    <w:p>
-      <w:pPr>
-        <w:rPr>
-          <w:rFonts w:ascii="Open Sans" w:hAnsi="Open Sans" w:cs="Open Sans"/>
-          <w:sz w:val="16"/>
-          <w:szCs w:val="16"/>
-        </w:rPr>
-      </w:pPr>
+      <w:r>
+        <w:t xml:space="preserve"> </w:t>
+      </w:r>
       <w:r>
         <w:rPr>
           <w:rFonts w:ascii="Open Sans" w:hAnsi="Open Sans" w:cs="Open Sans"/>
@@ -2642,7 +2626,6 @@
           <w:szCs w:val="16"/>
           <w:shd w:val="clear" w:color="auto" w:fill="FFFFFF"/>
         </w:rPr>
-        <w:lastRenderedPageBreak/>
         <w:t>This work is licensed under a </w:t>
       </w:r>
       <w:hyperlink r:id="rId9" w:history="1">

</xml_diff>

<commit_message>
Add lando info command and Front-end tooling info to cheat sheet
</commit_message>
<xml_diff>
--- a/LandoCheatSheet.docx
+++ b/LandoCheatSheet.docx
@@ -1169,6 +1169,32 @@
           <w:szCs w:val="22"/>
         </w:rPr>
       </w:pPr>
+    </w:p>
+    <w:p>
+      <w:pPr>
+        <w:rPr>
+          <w:rFonts w:ascii="Consolas" w:hAnsi="Consolas" w:cs="Consolas"/>
+          <w:sz w:val="22"/>
+          <w:szCs w:val="22"/>
+        </w:rPr>
+      </w:pPr>
+      <w:r>
+        <w:rPr>
+          <w:rFonts w:ascii="Consolas" w:hAnsi="Consolas" w:cs="Consolas"/>
+          <w:sz w:val="22"/>
+          <w:szCs w:val="22"/>
+        </w:rPr>
+        <w:t xml:space="preserve">Lando info </w:t>
+      </w:r>
+      <w:r>
+        <w:rPr>
+          <w:rFonts w:ascii="Consolas" w:hAnsi="Consolas" w:cs="Consolas"/>
+          <w:color w:val="767171" w:themeColor="background2" w:themeShade="80"/>
+          <w:sz w:val="22"/>
+          <w:szCs w:val="22"/>
+        </w:rPr>
+        <w:t>#urls, credentials</w:t>
+      </w:r>
     </w:p>
     <w:p>
       <w:pPr>
@@ -1834,9 +1860,9 @@
     <w:p>
       <w:pPr>
         <w:rPr>
-          <w:rFonts w:ascii="Open Sans" w:hAnsi="Open Sans" w:cs="Open Sans"/>
-          <w:sz w:val="18"/>
-          <w:szCs w:val="18"/>
+          <w:rFonts w:ascii="Consolas" w:hAnsi="Consolas" w:cs="Consolas"/>
+          <w:sz w:val="10"/>
+          <w:szCs w:val="10"/>
         </w:rPr>
       </w:pPr>
     </w:p>
@@ -2142,6 +2168,8 @@
       <w:pPr>
         <w:rPr>
           <w:rFonts w:ascii="Consolas" w:hAnsi="Consolas" w:cs="Consolas"/>
+          <w:sz w:val="10"/>
+          <w:szCs w:val="10"/>
         </w:rPr>
       </w:pPr>
     </w:p>
@@ -2233,6 +2261,8 @@
       <w:pPr>
         <w:rPr>
           <w:rFonts w:ascii="Consolas" w:hAnsi="Consolas" w:cs="Consolas"/>
+          <w:sz w:val="10"/>
+          <w:szCs w:val="10"/>
         </w:rPr>
       </w:pPr>
     </w:p>
@@ -2308,6 +2338,8 @@
       <w:pPr>
         <w:rPr>
           <w:rFonts w:ascii="Consolas" w:hAnsi="Consolas" w:cs="Consolas"/>
+          <w:sz w:val="10"/>
+          <w:szCs w:val="10"/>
         </w:rPr>
       </w:pPr>
     </w:p>
@@ -2351,6 +2383,48 @@
           <w:rFonts w:ascii="Open Sans" w:hAnsi="Open Sans" w:cs="Open Sans"/>
           <w:sz w:val="16"/>
           <w:szCs w:val="16"/>
+        </w:rPr>
+      </w:pPr>
+    </w:p>
+    <w:p>
+      <w:pPr>
+        <w:rPr>
+          <w:rFonts w:ascii="Open Sans" w:hAnsi="Open Sans" w:cs="Open Sans"/>
+          <w:sz w:val="16"/>
+          <w:szCs w:val="16"/>
+        </w:rPr>
+      </w:pPr>
+      <w:r>
+        <w:rPr>
+          <w:rFonts w:ascii="Open Sans" w:hAnsi="Open Sans" w:cs="Open Sans"/>
+          <w:sz w:val="16"/>
+          <w:szCs w:val="16"/>
+        </w:rPr>
+        <w:t>Bonus Front-End Tooling like Grunt/Gulp:</w:t>
+      </w:r>
+      <w:r>
+        <w:rPr>
+          <w:rFonts w:ascii="Open Sans" w:hAnsi="Open Sans" w:cs="Open Sans"/>
+          <w:sz w:val="16"/>
+          <w:szCs w:val="16"/>
+        </w:rPr>
+        <w:br/>
+      </w:r>
+      <w:r>
+        <w:rPr>
+          <w:rFonts w:ascii="Open Sans" w:hAnsi="Open Sans" w:cs="Open Sans"/>
+          <w:sz w:val="16"/>
+          <w:szCs w:val="16"/>
+        </w:rPr>
+        <w:t>https://docs.lando.dev/guides/frontend.html</w:t>
+      </w:r>
+    </w:p>
+    <w:p>
+      <w:pPr>
+        <w:rPr>
+          <w:rFonts w:ascii="Consolas" w:hAnsi="Consolas" w:cs="Consolas"/>
+          <w:sz w:val="10"/>
+          <w:szCs w:val="10"/>
         </w:rPr>
       </w:pPr>
     </w:p>

</xml_diff>

<commit_message>
Fix typo in cheatsheet
</commit_message>
<xml_diff>
--- a/LandoCheatSheet.docx
+++ b/LandoCheatSheet.docx
@@ -1190,8 +1190,8 @@
         <w:rPr>
           <w:rFonts w:ascii="Consolas" w:hAnsi="Consolas" w:cs="Consolas"/>
           <w:color w:val="767171" w:themeColor="background2" w:themeShade="80"/>
-          <w:sz w:val="22"/>
-          <w:szCs w:val="22"/>
+          <w:sz w:val="18"/>
+          <w:szCs w:val="18"/>
         </w:rPr>
         <w:t>#urls, credentials</w:t>
       </w:r>
@@ -1222,6 +1222,14 @@
         </w:rPr>
         <w:t xml:space="preserve"> logs -f </w:t>
       </w:r>
+      <w:r>
+        <w:rPr>
+          <w:rFonts w:ascii="Consolas" w:hAnsi="Consolas" w:cs="Consolas"/>
+          <w:sz w:val="22"/>
+          <w:szCs w:val="22"/>
+        </w:rPr>
+        <w:t xml:space="preserve">-s </w:t>
+      </w:r>
       <w:proofErr w:type="spellStart"/>
       <w:r>
         <w:rPr>
@@ -1244,8 +1252,8 @@
         <w:rPr>
           <w:rFonts w:ascii="Consolas" w:hAnsi="Consolas" w:cs="Consolas"/>
           <w:color w:val="767171" w:themeColor="background2" w:themeShade="80"/>
-          <w:sz w:val="22"/>
-          <w:szCs w:val="22"/>
+          <w:sz w:val="18"/>
+          <w:szCs w:val="18"/>
         </w:rPr>
         <w:t xml:space="preserve">#just </w:t>
       </w:r>
@@ -1254,8 +1262,8 @@
         <w:rPr>
           <w:rFonts w:ascii="Consolas" w:hAnsi="Consolas" w:cs="Consolas"/>
           <w:color w:val="767171" w:themeColor="background2" w:themeShade="80"/>
-          <w:sz w:val="22"/>
-          <w:szCs w:val="22"/>
+          <w:sz w:val="18"/>
+          <w:szCs w:val="18"/>
         </w:rPr>
         <w:t>appserver</w:t>
       </w:r>

</xml_diff>